<commit_message>
Descripcion y funcionalidades del producto
</commit_message>
<xml_diff>
--- a/DOCUMENTACION/DOCUMENTO IEEE830.docx
+++ b/DOCUMENTACION/DOCUMENTO IEEE830.docx
@@ -442,14 +442,7 @@
                 <w:sz w:val="18"/>
                 <w:szCs w:val="18"/>
               </w:rPr>
-              <w:t>202</w:t>
-            </w:r>
-            <w:r>
-              <w:rPr>
-                <w:sz w:val="18"/>
-                <w:szCs w:val="18"/>
-              </w:rPr>
-              <w:t>2</w:t>
+              <w:t>2022</w:t>
             </w:r>
           </w:p>
         </w:tc>
@@ -471,9 +464,9 @@
           <w:szCs w:val="16"/>
         </w:rPr>
         <w:sectPr>
-          <w:headerReference w:type="default" r:id="rId8"/>
-          <w:footerReference w:type="default" r:id="rId9"/>
-          <w:headerReference w:type="first" r:id="rId10"/>
+          <w:headerReference w:type="default" r:id="rId9"/>
+          <w:footerReference w:type="default" r:id="rId10"/>
+          <w:headerReference w:type="first" r:id="rId11"/>
           <w:pgSz w:w="11906" w:h="16838"/>
           <w:pgMar w:top="1417" w:right="1701" w:bottom="1417" w:left="1701" w:header="708" w:footer="708" w:gutter="0"/>
           <w:pgNumType w:start="1"/>
@@ -1200,8 +1193,8 @@
           <w:szCs w:val="16"/>
         </w:rPr>
         <w:sectPr>
-          <w:headerReference w:type="first" r:id="rId11"/>
-          <w:footerReference w:type="first" r:id="rId12"/>
+          <w:headerReference w:type="first" r:id="rId12"/>
+          <w:footerReference w:type="first" r:id="rId13"/>
           <w:pgSz w:w="11906" w:h="16838"/>
           <w:pgMar w:top="1417" w:right="1701" w:bottom="1417" w:left="1701" w:header="708" w:footer="708" w:gutter="0"/>
           <w:cols w:space="720"/>
@@ -1383,10 +1376,7 @@
               <w:widowControl w:val="0"/>
             </w:pPr>
             <w:r>
-              <w:t>202</w:t>
-            </w:r>
-            <w:r>
-              <w:t>2</w:t>
+              <w:t>2022</w:t>
             </w:r>
           </w:p>
         </w:tc>
@@ -1536,9 +1526,9 @@
       <w:pPr>
         <w:widowControl w:val="0"/>
         <w:sectPr>
-          <w:headerReference w:type="default" r:id="rId13"/>
-          <w:headerReference w:type="first" r:id="rId14"/>
-          <w:footerReference w:type="first" r:id="rId15"/>
+          <w:headerReference w:type="default" r:id="rId14"/>
+          <w:headerReference w:type="first" r:id="rId15"/>
+          <w:footerReference w:type="first" r:id="rId16"/>
           <w:pgSz w:w="11906" w:h="16838"/>
           <w:pgMar w:top="1417" w:right="1701" w:bottom="1417" w:left="1701" w:header="708" w:footer="708" w:gutter="0"/>
           <w:cols w:space="720"/>
@@ -1588,6 +1578,7 @@
       </w:sdtPr>
       <w:sdtEndPr/>
       <w:sdtContent>
+        <w:bookmarkStart w:id="3" w:name="_GoBack" w:displacedByCustomXml="prev"/>
         <w:p>
           <w:pPr>
             <w:pBdr>
@@ -1603,18 +1594,27 @@
             <w:spacing w:before="360"/>
             <w:rPr>
               <w:rFonts w:ascii="Calibri" w:eastAsia="Calibri" w:hAnsi="Calibri" w:cs="Calibri"/>
-              <w:color w:val="000000"/>
+              <w:b/>
               <w:sz w:val="22"/>
               <w:szCs w:val="22"/>
             </w:rPr>
           </w:pPr>
           <w:r>
+            <w:rPr>
+              <w:b/>
+            </w:rPr>
             <w:fldChar w:fldCharType="begin"/>
           </w:r>
           <w:r>
+            <w:rPr>
+              <w:b/>
+            </w:rPr>
             <w:instrText xml:space="preserve"> TOC \h \u \z </w:instrText>
           </w:r>
           <w:r>
+            <w:rPr>
+              <w:b/>
+            </w:rPr>
             <w:fldChar w:fldCharType="separate"/>
           </w:r>
           <w:hyperlink w:anchor="_30j0zll">
@@ -1622,8 +1622,6 @@
               <w:rPr>
                 <w:b/>
                 <w:smallCaps/>
-                <w:color w:val="0000FF"/>
-                <w:u w:val="single"/>
               </w:rPr>
               <w:t>FICHA DEL DOCUMENTO</w:t>
             </w:r>
@@ -1633,7 +1631,6 @@
               <w:rPr>
                 <w:b/>
                 <w:smallCaps/>
-                <w:color w:val="000000"/>
               </w:rPr>
               <w:tab/>
               <w:t>3</w:t>
@@ -1655,7 +1652,7 @@
             <w:spacing w:before="360"/>
             <w:rPr>
               <w:rFonts w:ascii="Calibri" w:eastAsia="Calibri" w:hAnsi="Calibri" w:cs="Calibri"/>
-              <w:color w:val="000000"/>
+              <w:b/>
               <w:sz w:val="22"/>
               <w:szCs w:val="22"/>
             </w:rPr>
@@ -1665,8 +1662,6 @@
               <w:rPr>
                 <w:b/>
                 <w:smallCaps/>
-                <w:color w:val="0000FF"/>
-                <w:u w:val="single"/>
               </w:rPr>
               <w:t>CONTENIDO</w:t>
             </w:r>
@@ -1676,7 +1671,6 @@
               <w:rPr>
                 <w:b/>
                 <w:smallCaps/>
-                <w:color w:val="000000"/>
               </w:rPr>
               <w:tab/>
               <w:t>4</w:t>
@@ -1699,7 +1693,7 @@
             <w:spacing w:before="360"/>
             <w:rPr>
               <w:rFonts w:ascii="Calibri" w:eastAsia="Calibri" w:hAnsi="Calibri" w:cs="Calibri"/>
-              <w:color w:val="000000"/>
+              <w:b/>
               <w:sz w:val="22"/>
               <w:szCs w:val="22"/>
             </w:rPr>
@@ -1709,8 +1703,6 @@
               <w:rPr>
                 <w:b/>
                 <w:smallCaps/>
-                <w:color w:val="0000FF"/>
-                <w:u w:val="single"/>
               </w:rPr>
               <w:t>1</w:t>
             </w:r>
@@ -1719,7 +1711,7 @@
             <w:r>
               <w:rPr>
                 <w:rFonts w:ascii="Calibri" w:eastAsia="Calibri" w:hAnsi="Calibri" w:cs="Calibri"/>
-                <w:color w:val="000000"/>
+                <w:b/>
                 <w:sz w:val="22"/>
                 <w:szCs w:val="22"/>
               </w:rPr>
@@ -1727,20 +1719,32 @@
             </w:r>
           </w:hyperlink>
           <w:r>
+            <w:rPr>
+              <w:b/>
+            </w:rPr>
             <w:fldChar w:fldCharType="begin"/>
           </w:r>
           <w:r>
+            <w:rPr>
+              <w:b/>
+            </w:rPr>
             <w:instrText xml:space="preserve"> PAGEREF _2jxsxqh \h </w:instrText>
           </w:r>
           <w:r>
+            <w:rPr>
+              <w:b/>
+            </w:rPr>
+          </w:r>
+          <w:r>
+            <w:rPr>
+              <w:b/>
+            </w:rPr>
             <w:fldChar w:fldCharType="separate"/>
           </w:r>
           <w:r>
             <w:rPr>
               <w:b/>
               <w:smallCaps/>
-              <w:color w:val="0000FF"/>
-              <w:u w:val="single"/>
             </w:rPr>
             <w:t>INTRODUCCIÓN</w:t>
           </w:r>
@@ -1748,12 +1752,14 @@
             <w:rPr>
               <w:b/>
               <w:smallCaps/>
-              <w:color w:val="000000"/>
             </w:rPr>
             <w:tab/>
             <w:t>6</w:t>
           </w:r>
           <w:r>
+            <w:rPr>
+              <w:b/>
+            </w:rPr>
             <w:fldChar w:fldCharType="end"/>
           </w:r>
         </w:p>
@@ -1773,7 +1779,7 @@
             <w:spacing w:before="240"/>
             <w:rPr>
               <w:rFonts w:ascii="Calibri" w:eastAsia="Calibri" w:hAnsi="Calibri" w:cs="Calibri"/>
-              <w:color w:val="000000"/>
+              <w:b/>
               <w:sz w:val="22"/>
               <w:szCs w:val="22"/>
             </w:rPr>
@@ -1782,8 +1788,6 @@
             <w:r>
               <w:rPr>
                 <w:b/>
-                <w:color w:val="0000FF"/>
-                <w:u w:val="single"/>
               </w:rPr>
               <w:t>1.1</w:t>
             </w:r>
@@ -1792,7 +1796,7 @@
             <w:r>
               <w:rPr>
                 <w:rFonts w:ascii="Calibri" w:eastAsia="Calibri" w:hAnsi="Calibri" w:cs="Calibri"/>
-                <w:color w:val="000000"/>
+                <w:b/>
                 <w:sz w:val="22"/>
                 <w:szCs w:val="22"/>
               </w:rPr>
@@ -1800,31 +1804,45 @@
             </w:r>
           </w:hyperlink>
           <w:r>
+            <w:rPr>
+              <w:b/>
+            </w:rPr>
             <w:fldChar w:fldCharType="begin"/>
           </w:r>
           <w:r>
+            <w:rPr>
+              <w:b/>
+            </w:rPr>
             <w:instrText xml:space="preserve"> PAGEREF _2et92p0 \h </w:instrText>
           </w:r>
           <w:r>
+            <w:rPr>
+              <w:b/>
+            </w:rPr>
+          </w:r>
+          <w:r>
+            <w:rPr>
+              <w:b/>
+            </w:rPr>
             <w:fldChar w:fldCharType="separate"/>
           </w:r>
           <w:r>
             <w:rPr>
               <w:b/>
-              <w:color w:val="0000FF"/>
-              <w:u w:val="single"/>
             </w:rPr>
             <w:t>Propósito</w:t>
           </w:r>
           <w:r>
             <w:rPr>
               <w:b/>
-              <w:color w:val="000000"/>
             </w:rPr>
             <w:tab/>
             <w:t>6</w:t>
           </w:r>
           <w:r>
+            <w:rPr>
+              <w:b/>
+            </w:rPr>
             <w:fldChar w:fldCharType="end"/>
           </w:r>
         </w:p>
@@ -1844,7 +1862,7 @@
             <w:spacing w:before="240"/>
             <w:rPr>
               <w:rFonts w:ascii="Calibri" w:eastAsia="Calibri" w:hAnsi="Calibri" w:cs="Calibri"/>
-              <w:color w:val="000000"/>
+              <w:b/>
               <w:sz w:val="22"/>
               <w:szCs w:val="22"/>
             </w:rPr>
@@ -1853,8 +1871,6 @@
             <w:r>
               <w:rPr>
                 <w:b/>
-                <w:color w:val="0000FF"/>
-                <w:u w:val="single"/>
               </w:rPr>
               <w:t>1.2</w:t>
             </w:r>
@@ -1863,7 +1879,7 @@
             <w:r>
               <w:rPr>
                 <w:rFonts w:ascii="Calibri" w:eastAsia="Calibri" w:hAnsi="Calibri" w:cs="Calibri"/>
-                <w:color w:val="000000"/>
+                <w:b/>
                 <w:sz w:val="22"/>
                 <w:szCs w:val="22"/>
               </w:rPr>
@@ -1871,31 +1887,45 @@
             </w:r>
           </w:hyperlink>
           <w:r>
+            <w:rPr>
+              <w:b/>
+            </w:rPr>
             <w:fldChar w:fldCharType="begin"/>
           </w:r>
           <w:r>
+            <w:rPr>
+              <w:b/>
+            </w:rPr>
             <w:instrText xml:space="preserve"> PAGEREF _tyjcwt \h </w:instrText>
           </w:r>
           <w:r>
+            <w:rPr>
+              <w:b/>
+            </w:rPr>
+          </w:r>
+          <w:r>
+            <w:rPr>
+              <w:b/>
+            </w:rPr>
             <w:fldChar w:fldCharType="separate"/>
           </w:r>
           <w:r>
             <w:rPr>
               <w:b/>
-              <w:color w:val="0000FF"/>
-              <w:u w:val="single"/>
             </w:rPr>
             <w:t>Alcance</w:t>
           </w:r>
           <w:r>
             <w:rPr>
               <w:b/>
-              <w:color w:val="000000"/>
             </w:rPr>
             <w:tab/>
             <w:t>6</w:t>
           </w:r>
           <w:r>
+            <w:rPr>
+              <w:b/>
+            </w:rPr>
             <w:fldChar w:fldCharType="end"/>
           </w:r>
         </w:p>
@@ -1915,7 +1945,7 @@
             <w:spacing w:before="240"/>
             <w:rPr>
               <w:rFonts w:ascii="Calibri" w:eastAsia="Calibri" w:hAnsi="Calibri" w:cs="Calibri"/>
-              <w:color w:val="000000"/>
+              <w:b/>
               <w:sz w:val="22"/>
               <w:szCs w:val="22"/>
             </w:rPr>
@@ -1924,8 +1954,6 @@
             <w:r>
               <w:rPr>
                 <w:b/>
-                <w:color w:val="0000FF"/>
-                <w:u w:val="single"/>
               </w:rPr>
               <w:t>1.3</w:t>
             </w:r>
@@ -1934,7 +1962,7 @@
             <w:r>
               <w:rPr>
                 <w:rFonts w:ascii="Calibri" w:eastAsia="Calibri" w:hAnsi="Calibri" w:cs="Calibri"/>
-                <w:color w:val="000000"/>
+                <w:b/>
                 <w:sz w:val="22"/>
                 <w:szCs w:val="22"/>
               </w:rPr>
@@ -1942,31 +1970,45 @@
             </w:r>
           </w:hyperlink>
           <w:r>
+            <w:rPr>
+              <w:b/>
+            </w:rPr>
             <w:fldChar w:fldCharType="begin"/>
           </w:r>
           <w:r>
+            <w:rPr>
+              <w:b/>
+            </w:rPr>
             <w:instrText xml:space="preserve"> PAGEREF _z337ya \h </w:instrText>
           </w:r>
           <w:r>
+            <w:rPr>
+              <w:b/>
+            </w:rPr>
+          </w:r>
+          <w:r>
+            <w:rPr>
+              <w:b/>
+            </w:rPr>
             <w:fldChar w:fldCharType="separate"/>
           </w:r>
           <w:r>
             <w:rPr>
               <w:b/>
-              <w:color w:val="0000FF"/>
-              <w:u w:val="single"/>
             </w:rPr>
             <w:t>Personal involucrado</w:t>
           </w:r>
           <w:r>
             <w:rPr>
               <w:b/>
-              <w:color w:val="000000"/>
             </w:rPr>
             <w:tab/>
             <w:t>6</w:t>
           </w:r>
           <w:r>
+            <w:rPr>
+              <w:b/>
+            </w:rPr>
             <w:fldChar w:fldCharType="end"/>
           </w:r>
         </w:p>
@@ -1986,7 +2028,7 @@
             <w:spacing w:before="240"/>
             <w:rPr>
               <w:rFonts w:ascii="Calibri" w:eastAsia="Calibri" w:hAnsi="Calibri" w:cs="Calibri"/>
-              <w:color w:val="000000"/>
+              <w:b/>
               <w:sz w:val="22"/>
               <w:szCs w:val="22"/>
             </w:rPr>
@@ -1995,8 +2037,6 @@
             <w:r>
               <w:rPr>
                 <w:b/>
-                <w:color w:val="0000FF"/>
-                <w:u w:val="single"/>
               </w:rPr>
               <w:t>1.4</w:t>
             </w:r>
@@ -2005,7 +2045,7 @@
             <w:r>
               <w:rPr>
                 <w:rFonts w:ascii="Calibri" w:eastAsia="Calibri" w:hAnsi="Calibri" w:cs="Calibri"/>
-                <w:color w:val="000000"/>
+                <w:b/>
                 <w:sz w:val="22"/>
                 <w:szCs w:val="22"/>
               </w:rPr>
@@ -2013,31 +2053,45 @@
             </w:r>
           </w:hyperlink>
           <w:r>
+            <w:rPr>
+              <w:b/>
+            </w:rPr>
             <w:fldChar w:fldCharType="begin"/>
           </w:r>
           <w:r>
+            <w:rPr>
+              <w:b/>
+            </w:rPr>
             <w:instrText xml:space="preserve"> PAGEREF _3j2qqm3 \h </w:instrText>
           </w:r>
           <w:r>
+            <w:rPr>
+              <w:b/>
+            </w:rPr>
+          </w:r>
+          <w:r>
+            <w:rPr>
+              <w:b/>
+            </w:rPr>
             <w:fldChar w:fldCharType="separate"/>
           </w:r>
           <w:r>
             <w:rPr>
               <w:b/>
-              <w:color w:val="0000FF"/>
-              <w:u w:val="single"/>
             </w:rPr>
             <w:t>Definiciones, acrónimos y abreviaturas</w:t>
           </w:r>
           <w:r>
             <w:rPr>
               <w:b/>
-              <w:color w:val="000000"/>
             </w:rPr>
             <w:tab/>
             <w:t>7</w:t>
           </w:r>
           <w:r>
+            <w:rPr>
+              <w:b/>
+            </w:rPr>
             <w:fldChar w:fldCharType="end"/>
           </w:r>
         </w:p>
@@ -2057,7 +2111,7 @@
             <w:spacing w:before="240"/>
             <w:rPr>
               <w:rFonts w:ascii="Calibri" w:eastAsia="Calibri" w:hAnsi="Calibri" w:cs="Calibri"/>
-              <w:color w:val="000000"/>
+              <w:b/>
               <w:sz w:val="22"/>
               <w:szCs w:val="22"/>
             </w:rPr>
@@ -2066,8 +2120,6 @@
             <w:r>
               <w:rPr>
                 <w:b/>
-                <w:color w:val="0000FF"/>
-                <w:u w:val="single"/>
               </w:rPr>
               <w:t>1.5</w:t>
             </w:r>
@@ -2076,7 +2128,7 @@
             <w:r>
               <w:rPr>
                 <w:rFonts w:ascii="Calibri" w:eastAsia="Calibri" w:hAnsi="Calibri" w:cs="Calibri"/>
-                <w:color w:val="000000"/>
+                <w:b/>
                 <w:sz w:val="22"/>
                 <w:szCs w:val="22"/>
               </w:rPr>
@@ -2084,31 +2136,45 @@
             </w:r>
           </w:hyperlink>
           <w:r>
+            <w:rPr>
+              <w:b/>
+            </w:rPr>
             <w:fldChar w:fldCharType="begin"/>
           </w:r>
           <w:r>
+            <w:rPr>
+              <w:b/>
+            </w:rPr>
             <w:instrText xml:space="preserve"> PAGEREF _1y810tw \h </w:instrText>
           </w:r>
           <w:r>
+            <w:rPr>
+              <w:b/>
+            </w:rPr>
+          </w:r>
+          <w:r>
+            <w:rPr>
+              <w:b/>
+            </w:rPr>
             <w:fldChar w:fldCharType="separate"/>
           </w:r>
           <w:r>
             <w:rPr>
               <w:b/>
-              <w:color w:val="0000FF"/>
-              <w:u w:val="single"/>
             </w:rPr>
             <w:t>Referencias</w:t>
           </w:r>
           <w:r>
             <w:rPr>
               <w:b/>
-              <w:color w:val="000000"/>
             </w:rPr>
             <w:tab/>
             <w:t>7</w:t>
           </w:r>
           <w:r>
+            <w:rPr>
+              <w:b/>
+            </w:rPr>
             <w:fldChar w:fldCharType="end"/>
           </w:r>
         </w:p>
@@ -2128,7 +2194,7 @@
             <w:spacing w:before="240"/>
             <w:rPr>
               <w:rFonts w:ascii="Calibri" w:eastAsia="Calibri" w:hAnsi="Calibri" w:cs="Calibri"/>
-              <w:color w:val="000000"/>
+              <w:b/>
               <w:sz w:val="22"/>
               <w:szCs w:val="22"/>
             </w:rPr>
@@ -2137,25 +2203,15 @@
             <w:r>
               <w:rPr>
                 <w:b/>
-                <w:color w:val="0000FF"/>
-                <w:u w:val="single"/>
-              </w:rPr>
-              <w:t>1</w:t>
-            </w:r>
-            <w:r>
-              <w:rPr>
-                <w:b/>
-                <w:color w:val="0000FF"/>
-                <w:u w:val="single"/>
-              </w:rPr>
-              <w:t>.6</w:t>
+              </w:rPr>
+              <w:t>1.6</w:t>
             </w:r>
           </w:hyperlink>
           <w:hyperlink w:anchor="_17dp8vu">
             <w:r>
               <w:rPr>
                 <w:rFonts w:ascii="Calibri" w:eastAsia="Calibri" w:hAnsi="Calibri" w:cs="Calibri"/>
-                <w:color w:val="000000"/>
+                <w:b/>
                 <w:sz w:val="22"/>
                 <w:szCs w:val="22"/>
               </w:rPr>
@@ -2163,31 +2219,45 @@
             </w:r>
           </w:hyperlink>
           <w:r>
+            <w:rPr>
+              <w:b/>
+            </w:rPr>
             <w:fldChar w:fldCharType="begin"/>
           </w:r>
           <w:r>
+            <w:rPr>
+              <w:b/>
+            </w:rPr>
             <w:instrText xml:space="preserve"> PAGEREF _17dp8vu \h </w:instrText>
           </w:r>
           <w:r>
+            <w:rPr>
+              <w:b/>
+            </w:rPr>
+          </w:r>
+          <w:r>
+            <w:rPr>
+              <w:b/>
+            </w:rPr>
             <w:fldChar w:fldCharType="separate"/>
           </w:r>
           <w:r>
             <w:rPr>
               <w:b/>
-              <w:color w:val="0000FF"/>
-              <w:u w:val="single"/>
             </w:rPr>
             <w:t>Resumen</w:t>
           </w:r>
           <w:r>
             <w:rPr>
               <w:b/>
-              <w:color w:val="000000"/>
             </w:rPr>
             <w:tab/>
             <w:t>7</w:t>
           </w:r>
           <w:r>
+            <w:rPr>
+              <w:b/>
+            </w:rPr>
             <w:fldChar w:fldCharType="end"/>
           </w:r>
         </w:p>
@@ -2207,7 +2277,7 @@
             <w:spacing w:before="360"/>
             <w:rPr>
               <w:rFonts w:ascii="Calibri" w:eastAsia="Calibri" w:hAnsi="Calibri" w:cs="Calibri"/>
-              <w:color w:val="000000"/>
+              <w:b/>
               <w:sz w:val="22"/>
               <w:szCs w:val="22"/>
             </w:rPr>
@@ -2217,8 +2287,6 @@
               <w:rPr>
                 <w:b/>
                 <w:smallCaps/>
-                <w:color w:val="0000FF"/>
-                <w:u w:val="single"/>
               </w:rPr>
               <w:t>2</w:t>
             </w:r>
@@ -2227,7 +2295,7 @@
             <w:r>
               <w:rPr>
                 <w:rFonts w:ascii="Calibri" w:eastAsia="Calibri" w:hAnsi="Calibri" w:cs="Calibri"/>
-                <w:color w:val="000000"/>
+                <w:b/>
                 <w:sz w:val="22"/>
                 <w:szCs w:val="22"/>
               </w:rPr>
@@ -2235,42 +2303,47 @@
             </w:r>
           </w:hyperlink>
           <w:r>
+            <w:rPr>
+              <w:b/>
+            </w:rPr>
             <w:fldChar w:fldCharType="begin"/>
           </w:r>
           <w:r>
+            <w:rPr>
+              <w:b/>
+            </w:rPr>
             <w:instrText xml:space="preserve"> PAGEREF _26in1rg \h </w:instrText>
           </w:r>
           <w:r>
+            <w:rPr>
+              <w:b/>
+            </w:rPr>
+          </w:r>
+          <w:r>
+            <w:rPr>
+              <w:b/>
+            </w:rPr>
             <w:fldChar w:fldCharType="separate"/>
           </w:r>
           <w:r>
             <w:rPr>
               <w:b/>
               <w:smallCaps/>
-              <w:color w:val="0000FF"/>
-              <w:u w:val="single"/>
-            </w:rPr>
-            <w:t>DESCRIPCIÓN G</w:t>
+            </w:rPr>
+            <w:t>DESCRIPCIÓN GENERAL</w:t>
           </w:r>
           <w:r>
             <w:rPr>
               <w:b/>
               <w:smallCaps/>
-              <w:color w:val="0000FF"/>
-              <w:u w:val="single"/>
-            </w:rPr>
-            <w:t>ENERAL</w:t>
-          </w:r>
-          <w:r>
-            <w:rPr>
-              <w:b/>
-              <w:smallCaps/>
-              <w:color w:val="000000"/>
             </w:rPr>
             <w:tab/>
             <w:t>7</w:t>
           </w:r>
           <w:r>
+            <w:rPr>
+              <w:b/>
+            </w:rPr>
             <w:fldChar w:fldCharType="end"/>
           </w:r>
         </w:p>
@@ -2289,18 +2362,13 @@
             </w:tabs>
             <w:spacing w:before="240"/>
             <w:rPr>
-              <w:rFonts w:ascii="Calibri" w:eastAsia="Calibri" w:hAnsi="Calibri" w:cs="Calibri"/>
-              <w:color w:val="000000"/>
-              <w:sz w:val="22"/>
-              <w:szCs w:val="22"/>
+              <w:b/>
             </w:rPr>
           </w:pPr>
           <w:hyperlink w:anchor="_4i7ojhp">
             <w:r>
               <w:rPr>
                 <w:b/>
-                <w:color w:val="0000FF"/>
-                <w:u w:val="single"/>
               </w:rPr>
               <w:t>2.1</w:t>
             </w:r>
@@ -2309,7 +2377,7 @@
             <w:r>
               <w:rPr>
                 <w:rFonts w:ascii="Calibri" w:eastAsia="Calibri" w:hAnsi="Calibri" w:cs="Calibri"/>
-                <w:color w:val="000000"/>
+                <w:b/>
                 <w:sz w:val="22"/>
                 <w:szCs w:val="22"/>
               </w:rPr>
@@ -2317,31 +2385,45 @@
             </w:r>
           </w:hyperlink>
           <w:r>
+            <w:rPr>
+              <w:b/>
+            </w:rPr>
             <w:fldChar w:fldCharType="begin"/>
           </w:r>
           <w:r>
+            <w:rPr>
+              <w:b/>
+            </w:rPr>
             <w:instrText xml:space="preserve"> PAGEREF _4i7ojhp \h </w:instrText>
           </w:r>
           <w:r>
+            <w:rPr>
+              <w:b/>
+            </w:rPr>
+          </w:r>
+          <w:r>
+            <w:rPr>
+              <w:b/>
+            </w:rPr>
             <w:fldChar w:fldCharType="separate"/>
           </w:r>
           <w:r>
             <w:rPr>
               <w:b/>
-              <w:color w:val="0000FF"/>
-              <w:u w:val="single"/>
             </w:rPr>
             <w:t>Perspectiva del producto</w:t>
           </w:r>
           <w:r>
             <w:rPr>
               <w:b/>
-              <w:color w:val="000000"/>
             </w:rPr>
             <w:tab/>
             <w:t>7</w:t>
           </w:r>
           <w:r>
+            <w:rPr>
+              <w:b/>
+            </w:rPr>
             <w:fldChar w:fldCharType="end"/>
           </w:r>
         </w:p>
@@ -2361,59 +2443,38 @@
             <w:spacing w:before="240"/>
             <w:rPr>
               <w:rFonts w:ascii="Calibri" w:eastAsia="Calibri" w:hAnsi="Calibri" w:cs="Calibri"/>
-              <w:color w:val="000000"/>
+              <w:b/>
               <w:sz w:val="22"/>
               <w:szCs w:val="22"/>
             </w:rPr>
           </w:pPr>
-          <w:hyperlink w:anchor="_2xcytpi">
+          <w:hyperlink w:anchor="Funciones" w:history="1">
             <w:r>
               <w:rPr>
+                <w:rStyle w:val="Hipervnculo"/>
                 <w:b/>
-                <w:color w:val="0000FF"/>
-                <w:u w:val="single"/>
-              </w:rPr>
-              <w:t>2.3</w:t>
+                <w:color w:val="auto"/>
+                <w:u w:val="none"/>
+              </w:rPr>
+              <w:t xml:space="preserve">2.2 </w:t>
+            </w:r>
+            <w:r>
+              <w:rPr>
+                <w:rStyle w:val="Hipervnculo"/>
+                <w:b/>
+                <w:color w:val="auto"/>
+                <w:u w:val="none"/>
+              </w:rPr>
+              <w:tab/>
+              <w:t>Funciones del producto</w:t>
             </w:r>
           </w:hyperlink>
-          <w:hyperlink w:anchor="_2xcytpi">
-            <w:r>
-              <w:rPr>
-                <w:rFonts w:ascii="Calibri" w:eastAsia="Calibri" w:hAnsi="Calibri" w:cs="Calibri"/>
-                <w:color w:val="000000"/>
-                <w:sz w:val="22"/>
-                <w:szCs w:val="22"/>
-              </w:rPr>
-              <w:tab/>
-            </w:r>
-          </w:hyperlink>
-          <w:r>
-            <w:fldChar w:fldCharType="begin"/>
-          </w:r>
-          <w:r>
-            <w:instrText xml:space="preserve"> PAGEREF _2xcytpi \h </w:instrText>
-          </w:r>
-          <w:r>
-            <w:fldChar w:fldCharType="separate"/>
-          </w:r>
-          <w:r>
-            <w:rPr>
-              <w:b/>
-              <w:color w:val="0000FF"/>
-              <w:u w:val="single"/>
-            </w:rPr>
-            <w:t>Características de los usuarios</w:t>
-          </w:r>
-          <w:r>
-            <w:rPr>
-              <w:b/>
-              <w:color w:val="000000"/>
+          <w:r>
+            <w:rPr>
+              <w:b/>
             </w:rPr>
             <w:tab/>
-            <w:t>8</w:t>
-          </w:r>
-          <w:r>
-            <w:fldChar w:fldCharType="end"/>
+            <w:t>7</w:t>
           </w:r>
         </w:p>
         <w:p>
@@ -2432,7 +2493,90 @@
             <w:spacing w:before="240"/>
             <w:rPr>
               <w:rFonts w:ascii="Calibri" w:eastAsia="Calibri" w:hAnsi="Calibri" w:cs="Calibri"/>
-              <w:color w:val="000000"/>
+              <w:b/>
+              <w:sz w:val="22"/>
+              <w:szCs w:val="22"/>
+            </w:rPr>
+          </w:pPr>
+          <w:hyperlink w:anchor="_2xcytpi">
+            <w:r>
+              <w:rPr>
+                <w:b/>
+              </w:rPr>
+              <w:t>2.3</w:t>
+            </w:r>
+          </w:hyperlink>
+          <w:hyperlink w:anchor="_2xcytpi">
+            <w:r>
+              <w:rPr>
+                <w:rFonts w:ascii="Calibri" w:eastAsia="Calibri" w:hAnsi="Calibri" w:cs="Calibri"/>
+                <w:b/>
+                <w:sz w:val="22"/>
+                <w:szCs w:val="22"/>
+              </w:rPr>
+              <w:tab/>
+            </w:r>
+          </w:hyperlink>
+          <w:r>
+            <w:rPr>
+              <w:b/>
+            </w:rPr>
+            <w:fldChar w:fldCharType="begin"/>
+          </w:r>
+          <w:r>
+            <w:rPr>
+              <w:b/>
+            </w:rPr>
+            <w:instrText xml:space="preserve"> PAGEREF _2xcytpi \h </w:instrText>
+          </w:r>
+          <w:r>
+            <w:rPr>
+              <w:b/>
+            </w:rPr>
+          </w:r>
+          <w:r>
+            <w:rPr>
+              <w:b/>
+            </w:rPr>
+            <w:fldChar w:fldCharType="separate"/>
+          </w:r>
+          <w:r>
+            <w:rPr>
+              <w:b/>
+            </w:rPr>
+            <w:t>Características de los usuarios</w:t>
+          </w:r>
+          <w:r>
+            <w:rPr>
+              <w:b/>
+            </w:rPr>
+            <w:tab/>
+            <w:t>8</w:t>
+          </w:r>
+          <w:r>
+            <w:rPr>
+              <w:b/>
+            </w:rPr>
+            <w:fldChar w:fldCharType="end"/>
+          </w:r>
+        </w:p>
+        <w:p>
+          <w:pPr>
+            <w:pBdr>
+              <w:top w:val="nil"/>
+              <w:left w:val="nil"/>
+              <w:bottom w:val="nil"/>
+              <w:right w:val="nil"/>
+              <w:between w:val="nil"/>
+            </w:pBdr>
+            <w:tabs>
+              <w:tab w:val="left" w:pos="720"/>
+              <w:tab w:val="right" w:pos="8830"/>
+            </w:tabs>
+            <w:spacing w:before="240"/>
+            <w:rPr>
+              <w:rFonts w:ascii="Calibri" w:eastAsia="Calibri" w:hAnsi="Calibri" w:cs="Calibri"/>
+              <w:b/>
               <w:sz w:val="22"/>
               <w:szCs w:val="22"/>
             </w:rPr>
@@ -2441,8 +2585,6 @@
             <w:r>
               <w:rPr>
                 <w:b/>
-                <w:color w:val="0000FF"/>
-                <w:u w:val="single"/>
               </w:rPr>
               <w:t>2.4</w:t>
             </w:r>
@@ -2451,7 +2593,7 @@
             <w:r>
               <w:rPr>
                 <w:rFonts w:ascii="Calibri" w:eastAsia="Calibri" w:hAnsi="Calibri" w:cs="Calibri"/>
-                <w:color w:val="000000"/>
+                <w:b/>
                 <w:sz w:val="22"/>
                 <w:szCs w:val="22"/>
               </w:rPr>
@@ -2459,31 +2601,45 @@
             </w:r>
           </w:hyperlink>
           <w:r>
+            <w:rPr>
+              <w:b/>
+            </w:rPr>
             <w:fldChar w:fldCharType="begin"/>
           </w:r>
           <w:r>
+            <w:rPr>
+              <w:b/>
+            </w:rPr>
             <w:instrText xml:space="preserve"> PAGEREF _1ci93xb \h </w:instrText>
           </w:r>
           <w:r>
+            <w:rPr>
+              <w:b/>
+            </w:rPr>
+          </w:r>
+          <w:r>
+            <w:rPr>
+              <w:b/>
+            </w:rPr>
             <w:fldChar w:fldCharType="separate"/>
           </w:r>
           <w:r>
             <w:rPr>
               <w:b/>
-              <w:color w:val="0000FF"/>
-              <w:u w:val="single"/>
             </w:rPr>
             <w:t>Restricciones</w:t>
           </w:r>
           <w:r>
             <w:rPr>
               <w:b/>
-              <w:color w:val="000000"/>
             </w:rPr>
             <w:tab/>
             <w:t>9</w:t>
           </w:r>
           <w:r>
+            <w:rPr>
+              <w:b/>
+            </w:rPr>
             <w:fldChar w:fldCharType="end"/>
           </w:r>
         </w:p>
@@ -2503,7 +2659,7 @@
             <w:spacing w:before="360"/>
             <w:rPr>
               <w:rFonts w:ascii="Calibri" w:eastAsia="Calibri" w:hAnsi="Calibri" w:cs="Calibri"/>
-              <w:color w:val="000000"/>
+              <w:b/>
               <w:sz w:val="22"/>
               <w:szCs w:val="22"/>
             </w:rPr>
@@ -2513,8 +2669,6 @@
               <w:rPr>
                 <w:b/>
                 <w:smallCaps/>
-                <w:color w:val="0000FF"/>
-                <w:u w:val="single"/>
               </w:rPr>
               <w:t>3</w:t>
             </w:r>
@@ -2523,7 +2677,7 @@
             <w:r>
               <w:rPr>
                 <w:rFonts w:ascii="Calibri" w:eastAsia="Calibri" w:hAnsi="Calibri" w:cs="Calibri"/>
-                <w:color w:val="000000"/>
+                <w:b/>
                 <w:sz w:val="22"/>
                 <w:szCs w:val="22"/>
               </w:rPr>
@@ -2531,20 +2685,32 @@
             </w:r>
           </w:hyperlink>
           <w:r>
+            <w:rPr>
+              <w:b/>
+            </w:rPr>
             <w:fldChar w:fldCharType="begin"/>
           </w:r>
           <w:r>
+            <w:rPr>
+              <w:b/>
+            </w:rPr>
             <w:instrText xml:space="preserve"> PAGEREF _3whwml4 \h </w:instrText>
           </w:r>
           <w:r>
+            <w:rPr>
+              <w:b/>
+            </w:rPr>
+          </w:r>
+          <w:r>
+            <w:rPr>
+              <w:b/>
+            </w:rPr>
             <w:fldChar w:fldCharType="separate"/>
           </w:r>
           <w:r>
             <w:rPr>
               <w:b/>
               <w:smallCaps/>
-              <w:color w:val="0000FF"/>
-              <w:u w:val="single"/>
             </w:rPr>
             <w:t>REQUISITOS ESPECÍFICOS</w:t>
           </w:r>
@@ -2552,12 +2718,14 @@
             <w:rPr>
               <w:b/>
               <w:smallCaps/>
-              <w:color w:val="000000"/>
             </w:rPr>
             <w:tab/>
             <w:t>9</w:t>
           </w:r>
           <w:r>
+            <w:rPr>
+              <w:b/>
+            </w:rPr>
             <w:fldChar w:fldCharType="end"/>
           </w:r>
         </w:p>
@@ -2577,7 +2745,7 @@
             <w:spacing w:before="240"/>
             <w:rPr>
               <w:rFonts w:ascii="Calibri" w:eastAsia="Calibri" w:hAnsi="Calibri" w:cs="Calibri"/>
-              <w:color w:val="000000"/>
+              <w:b/>
               <w:sz w:val="22"/>
               <w:szCs w:val="22"/>
             </w:rPr>
@@ -2586,8 +2754,6 @@
             <w:r>
               <w:rPr>
                 <w:b/>
-                <w:color w:val="0000FF"/>
-                <w:u w:val="single"/>
               </w:rPr>
               <w:t>3.2</w:t>
             </w:r>
@@ -2596,7 +2762,7 @@
             <w:r>
               <w:rPr>
                 <w:rFonts w:ascii="Calibri" w:eastAsia="Calibri" w:hAnsi="Calibri" w:cs="Calibri"/>
-                <w:color w:val="000000"/>
+                <w:b/>
                 <w:sz w:val="22"/>
                 <w:szCs w:val="22"/>
               </w:rPr>
@@ -2604,31 +2770,45 @@
             </w:r>
           </w:hyperlink>
           <w:r>
+            <w:rPr>
+              <w:b/>
+            </w:rPr>
             <w:fldChar w:fldCharType="begin"/>
           </w:r>
           <w:r>
+            <w:rPr>
+              <w:b/>
+            </w:rPr>
             <w:instrText xml:space="preserve"> PAGEREF _2bn6wsx \h </w:instrText>
           </w:r>
           <w:r>
+            <w:rPr>
+              <w:b/>
+            </w:rPr>
+          </w:r>
+          <w:r>
+            <w:rPr>
+              <w:b/>
+            </w:rPr>
             <w:fldChar w:fldCharType="separate"/>
           </w:r>
           <w:r>
             <w:rPr>
               <w:b/>
-              <w:color w:val="0000FF"/>
-              <w:u w:val="single"/>
             </w:rPr>
             <w:t>Product Backlog</w:t>
           </w:r>
           <w:r>
             <w:rPr>
               <w:b/>
-              <w:color w:val="000000"/>
             </w:rPr>
             <w:tab/>
             <w:t>17</w:t>
           </w:r>
           <w:r>
+            <w:rPr>
+              <w:b/>
+            </w:rPr>
             <w:fldChar w:fldCharType="end"/>
           </w:r>
         </w:p>
@@ -2648,7 +2828,7 @@
             <w:ind w:left="240"/>
             <w:rPr>
               <w:rFonts w:ascii="Calibri" w:eastAsia="Calibri" w:hAnsi="Calibri" w:cs="Calibri"/>
-              <w:color w:val="000000"/>
+              <w:b/>
               <w:sz w:val="22"/>
               <w:szCs w:val="22"/>
             </w:rPr>
@@ -2656,8 +2836,7 @@
           <w:hyperlink w:anchor="_qsh70q">
             <w:r>
               <w:rPr>
-                <w:color w:val="0000FF"/>
-                <w:u w:val="single"/>
+                <w:b/>
               </w:rPr>
               <w:t>3.2.1</w:t>
             </w:r>
@@ -2666,7 +2845,7 @@
             <w:r>
               <w:rPr>
                 <w:rFonts w:ascii="Calibri" w:eastAsia="Calibri" w:hAnsi="Calibri" w:cs="Calibri"/>
-                <w:color w:val="000000"/>
+                <w:b/>
                 <w:sz w:val="22"/>
                 <w:szCs w:val="22"/>
               </w:rPr>
@@ -2674,29 +2853,45 @@
             </w:r>
           </w:hyperlink>
           <w:r>
+            <w:rPr>
+              <w:b/>
+            </w:rPr>
             <w:fldChar w:fldCharType="begin"/>
           </w:r>
           <w:r>
+            <w:rPr>
+              <w:b/>
+            </w:rPr>
             <w:instrText xml:space="preserve"> PAGEREF _qsh70q \h </w:instrText>
           </w:r>
           <w:r>
+            <w:rPr>
+              <w:b/>
+            </w:rPr>
+          </w:r>
+          <w:r>
+            <w:rPr>
+              <w:b/>
+            </w:rPr>
             <w:fldChar w:fldCharType="separate"/>
           </w:r>
           <w:r>
             <w:rPr>
-              <w:color w:val="0000FF"/>
-              <w:u w:val="single"/>
+              <w:b/>
             </w:rPr>
             <w:t>Product Backlog</w:t>
           </w:r>
           <w:r>
             <w:rPr>
-              <w:color w:val="000000"/>
+              <w:b/>
             </w:rPr>
             <w:tab/>
             <w:t>17</w:t>
           </w:r>
           <w:r>
+            <w:rPr>
+              <w:b/>
+            </w:rPr>
             <w:fldChar w:fldCharType="end"/>
           </w:r>
         </w:p>
@@ -2716,7 +2911,7 @@
             <w:spacing w:before="240"/>
             <w:rPr>
               <w:rFonts w:ascii="Calibri" w:eastAsia="Calibri" w:hAnsi="Calibri" w:cs="Calibri"/>
-              <w:color w:val="000000"/>
+              <w:b/>
               <w:sz w:val="22"/>
               <w:szCs w:val="22"/>
             </w:rPr>
@@ -2725,8 +2920,6 @@
             <w:r>
               <w:rPr>
                 <w:b/>
-                <w:color w:val="0000FF"/>
-                <w:u w:val="single"/>
               </w:rPr>
               <w:t>3.3</w:t>
             </w:r>
@@ -2735,7 +2928,7 @@
             <w:r>
               <w:rPr>
                 <w:rFonts w:ascii="Calibri" w:eastAsia="Calibri" w:hAnsi="Calibri" w:cs="Calibri"/>
-                <w:color w:val="000000"/>
+                <w:b/>
                 <w:sz w:val="22"/>
                 <w:szCs w:val="22"/>
               </w:rPr>
@@ -2743,31 +2936,45 @@
             </w:r>
           </w:hyperlink>
           <w:r>
+            <w:rPr>
+              <w:b/>
+            </w:rPr>
             <w:fldChar w:fldCharType="begin"/>
           </w:r>
           <w:r>
+            <w:rPr>
+              <w:b/>
+            </w:rPr>
             <w:instrText xml:space="preserve"> PAGEREF _3as4poj \h </w:instrText>
           </w:r>
           <w:r>
+            <w:rPr>
+              <w:b/>
+            </w:rPr>
+          </w:r>
+          <w:r>
+            <w:rPr>
+              <w:b/>
+            </w:rPr>
             <w:fldChar w:fldCharType="separate"/>
           </w:r>
           <w:r>
             <w:rPr>
               <w:b/>
-              <w:color w:val="0000FF"/>
-              <w:u w:val="single"/>
             </w:rPr>
             <w:t>Sprints</w:t>
           </w:r>
           <w:r>
             <w:rPr>
               <w:b/>
-              <w:color w:val="000000"/>
             </w:rPr>
             <w:tab/>
             <w:t>19</w:t>
           </w:r>
           <w:r>
+            <w:rPr>
+              <w:b/>
+            </w:rPr>
             <w:fldChar w:fldCharType="end"/>
           </w:r>
         </w:p>
@@ -2787,7 +2994,7 @@
             <w:ind w:left="240"/>
             <w:rPr>
               <w:rFonts w:ascii="Calibri" w:eastAsia="Calibri" w:hAnsi="Calibri" w:cs="Calibri"/>
-              <w:color w:val="000000"/>
+              <w:b/>
               <w:sz w:val="22"/>
               <w:szCs w:val="22"/>
             </w:rPr>
@@ -2795,8 +3002,7 @@
           <w:hyperlink w:anchor="_1pxezwc">
             <w:r>
               <w:rPr>
-                <w:color w:val="0000FF"/>
-                <w:u w:val="single"/>
+                <w:b/>
               </w:rPr>
               <w:t>3.3.1</w:t>
             </w:r>
@@ -2805,7 +3011,7 @@
             <w:r>
               <w:rPr>
                 <w:rFonts w:ascii="Calibri" w:eastAsia="Calibri" w:hAnsi="Calibri" w:cs="Calibri"/>
-                <w:color w:val="000000"/>
+                <w:b/>
                 <w:sz w:val="22"/>
                 <w:szCs w:val="22"/>
               </w:rPr>
@@ -2813,29 +3019,45 @@
             </w:r>
           </w:hyperlink>
           <w:r>
+            <w:rPr>
+              <w:b/>
+            </w:rPr>
             <w:fldChar w:fldCharType="begin"/>
           </w:r>
           <w:r>
+            <w:rPr>
+              <w:b/>
+            </w:rPr>
             <w:instrText xml:space="preserve"> PAGEREF _1pxezwc \h </w:instrText>
           </w:r>
           <w:r>
+            <w:rPr>
+              <w:b/>
+            </w:rPr>
+          </w:r>
+          <w:r>
+            <w:rPr>
+              <w:b/>
+            </w:rPr>
             <w:fldChar w:fldCharType="separate"/>
           </w:r>
           <w:r>
             <w:rPr>
-              <w:color w:val="0000FF"/>
-              <w:u w:val="single"/>
+              <w:b/>
             </w:rPr>
             <w:t>Sprint 1</w:t>
           </w:r>
           <w:r>
             <w:rPr>
-              <w:color w:val="000000"/>
+              <w:b/>
             </w:rPr>
             <w:tab/>
             <w:t>19</w:t>
           </w:r>
           <w:r>
+            <w:rPr>
+              <w:b/>
+            </w:rPr>
             <w:fldChar w:fldCharType="end"/>
           </w:r>
         </w:p>
@@ -2855,7 +3077,7 @@
             <w:ind w:left="240"/>
             <w:rPr>
               <w:rFonts w:ascii="Calibri" w:eastAsia="Calibri" w:hAnsi="Calibri" w:cs="Calibri"/>
-              <w:color w:val="000000"/>
+              <w:b/>
               <w:sz w:val="22"/>
               <w:szCs w:val="22"/>
             </w:rPr>
@@ -2863,8 +3085,7 @@
           <w:hyperlink w:anchor="_49x2ik5">
             <w:r>
               <w:rPr>
-                <w:color w:val="0000FF"/>
-                <w:u w:val="single"/>
+                <w:b/>
               </w:rPr>
               <w:t>3.3.2</w:t>
             </w:r>
@@ -2873,7 +3094,7 @@
             <w:r>
               <w:rPr>
                 <w:rFonts w:ascii="Calibri" w:eastAsia="Calibri" w:hAnsi="Calibri" w:cs="Calibri"/>
-                <w:color w:val="000000"/>
+                <w:b/>
                 <w:sz w:val="22"/>
                 <w:szCs w:val="22"/>
               </w:rPr>
@@ -2881,29 +3102,45 @@
             </w:r>
           </w:hyperlink>
           <w:r>
+            <w:rPr>
+              <w:b/>
+            </w:rPr>
             <w:fldChar w:fldCharType="begin"/>
           </w:r>
           <w:r>
+            <w:rPr>
+              <w:b/>
+            </w:rPr>
             <w:instrText xml:space="preserve"> PAGEREF _49x2ik5 \h </w:instrText>
           </w:r>
           <w:r>
+            <w:rPr>
+              <w:b/>
+            </w:rPr>
+          </w:r>
+          <w:r>
+            <w:rPr>
+              <w:b/>
+            </w:rPr>
             <w:fldChar w:fldCharType="separate"/>
           </w:r>
           <w:r>
             <w:rPr>
-              <w:color w:val="0000FF"/>
-              <w:u w:val="single"/>
+              <w:b/>
             </w:rPr>
             <w:t>Spint 2</w:t>
           </w:r>
           <w:r>
             <w:rPr>
-              <w:color w:val="000000"/>
+              <w:b/>
             </w:rPr>
             <w:tab/>
             <w:t>20</w:t>
           </w:r>
           <w:r>
+            <w:rPr>
+              <w:b/>
+            </w:rPr>
             <w:fldChar w:fldCharType="end"/>
           </w:r>
         </w:p>
@@ -2928,9 +3165,13 @@
             </w:rPr>
           </w:pPr>
           <w:r>
+            <w:rPr>
+              <w:b/>
+            </w:rPr>
             <w:fldChar w:fldCharType="end"/>
           </w:r>
         </w:p>
+        <w:bookmarkEnd w:id="3" w:displacedByCustomXml="next"/>
       </w:sdtContent>
     </w:sdt>
     <w:p>
@@ -2938,8 +3179,8 @@
         <w:widowControl w:val="0"/>
         <w:spacing w:before="40" w:after="40"/>
       </w:pPr>
-      <w:bookmarkStart w:id="3" w:name="_3znysh7" w:colFirst="0" w:colLast="0"/>
-      <w:bookmarkEnd w:id="3"/>
+      <w:bookmarkStart w:id="4" w:name="_3znysh7" w:colFirst="0" w:colLast="0"/>
+      <w:bookmarkEnd w:id="4"/>
     </w:p>
     <w:p>
       <w:pPr>
@@ -3017,11 +3258,6 @@
           <w:color w:val="365F91"/>
         </w:rPr>
         <w:tab/>
-      </w:r>
-      <w:r>
-        <w:rPr>
-          <w:color w:val="365F91"/>
-        </w:rPr>
         <w:t xml:space="preserve">Este documento es una Especificación de Requisitos Software (ERS) para el Sistema de información para la gestión de procesos y control de inventarios. Esta especificación se ha estructurado basándose en las directrices dadas por el estándar IEEE </w:t>
       </w:r>
       <w:r>
@@ -3029,14 +3265,7 @@
           <w:color w:val="365F91"/>
           <w:shd w:val="clear" w:color="auto" w:fill="F5F5F5"/>
         </w:rPr>
-        <w:t>Práctica R</w:t>
-      </w:r>
-      <w:r>
-        <w:rPr>
-          <w:color w:val="365F91"/>
-          <w:shd w:val="clear" w:color="auto" w:fill="F5F5F5"/>
-        </w:rPr>
-        <w:t xml:space="preserve">ecomendada para Especificaciones de Requisitos Software </w:t>
+        <w:t xml:space="preserve">Práctica Recomendada para Especificaciones de Requisitos Software </w:t>
       </w:r>
       <w:r>
         <w:rPr>
@@ -3064,8 +3293,8 @@
           <w:color w:val="000000"/>
         </w:rPr>
       </w:pPr>
-      <w:bookmarkStart w:id="4" w:name="_2et92p0" w:colFirst="0" w:colLast="0"/>
-      <w:bookmarkEnd w:id="4"/>
+      <w:bookmarkStart w:id="5" w:name="_2et92p0" w:colFirst="0" w:colLast="0"/>
+      <w:bookmarkEnd w:id="5"/>
     </w:p>
     <w:p>
       <w:pPr>
@@ -3180,8 +3409,8 @@
           <w:color w:val="000000"/>
         </w:rPr>
       </w:pPr>
-      <w:bookmarkStart w:id="5" w:name="_tyjcwt" w:colFirst="0" w:colLast="0"/>
-      <w:bookmarkEnd w:id="5"/>
+      <w:bookmarkStart w:id="6" w:name="_tyjcwt" w:colFirst="0" w:colLast="0"/>
+      <w:bookmarkEnd w:id="6"/>
     </w:p>
     <w:p>
       <w:pPr>
@@ -3230,8 +3459,8 @@
           <w:color w:val="000000"/>
         </w:rPr>
       </w:pPr>
-      <w:bookmarkStart w:id="6" w:name="3dy6vkm" w:colFirst="0" w:colLast="0"/>
-      <w:bookmarkEnd w:id="6"/>
+      <w:bookmarkStart w:id="7" w:name="3dy6vkm" w:colFirst="0" w:colLast="0"/>
+      <w:bookmarkEnd w:id="7"/>
     </w:p>
     <w:p>
       <w:pPr>
@@ -3290,8 +3519,8 @@
           <w:color w:val="FF0000"/>
         </w:rPr>
       </w:pPr>
-      <w:bookmarkStart w:id="7" w:name="_1t3h5sf" w:colFirst="0" w:colLast="0"/>
-      <w:bookmarkEnd w:id="7"/>
+      <w:bookmarkStart w:id="8" w:name="_1t3h5sf" w:colFirst="0" w:colLast="0"/>
+      <w:bookmarkEnd w:id="8"/>
     </w:p>
     <w:p>
       <w:pPr>
@@ -3851,8 +4080,8 @@
           <w:color w:val="FF0000"/>
         </w:rPr>
       </w:pPr>
-      <w:bookmarkStart w:id="8" w:name="_4d34og8" w:colFirst="0" w:colLast="0"/>
-      <w:bookmarkEnd w:id="8"/>
+      <w:bookmarkStart w:id="9" w:name="_4d34og8" w:colFirst="0" w:colLast="0"/>
+      <w:bookmarkEnd w:id="9"/>
     </w:p>
     <w:p>
       <w:pPr>
@@ -4650,8 +4879,8 @@
           <w:color w:val="FF0000"/>
         </w:rPr>
       </w:pPr>
-      <w:bookmarkStart w:id="9" w:name="_2s8eyo1" w:colFirst="0" w:colLast="0"/>
-      <w:bookmarkEnd w:id="9"/>
+      <w:bookmarkStart w:id="10" w:name="_2s8eyo1" w:colFirst="0" w:colLast="0"/>
+      <w:bookmarkEnd w:id="10"/>
     </w:p>
     <w:p>
       <w:pPr>
@@ -4925,8 +5154,8 @@
           <w:color w:val="FF0000"/>
         </w:rPr>
       </w:pPr>
-      <w:bookmarkStart w:id="10" w:name="_17dp8vu" w:colFirst="0" w:colLast="0"/>
-      <w:bookmarkEnd w:id="10"/>
+      <w:bookmarkStart w:id="11" w:name="_17dp8vu" w:colFirst="0" w:colLast="0"/>
+      <w:bookmarkEnd w:id="11"/>
     </w:p>
     <w:p>
       <w:pPr>
@@ -4976,8 +5205,8 @@
           <w:color w:val="000000"/>
         </w:rPr>
       </w:pPr>
-      <w:bookmarkStart w:id="11" w:name="_3rdcrjn" w:colFirst="0" w:colLast="0"/>
-      <w:bookmarkEnd w:id="11"/>
+      <w:bookmarkStart w:id="12" w:name="_3rdcrjn" w:colFirst="0" w:colLast="0"/>
+      <w:bookmarkEnd w:id="12"/>
     </w:p>
     <w:p>
       <w:pPr>
@@ -4987,8 +5216,8 @@
           <w:color w:val="365F91"/>
         </w:rPr>
       </w:pPr>
-      <w:bookmarkStart w:id="12" w:name="_26in1rg" w:colFirst="0" w:colLast="0"/>
-      <w:bookmarkEnd w:id="12"/>
+      <w:bookmarkStart w:id="13" w:name="_26in1rg" w:colFirst="0" w:colLast="0"/>
+      <w:bookmarkEnd w:id="13"/>
       <w:r>
         <w:rPr>
           <w:color w:val="365F91"/>
@@ -5042,8 +5271,8 @@
           <w:color w:val="000000"/>
         </w:rPr>
       </w:pPr>
-      <w:bookmarkStart w:id="13" w:name="_lnxbz9" w:colFirst="0" w:colLast="0"/>
-      <w:bookmarkEnd w:id="13"/>
+      <w:bookmarkStart w:id="14" w:name="_lnxbz9" w:colFirst="0" w:colLast="0"/>
+      <w:bookmarkEnd w:id="14"/>
     </w:p>
     <w:p>
       <w:pPr>
@@ -5105,7 +5334,7 @@
           <w:lang w:val="es-AR"/>
         </w:rPr>
         <w:drawing>
-          <wp:anchor distT="0" distB="0" distL="114300" distR="114300" simplePos="0" relativeHeight="251658240" behindDoc="1" locked="0" layoutInCell="1" allowOverlap="1" wp14:anchorId="1D90A265" wp14:editId="50B2BEB4">
+          <wp:anchor distT="0" distB="0" distL="114300" distR="114300" simplePos="0" relativeHeight="251658240" behindDoc="1" locked="0" layoutInCell="1" allowOverlap="1" wp14:anchorId="209FF527" wp14:editId="338C8F31">
             <wp:simplePos x="0" y="0"/>
             <wp:positionH relativeFrom="column">
               <wp:posOffset>320040</wp:posOffset>
@@ -5136,7 +5365,7 @@
                     <pic:cNvPicPr/>
                   </pic:nvPicPr>
                   <pic:blipFill>
-                    <a:blip r:embed="rId16">
+                    <a:blip r:embed="rId17">
                       <a:extLst>
                         <a:ext uri="{28A0092B-C50C-407E-A947-70E740481C1C}">
                           <a14:useLocalDpi xmlns:a14="http://schemas.microsoft.com/office/drawing/2010/main" val="0"/>
@@ -5229,6 +5458,7 @@
           <w:szCs w:val="28"/>
         </w:rPr>
       </w:pPr>
+      <w:bookmarkStart w:id="15" w:name="Funciones"/>
       <w:r>
         <w:rPr>
           <w:b/>
@@ -5238,9 +5468,8 @@
         </w:rPr>
         <w:t>Funciones del producto</w:t>
       </w:r>
-      <w:bookmarkStart w:id="14" w:name="_GoBack"/>
-      <w:bookmarkEnd w:id="14"/>
-    </w:p>
+    </w:p>
+    <w:bookmarkEnd w:id="15"/>
     <w:p>
       <w:pPr>
         <w:pStyle w:val="NormalWeb"/>
@@ -5504,8 +5733,8 @@
           <w:color w:val="FF0000"/>
         </w:rPr>
       </w:pPr>
-      <w:bookmarkStart w:id="15" w:name="_35nkun2" w:colFirst="0" w:colLast="0"/>
-      <w:bookmarkEnd w:id="15"/>
+      <w:bookmarkStart w:id="16" w:name="_35nkun2" w:colFirst="0" w:colLast="0"/>
+      <w:bookmarkEnd w:id="16"/>
     </w:p>
     <w:p>
       <w:pPr>
@@ -6175,8 +6404,8 @@
           <w:color w:val="FF0000"/>
         </w:rPr>
       </w:pPr>
-      <w:bookmarkStart w:id="16" w:name="_1ksv4uv" w:colFirst="0" w:colLast="0"/>
-      <w:bookmarkEnd w:id="16"/>
+      <w:bookmarkStart w:id="17" w:name="_1ksv4uv" w:colFirst="0" w:colLast="0"/>
+      <w:bookmarkEnd w:id="17"/>
       <w:r>
         <w:rPr>
           <w:i/>
@@ -6337,8 +6566,8 @@
           <w:color w:val="FF0000"/>
         </w:rPr>
       </w:pPr>
-      <w:bookmarkStart w:id="17" w:name="_44sinio" w:colFirst="0" w:colLast="0"/>
-      <w:bookmarkEnd w:id="17"/>
+      <w:bookmarkStart w:id="18" w:name="_44sinio" w:colFirst="0" w:colLast="0"/>
+      <w:bookmarkEnd w:id="18"/>
     </w:p>
     <w:p>
       <w:pPr>
@@ -6994,7 +7223,7 @@
       </w:pPr>
     </w:p>
     <w:sectPr>
-      <w:headerReference w:type="first" r:id="rId17"/>
+      <w:headerReference w:type="first" r:id="rId18"/>
       <w:pgSz w:w="11906" w:h="16838"/>
       <w:pgMar w:top="1418" w:right="1701" w:bottom="1418" w:left="1701" w:header="709" w:footer="709" w:gutter="0"/>
       <w:cols w:space="720"/>
@@ -7650,10 +7879,10 @@
               <w:lang w:val="es-AR"/>
             </w:rPr>
             <w:drawing>
-              <wp:inline distT="0" distB="0" distL="114300" distR="114300">
+              <wp:inline distT="0" distB="0" distL="114300" distR="114300" wp14:anchorId="4CE4C942" wp14:editId="0009BB41">
                 <wp:extent cx="1257300" cy="805829"/>
                 <wp:effectExtent l="0" t="0" r="0" b="0"/>
-                <wp:docPr id="4" name="image2.jpg"/>
+                <wp:docPr id="6" name="image2.jpg"/>
                 <wp:cNvGraphicFramePr/>
                 <a:graphic xmlns:a="http://schemas.openxmlformats.org/drawingml/2006/main">
                   <a:graphicData uri="http://schemas.openxmlformats.org/drawingml/2006/picture">
@@ -8964,9 +9193,7 @@
       <w:tblStyleRowBandSize w:val="1"/>
       <w:tblStyleColBandSize w:val="1"/>
       <w:tblCellMar>
-        <w:top w:w="0" w:type="dxa"/>
         <w:left w:w="70" w:type="dxa"/>
-        <w:bottom w:w="0" w:type="dxa"/>
         <w:right w:w="70" w:type="dxa"/>
       </w:tblCellMar>
     </w:tblPr>
@@ -8977,9 +9204,7 @@
       <w:tblStyleRowBandSize w:val="1"/>
       <w:tblStyleColBandSize w:val="1"/>
       <w:tblCellMar>
-        <w:top w:w="0" w:type="dxa"/>
         <w:left w:w="70" w:type="dxa"/>
-        <w:bottom w:w="0" w:type="dxa"/>
         <w:right w:w="70" w:type="dxa"/>
       </w:tblCellMar>
     </w:tblPr>
@@ -8990,9 +9215,7 @@
       <w:tblStyleRowBandSize w:val="1"/>
       <w:tblStyleColBandSize w:val="1"/>
       <w:tblCellMar>
-        <w:top w:w="0" w:type="dxa"/>
         <w:left w:w="108" w:type="dxa"/>
-        <w:bottom w:w="0" w:type="dxa"/>
         <w:right w:w="108" w:type="dxa"/>
       </w:tblCellMar>
     </w:tblPr>
@@ -9003,9 +9226,7 @@
       <w:tblStyleRowBandSize w:val="1"/>
       <w:tblStyleColBandSize w:val="1"/>
       <w:tblCellMar>
-        <w:top w:w="0" w:type="dxa"/>
         <w:left w:w="10" w:type="dxa"/>
-        <w:bottom w:w="0" w:type="dxa"/>
         <w:right w:w="10" w:type="dxa"/>
       </w:tblCellMar>
     </w:tblPr>
@@ -9016,9 +9237,7 @@
       <w:tblStyleRowBandSize w:val="1"/>
       <w:tblStyleColBandSize w:val="1"/>
       <w:tblCellMar>
-        <w:top w:w="0" w:type="dxa"/>
         <w:left w:w="10" w:type="dxa"/>
-        <w:bottom w:w="0" w:type="dxa"/>
         <w:right w:w="10" w:type="dxa"/>
       </w:tblCellMar>
     </w:tblPr>
@@ -9029,9 +9248,7 @@
       <w:tblStyleRowBandSize w:val="1"/>
       <w:tblStyleColBandSize w:val="1"/>
       <w:tblCellMar>
-        <w:top w:w="0" w:type="dxa"/>
         <w:left w:w="10" w:type="dxa"/>
-        <w:bottom w:w="0" w:type="dxa"/>
         <w:right w:w="10" w:type="dxa"/>
       </w:tblCellMar>
     </w:tblPr>
@@ -9042,9 +9259,7 @@
       <w:tblStyleRowBandSize w:val="1"/>
       <w:tblStyleColBandSize w:val="1"/>
       <w:tblCellMar>
-        <w:top w:w="0" w:type="dxa"/>
         <w:left w:w="70" w:type="dxa"/>
-        <w:bottom w:w="0" w:type="dxa"/>
         <w:right w:w="70" w:type="dxa"/>
       </w:tblCellMar>
     </w:tblPr>
@@ -9055,9 +9270,7 @@
       <w:tblStyleRowBandSize w:val="1"/>
       <w:tblStyleColBandSize w:val="1"/>
       <w:tblCellMar>
-        <w:top w:w="0" w:type="dxa"/>
         <w:left w:w="70" w:type="dxa"/>
-        <w:bottom w:w="0" w:type="dxa"/>
         <w:right w:w="70" w:type="dxa"/>
       </w:tblCellMar>
     </w:tblPr>
@@ -9068,9 +9281,7 @@
       <w:tblStyleRowBandSize w:val="1"/>
       <w:tblStyleColBandSize w:val="1"/>
       <w:tblCellMar>
-        <w:top w:w="0" w:type="dxa"/>
         <w:left w:w="108" w:type="dxa"/>
-        <w:bottom w:w="0" w:type="dxa"/>
         <w:right w:w="108" w:type="dxa"/>
       </w:tblCellMar>
     </w:tblPr>
@@ -9081,9 +9292,7 @@
       <w:tblStyleRowBandSize w:val="1"/>
       <w:tblStyleColBandSize w:val="1"/>
       <w:tblCellMar>
-        <w:top w:w="0" w:type="dxa"/>
         <w:left w:w="70" w:type="dxa"/>
-        <w:bottom w:w="0" w:type="dxa"/>
         <w:right w:w="70" w:type="dxa"/>
       </w:tblCellMar>
     </w:tblPr>
@@ -9094,9 +9303,7 @@
       <w:tblStyleRowBandSize w:val="1"/>
       <w:tblStyleColBandSize w:val="1"/>
       <w:tblCellMar>
-        <w:top w:w="0" w:type="dxa"/>
         <w:left w:w="70" w:type="dxa"/>
-        <w:bottom w:w="0" w:type="dxa"/>
         <w:right w:w="70" w:type="dxa"/>
       </w:tblCellMar>
     </w:tblPr>
@@ -9107,9 +9314,7 @@
       <w:tblStyleRowBandSize w:val="1"/>
       <w:tblStyleColBandSize w:val="1"/>
       <w:tblCellMar>
-        <w:top w:w="0" w:type="dxa"/>
         <w:left w:w="70" w:type="dxa"/>
-        <w:bottom w:w="0" w:type="dxa"/>
         <w:right w:w="70" w:type="dxa"/>
       </w:tblCellMar>
     </w:tblPr>
@@ -9157,6 +9362,59 @@
       <w:szCs w:val="24"/>
       <w:lang w:val="es-AR"/>
     </w:rPr>
+  </w:style>
+  <w:style w:type="character" w:styleId="Hipervnculo">
+    <w:name w:val="Hyperlink"/>
+    <w:basedOn w:val="Fuentedeprrafopredeter"/>
+    <w:uiPriority w:val="99"/>
+    <w:unhideWhenUsed/>
+    <w:rsid w:val="009256C3"/>
+    <w:rPr>
+      <w:color w:val="0000FF" w:themeColor="hyperlink"/>
+      <w:u w:val="single"/>
+    </w:rPr>
+  </w:style>
+  <w:style w:type="paragraph" w:styleId="Encabezado">
+    <w:name w:val="header"/>
+    <w:basedOn w:val="Normal"/>
+    <w:link w:val="EncabezadoCar"/>
+    <w:uiPriority w:val="99"/>
+    <w:unhideWhenUsed/>
+    <w:rsid w:val="009256C3"/>
+    <w:pPr>
+      <w:tabs>
+        <w:tab w:val="center" w:pos="4252"/>
+        <w:tab w:val="right" w:pos="8504"/>
+      </w:tabs>
+    </w:pPr>
+  </w:style>
+  <w:style w:type="character" w:customStyle="1" w:styleId="EncabezadoCar">
+    <w:name w:val="Encabezado Car"/>
+    <w:basedOn w:val="Fuentedeprrafopredeter"/>
+    <w:link w:val="Encabezado"/>
+    <w:uiPriority w:val="99"/>
+    <w:rsid w:val="009256C3"/>
+  </w:style>
+  <w:style w:type="paragraph" w:styleId="Piedepgina">
+    <w:name w:val="footer"/>
+    <w:basedOn w:val="Normal"/>
+    <w:link w:val="PiedepginaCar"/>
+    <w:uiPriority w:val="99"/>
+    <w:unhideWhenUsed/>
+    <w:rsid w:val="009256C3"/>
+    <w:pPr>
+      <w:tabs>
+        <w:tab w:val="center" w:pos="4252"/>
+        <w:tab w:val="right" w:pos="8504"/>
+      </w:tabs>
+    </w:pPr>
+  </w:style>
+  <w:style w:type="character" w:customStyle="1" w:styleId="PiedepginaCar">
+    <w:name w:val="Pie de página Car"/>
+    <w:basedOn w:val="Fuentedeprrafopredeter"/>
+    <w:link w:val="Piedepgina"/>
+    <w:uiPriority w:val="99"/>
+    <w:rsid w:val="009256C3"/>
   </w:style>
 </w:styles>
 </file>
@@ -9484,9 +9742,7 @@
       <w:tblStyleRowBandSize w:val="1"/>
       <w:tblStyleColBandSize w:val="1"/>
       <w:tblCellMar>
-        <w:top w:w="0" w:type="dxa"/>
         <w:left w:w="70" w:type="dxa"/>
-        <w:bottom w:w="0" w:type="dxa"/>
         <w:right w:w="70" w:type="dxa"/>
       </w:tblCellMar>
     </w:tblPr>
@@ -9497,9 +9753,7 @@
       <w:tblStyleRowBandSize w:val="1"/>
       <w:tblStyleColBandSize w:val="1"/>
       <w:tblCellMar>
-        <w:top w:w="0" w:type="dxa"/>
         <w:left w:w="70" w:type="dxa"/>
-        <w:bottom w:w="0" w:type="dxa"/>
         <w:right w:w="70" w:type="dxa"/>
       </w:tblCellMar>
     </w:tblPr>
@@ -9510,9 +9764,7 @@
       <w:tblStyleRowBandSize w:val="1"/>
       <w:tblStyleColBandSize w:val="1"/>
       <w:tblCellMar>
-        <w:top w:w="0" w:type="dxa"/>
         <w:left w:w="108" w:type="dxa"/>
-        <w:bottom w:w="0" w:type="dxa"/>
         <w:right w:w="108" w:type="dxa"/>
       </w:tblCellMar>
     </w:tblPr>
@@ -9523,9 +9775,7 @@
       <w:tblStyleRowBandSize w:val="1"/>
       <w:tblStyleColBandSize w:val="1"/>
       <w:tblCellMar>
-        <w:top w:w="0" w:type="dxa"/>
         <w:left w:w="10" w:type="dxa"/>
-        <w:bottom w:w="0" w:type="dxa"/>
         <w:right w:w="10" w:type="dxa"/>
       </w:tblCellMar>
     </w:tblPr>
@@ -9536,9 +9786,7 @@
       <w:tblStyleRowBandSize w:val="1"/>
       <w:tblStyleColBandSize w:val="1"/>
       <w:tblCellMar>
-        <w:top w:w="0" w:type="dxa"/>
         <w:left w:w="10" w:type="dxa"/>
-        <w:bottom w:w="0" w:type="dxa"/>
         <w:right w:w="10" w:type="dxa"/>
       </w:tblCellMar>
     </w:tblPr>
@@ -9549,9 +9797,7 @@
       <w:tblStyleRowBandSize w:val="1"/>
       <w:tblStyleColBandSize w:val="1"/>
       <w:tblCellMar>
-        <w:top w:w="0" w:type="dxa"/>
         <w:left w:w="10" w:type="dxa"/>
-        <w:bottom w:w="0" w:type="dxa"/>
         <w:right w:w="10" w:type="dxa"/>
       </w:tblCellMar>
     </w:tblPr>
@@ -9562,9 +9808,7 @@
       <w:tblStyleRowBandSize w:val="1"/>
       <w:tblStyleColBandSize w:val="1"/>
       <w:tblCellMar>
-        <w:top w:w="0" w:type="dxa"/>
         <w:left w:w="70" w:type="dxa"/>
-        <w:bottom w:w="0" w:type="dxa"/>
         <w:right w:w="70" w:type="dxa"/>
       </w:tblCellMar>
     </w:tblPr>
@@ -9575,9 +9819,7 @@
       <w:tblStyleRowBandSize w:val="1"/>
       <w:tblStyleColBandSize w:val="1"/>
       <w:tblCellMar>
-        <w:top w:w="0" w:type="dxa"/>
         <w:left w:w="70" w:type="dxa"/>
-        <w:bottom w:w="0" w:type="dxa"/>
         <w:right w:w="70" w:type="dxa"/>
       </w:tblCellMar>
     </w:tblPr>
@@ -9588,9 +9830,7 @@
       <w:tblStyleRowBandSize w:val="1"/>
       <w:tblStyleColBandSize w:val="1"/>
       <w:tblCellMar>
-        <w:top w:w="0" w:type="dxa"/>
         <w:left w:w="108" w:type="dxa"/>
-        <w:bottom w:w="0" w:type="dxa"/>
         <w:right w:w="108" w:type="dxa"/>
       </w:tblCellMar>
     </w:tblPr>
@@ -9601,9 +9841,7 @@
       <w:tblStyleRowBandSize w:val="1"/>
       <w:tblStyleColBandSize w:val="1"/>
       <w:tblCellMar>
-        <w:top w:w="0" w:type="dxa"/>
         <w:left w:w="70" w:type="dxa"/>
-        <w:bottom w:w="0" w:type="dxa"/>
         <w:right w:w="70" w:type="dxa"/>
       </w:tblCellMar>
     </w:tblPr>
@@ -9614,9 +9852,7 @@
       <w:tblStyleRowBandSize w:val="1"/>
       <w:tblStyleColBandSize w:val="1"/>
       <w:tblCellMar>
-        <w:top w:w="0" w:type="dxa"/>
         <w:left w:w="70" w:type="dxa"/>
-        <w:bottom w:w="0" w:type="dxa"/>
         <w:right w:w="70" w:type="dxa"/>
       </w:tblCellMar>
     </w:tblPr>
@@ -9627,9 +9863,7 @@
       <w:tblStyleRowBandSize w:val="1"/>
       <w:tblStyleColBandSize w:val="1"/>
       <w:tblCellMar>
-        <w:top w:w="0" w:type="dxa"/>
         <w:left w:w="70" w:type="dxa"/>
-        <w:bottom w:w="0" w:type="dxa"/>
         <w:right w:w="70" w:type="dxa"/>
       </w:tblCellMar>
     </w:tblPr>
@@ -9677,6 +9911,59 @@
       <w:szCs w:val="24"/>
       <w:lang w:val="es-AR"/>
     </w:rPr>
+  </w:style>
+  <w:style w:type="character" w:styleId="Hipervnculo">
+    <w:name w:val="Hyperlink"/>
+    <w:basedOn w:val="Fuentedeprrafopredeter"/>
+    <w:uiPriority w:val="99"/>
+    <w:unhideWhenUsed/>
+    <w:rsid w:val="009256C3"/>
+    <w:rPr>
+      <w:color w:val="0000FF" w:themeColor="hyperlink"/>
+      <w:u w:val="single"/>
+    </w:rPr>
+  </w:style>
+  <w:style w:type="paragraph" w:styleId="Encabezado">
+    <w:name w:val="header"/>
+    <w:basedOn w:val="Normal"/>
+    <w:link w:val="EncabezadoCar"/>
+    <w:uiPriority w:val="99"/>
+    <w:unhideWhenUsed/>
+    <w:rsid w:val="009256C3"/>
+    <w:pPr>
+      <w:tabs>
+        <w:tab w:val="center" w:pos="4252"/>
+        <w:tab w:val="right" w:pos="8504"/>
+      </w:tabs>
+    </w:pPr>
+  </w:style>
+  <w:style w:type="character" w:customStyle="1" w:styleId="EncabezadoCar">
+    <w:name w:val="Encabezado Car"/>
+    <w:basedOn w:val="Fuentedeprrafopredeter"/>
+    <w:link w:val="Encabezado"/>
+    <w:uiPriority w:val="99"/>
+    <w:rsid w:val="009256C3"/>
+  </w:style>
+  <w:style w:type="paragraph" w:styleId="Piedepgina">
+    <w:name w:val="footer"/>
+    <w:basedOn w:val="Normal"/>
+    <w:link w:val="PiedepginaCar"/>
+    <w:uiPriority w:val="99"/>
+    <w:unhideWhenUsed/>
+    <w:rsid w:val="009256C3"/>
+    <w:pPr>
+      <w:tabs>
+        <w:tab w:val="center" w:pos="4252"/>
+        <w:tab w:val="right" w:pos="8504"/>
+      </w:tabs>
+    </w:pPr>
+  </w:style>
+  <w:style w:type="character" w:customStyle="1" w:styleId="PiedepginaCar">
+    <w:name w:val="Pie de página Car"/>
+    <w:basedOn w:val="Fuentedeprrafopredeter"/>
+    <w:link w:val="Piedepgina"/>
+    <w:uiPriority w:val="99"/>
+    <w:rsid w:val="009256C3"/>
   </w:style>
 </w:styles>
 </file>
@@ -9999,4 +10286,16 @@
   </a:objectDefaults>
   <a:extraClrSchemeLst/>
 </a:theme>
+</file>
+
+<file path=customXml/item1.xml><?xml version="1.0" encoding="utf-8"?>
+<b:Sources xmlns:b="http://schemas.openxmlformats.org/officeDocument/2006/bibliography" xmlns="http://schemas.openxmlformats.org/officeDocument/2006/bibliography" SelectedStyle="\APA.XSL" StyleName="APA"/>
+</file>
+
+<file path=customXml/itemProps1.xml><?xml version="1.0" encoding="utf-8"?>
+<ds:datastoreItem xmlns:ds="http://schemas.openxmlformats.org/officeDocument/2006/customXml" ds:itemID="{636E74DB-0C6E-495A-AC37-FC54E4E7C18F}">
+  <ds:schemaRefs>
+    <ds:schemaRef ds:uri="http://schemas.openxmlformats.org/officeDocument/2006/bibliography"/>
+  </ds:schemaRefs>
+</ds:datastoreItem>
 </file>
</xml_diff>

<commit_message>
Modificacion del DOCUMENTO IEEE380 VERSION C
</commit_message>
<xml_diff>
--- a/DOCUMENTACION/DOCUMENTO IEEE830.docx
+++ b/DOCUMENTACION/DOCUMENTO IEEE830.docx
@@ -1,6 +1,6 @@
 
 <file path=word/document.xml><?xml version="1.0" encoding="utf-8"?>
-<w:document xmlns:wpc="http://schemas.microsoft.com/office/word/2010/wordprocessingCanvas" xmlns:cx="http://schemas.microsoft.com/office/drawing/2014/chartex" xmlns:cx1="http://schemas.microsoft.com/office/drawing/2015/9/8/chartex" xmlns:cx2="http://schemas.microsoft.com/office/drawing/2015/10/21/chartex" xmlns:cx3="http://schemas.microsoft.com/office/drawing/2016/5/9/chartex" xmlns:cx4="http://schemas.microsoft.com/office/drawing/2016/5/10/chartex" xmlns:cx5="http://schemas.microsoft.com/office/drawing/2016/5/11/chartex" xmlns:cx6="http://schemas.microsoft.com/office/drawing/2016/5/12/chartex" xmlns:cx7="http://schemas.microsoft.com/office/drawing/2016/5/13/chartex" xmlns:cx8="http://schemas.microsoft.com/office/drawing/2016/5/14/chartex" xmlns:mc="http://schemas.openxmlformats.org/markup-compatibility/2006" xmlns:aink="http://schemas.microsoft.com/office/drawing/2016/ink" xmlns:am3d="http://schemas.microsoft.com/office/drawing/2017/model3d" xmlns:o="urn:schemas-microsoft-com:office:office" xmlns:oel="http://schemas.microsoft.com/office/2019/extlst" xmlns:r="http://schemas.openxmlformats.org/officeDocument/2006/relationships" xmlns:m="http://schemas.openxmlformats.org/officeDocument/2006/math" xmlns:v="urn:schemas-microsoft-com:vml" xmlns:wp14="http://schemas.microsoft.com/office/word/2010/wordprocessingDrawing" xmlns:wp="http://schemas.openxmlformats.org/drawingml/2006/wordprocessingDrawing" xmlns:w10="urn:schemas-microsoft-com:office:word" xmlns:w="http://schemas.openxmlformats.org/wordprocessingml/2006/main" xmlns:w14="http://schemas.microsoft.com/office/word/2010/wordml" xmlns:w15="http://schemas.microsoft.com/office/word/2012/wordml" xmlns:w16cex="http://schemas.microsoft.com/office/word/2018/wordml/cex" xmlns:w16cid="http://schemas.microsoft.com/office/word/2016/wordml/cid" xmlns:w16="http://schemas.microsoft.com/office/word/2018/wordml" xmlns:w16sdtdh="http://schemas.microsoft.com/office/word/2020/wordml/sdtdatahash" xmlns:w16se="http://schemas.microsoft.com/office/word/2015/wordml/symex" xmlns:wpg="http://schemas.microsoft.com/office/word/2010/wordprocessingGroup" xmlns:wpi="http://schemas.microsoft.com/office/word/2010/wordprocessingInk" xmlns:wne="http://schemas.microsoft.com/office/word/2006/wordml" xmlns:wps="http://schemas.microsoft.com/office/word/2010/wordprocessingShape" mc:Ignorable="w14 w15 w16se w16cid w16 w16cex w16sdtdh wp14">
+<w:document xmlns:wpc="http://schemas.microsoft.com/office/word/2010/wordprocessingCanvas" xmlns:mc="http://schemas.openxmlformats.org/markup-compatibility/2006" xmlns:o="urn:schemas-microsoft-com:office:office" xmlns:r="http://schemas.openxmlformats.org/officeDocument/2006/relationships" xmlns:m="http://schemas.openxmlformats.org/officeDocument/2006/math" xmlns:v="urn:schemas-microsoft-com:vml" xmlns:wp14="http://schemas.microsoft.com/office/word/2010/wordprocessingDrawing" xmlns:wp="http://schemas.openxmlformats.org/drawingml/2006/wordprocessingDrawing" xmlns:w10="urn:schemas-microsoft-com:office:word" xmlns:w="http://schemas.openxmlformats.org/wordprocessingml/2006/main" xmlns:w14="http://schemas.microsoft.com/office/word/2010/wordml" xmlns:w15="http://schemas.microsoft.com/office/word/2012/wordml" xmlns:wpg="http://schemas.microsoft.com/office/word/2010/wordprocessingGroup" xmlns:wpi="http://schemas.microsoft.com/office/word/2010/wordprocessingInk" xmlns:wne="http://schemas.microsoft.com/office/word/2006/wordml" xmlns:wps="http://schemas.microsoft.com/office/word/2010/wordprocessingShape" mc:Ignorable="w14 w15 wp14">
   <w:body>
     <w:p>
       <w:pPr>
@@ -396,7 +396,29 @@
           <w:sz w:val="48"/>
           <w:szCs w:val="48"/>
         </w:rPr>
-        <w:t>“Insumos vet”</w:t>
+        <w:t xml:space="preserve">“Insumos </w:t>
+      </w:r>
+      <w:proofErr w:type="spellStart"/>
+      <w:r>
+        <w:rPr>
+          <w:rFonts w:ascii="Times New Roman" w:eastAsia="Times New Roman" w:hAnsi="Times New Roman" w:cs="Times New Roman"/>
+          <w:b/>
+          <w:color w:val="000000" w:themeColor="text1"/>
+          <w:sz w:val="48"/>
+          <w:szCs w:val="48"/>
+        </w:rPr>
+        <w:t>vet</w:t>
+      </w:r>
+      <w:proofErr w:type="spellEnd"/>
+      <w:r>
+        <w:rPr>
+          <w:rFonts w:ascii="Times New Roman" w:eastAsia="Times New Roman" w:hAnsi="Times New Roman" w:cs="Times New Roman"/>
+          <w:b/>
+          <w:color w:val="000000" w:themeColor="text1"/>
+          <w:sz w:val="48"/>
+          <w:szCs w:val="48"/>
+        </w:rPr>
+        <w:t>”</w:t>
       </w:r>
     </w:p>
     <w:p>
@@ -763,7 +785,23 @@
           <w:i/>
           <w:color w:val="000000" w:themeColor="text1"/>
         </w:rPr>
-        <w:t>Está basado y es conforme con el estándar IEEE Std 830-1998.</w:t>
+        <w:t xml:space="preserve">Está basado y es conforme con el estándar IEEE </w:t>
+      </w:r>
+      <w:proofErr w:type="spellStart"/>
+      <w:r>
+        <w:rPr>
+          <w:i/>
+          <w:color w:val="000000" w:themeColor="text1"/>
+        </w:rPr>
+        <w:t>Std</w:t>
+      </w:r>
+      <w:proofErr w:type="spellEnd"/>
+      <w:r>
+        <w:rPr>
+          <w:i/>
+          <w:color w:val="000000" w:themeColor="text1"/>
+        </w:rPr>
+        <w:t xml:space="preserve"> 830-1998.</w:t>
       </w:r>
     </w:p>
     <w:p>
@@ -1452,6 +1490,7 @@
                 <w:color w:val="000000" w:themeColor="text1"/>
               </w:rPr>
             </w:pPr>
+            <w:proofErr w:type="spellStart"/>
             <w:r>
               <w:rPr>
                 <w:b/>
@@ -1459,6 +1498,7 @@
               </w:rPr>
               <w:t>Version</w:t>
             </w:r>
+            <w:proofErr w:type="spellEnd"/>
           </w:p>
         </w:tc>
         <w:tc>
@@ -1622,11 +1662,19 @@
                 <w:color w:val="000000" w:themeColor="text1"/>
               </w:rPr>
             </w:pPr>
-            <w:r>
-              <w:rPr>
-                <w:color w:val="000000" w:themeColor="text1"/>
-              </w:rPr>
-              <w:t>Version original,</w:t>
+            <w:proofErr w:type="spellStart"/>
+            <w:r>
+              <w:rPr>
+                <w:color w:val="000000" w:themeColor="text1"/>
+              </w:rPr>
+              <w:t>Version</w:t>
+            </w:r>
+            <w:proofErr w:type="spellEnd"/>
+            <w:r>
+              <w:rPr>
+                <w:color w:val="000000" w:themeColor="text1"/>
+              </w:rPr>
+              <w:t xml:space="preserve"> original,</w:t>
             </w:r>
           </w:p>
           <w:p>
@@ -1640,8 +1688,30 @@
               <w:rPr>
                 <w:color w:val="000000" w:themeColor="text1"/>
               </w:rPr>
-              <w:t>actualización de Requisitos específicos y product backlog</w:t>
-            </w:r>
+              <w:t xml:space="preserve">actualización de Requisitos específicos y </w:t>
+            </w:r>
+            <w:proofErr w:type="spellStart"/>
+            <w:r>
+              <w:rPr>
+                <w:color w:val="000000" w:themeColor="text1"/>
+              </w:rPr>
+              <w:t>product</w:t>
+            </w:r>
+            <w:proofErr w:type="spellEnd"/>
+            <w:r>
+              <w:rPr>
+                <w:color w:val="000000" w:themeColor="text1"/>
+              </w:rPr>
+              <w:t xml:space="preserve"> </w:t>
+            </w:r>
+            <w:proofErr w:type="spellStart"/>
+            <w:r>
+              <w:rPr>
+                <w:color w:val="000000" w:themeColor="text1"/>
+              </w:rPr>
+              <w:t>backlog</w:t>
+            </w:r>
+            <w:proofErr w:type="spellEnd"/>
           </w:p>
           <w:p>
             <w:pPr>
@@ -1683,8 +1753,16 @@
               <w:rPr>
                 <w:color w:val="000000" w:themeColor="text1"/>
               </w:rPr>
-              <w:t>Walter M. Velazquez</w:t>
-            </w:r>
+              <w:t xml:space="preserve">Walter M. </w:t>
+            </w:r>
+            <w:proofErr w:type="spellStart"/>
+            <w:r>
+              <w:rPr>
+                <w:color w:val="000000" w:themeColor="text1"/>
+              </w:rPr>
+              <w:t>Velazquez</w:t>
+            </w:r>
+            <w:proofErr w:type="spellEnd"/>
           </w:p>
         </w:tc>
         <w:tc>
@@ -1790,8 +1868,16 @@
               <w:rPr>
                 <w:color w:val="000000" w:themeColor="text1"/>
               </w:rPr>
-              <w:t>Lorena Denhoff</w:t>
-            </w:r>
+              <w:t xml:space="preserve">Lorena </w:t>
+            </w:r>
+            <w:proofErr w:type="spellStart"/>
+            <w:r>
+              <w:rPr>
+                <w:color w:val="000000" w:themeColor="text1"/>
+              </w:rPr>
+              <w:t>Denhoff</w:t>
+            </w:r>
+            <w:proofErr w:type="spellEnd"/>
           </w:p>
           <w:p>
             <w:pPr>
@@ -1812,9 +1898,229 @@
               <w:rPr>
                 <w:color w:val="000000" w:themeColor="text1"/>
               </w:rPr>
-              <w:t>Emanuel Gonzalez</w:t>
-            </w:r>
-          </w:p>
+              <w:t xml:space="preserve">Emanuel </w:t>
+            </w:r>
+            <w:proofErr w:type="spellStart"/>
+            <w:r>
+              <w:rPr>
+                <w:color w:val="000000" w:themeColor="text1"/>
+              </w:rPr>
+              <w:t>Gonzalez</w:t>
+            </w:r>
+            <w:proofErr w:type="spellEnd"/>
+          </w:p>
+          <w:p>
+            <w:pPr>
+              <w:widowControl w:val="0"/>
+              <w:rPr>
+                <w:color w:val="000000" w:themeColor="text1"/>
+              </w:rPr>
+            </w:pPr>
+          </w:p>
+        </w:tc>
+        <w:tc>
+          <w:tcPr>
+            <w:tcW w:w="1890" w:type="dxa"/>
+          </w:tcPr>
+          <w:p>
+            <w:pPr>
+              <w:widowControl w:val="0"/>
+              <w:rPr>
+                <w:color w:val="000000" w:themeColor="text1"/>
+              </w:rPr>
+            </w:pPr>
+          </w:p>
+        </w:tc>
+      </w:tr>
+      <w:tr>
+        <w:trPr>
+          <w:trHeight w:val="1134"/>
+        </w:trPr>
+        <w:tc>
+          <w:tcPr>
+            <w:tcW w:w="1008" w:type="dxa"/>
+            <w:vAlign w:val="center"/>
+          </w:tcPr>
+          <w:p>
+            <w:pPr>
+              <w:widowControl w:val="0"/>
+              <w:jc w:val="center"/>
+              <w:rPr>
+                <w:color w:val="000000" w:themeColor="text1"/>
+              </w:rPr>
+            </w:pPr>
+            <w:r>
+              <w:rPr>
+                <w:color w:val="000000" w:themeColor="text1"/>
+              </w:rPr>
+              <w:t>C</w:t>
+            </w:r>
+          </w:p>
+        </w:tc>
+        <w:tc>
+          <w:tcPr>
+            <w:tcW w:w="1260" w:type="dxa"/>
+            <w:vAlign w:val="center"/>
+          </w:tcPr>
+          <w:p>
+            <w:pPr>
+              <w:widowControl w:val="0"/>
+              <w:rPr>
+                <w:color w:val="000000" w:themeColor="text1"/>
+              </w:rPr>
+            </w:pPr>
+            <w:r>
+              <w:rPr>
+                <w:color w:val="000000" w:themeColor="text1"/>
+              </w:rPr>
+              <w:t>03/10/2022</w:t>
+            </w:r>
+          </w:p>
+        </w:tc>
+        <w:tc>
+          <w:tcPr>
+            <w:tcW w:w="3060" w:type="dxa"/>
+            <w:vAlign w:val="center"/>
+          </w:tcPr>
+          <w:p>
+            <w:pPr>
+              <w:widowControl w:val="0"/>
+              <w:rPr>
+                <w:color w:val="000000" w:themeColor="text1"/>
+              </w:rPr>
+            </w:pPr>
+            <w:r>
+              <w:rPr>
+                <w:color w:val="000000" w:themeColor="text1"/>
+              </w:rPr>
+              <w:t xml:space="preserve">Actualización de la sección descripción general y subsecciones. </w:t>
+            </w:r>
+          </w:p>
+        </w:tc>
+        <w:tc>
+          <w:tcPr>
+            <w:tcW w:w="2293" w:type="dxa"/>
+            <w:vAlign w:val="center"/>
+          </w:tcPr>
+          <w:p>
+            <w:pPr>
+              <w:widowControl w:val="0"/>
+              <w:rPr>
+                <w:color w:val="000000" w:themeColor="text1"/>
+              </w:rPr>
+            </w:pPr>
+            <w:r>
+              <w:rPr>
+                <w:color w:val="000000" w:themeColor="text1"/>
+              </w:rPr>
+              <w:t xml:space="preserve">Noemí </w:t>
+            </w:r>
+            <w:proofErr w:type="spellStart"/>
+            <w:r>
+              <w:rPr>
+                <w:color w:val="000000" w:themeColor="text1"/>
+              </w:rPr>
+              <w:t>Velazquez</w:t>
+            </w:r>
+            <w:proofErr w:type="spellEnd"/>
+          </w:p>
+          <w:p>
+            <w:pPr>
+              <w:widowControl w:val="0"/>
+              <w:rPr>
+                <w:color w:val="000000" w:themeColor="text1"/>
+              </w:rPr>
+            </w:pPr>
+          </w:p>
+          <w:p>
+            <w:pPr>
+              <w:widowControl w:val="0"/>
+              <w:rPr>
+                <w:color w:val="000000" w:themeColor="text1"/>
+              </w:rPr>
+            </w:pPr>
+            <w:r>
+              <w:rPr>
+                <w:color w:val="000000" w:themeColor="text1"/>
+              </w:rPr>
+              <w:t xml:space="preserve">Emanuel </w:t>
+            </w:r>
+            <w:proofErr w:type="spellStart"/>
+            <w:r>
+              <w:rPr>
+                <w:color w:val="000000" w:themeColor="text1"/>
+              </w:rPr>
+              <w:t>Gonzalez</w:t>
+            </w:r>
+            <w:proofErr w:type="spellEnd"/>
+          </w:p>
+        </w:tc>
+        <w:tc>
+          <w:tcPr>
+            <w:tcW w:w="1890" w:type="dxa"/>
+          </w:tcPr>
+          <w:p>
+            <w:pPr>
+              <w:widowControl w:val="0"/>
+              <w:rPr>
+                <w:color w:val="000000" w:themeColor="text1"/>
+              </w:rPr>
+            </w:pPr>
+          </w:p>
+        </w:tc>
+      </w:tr>
+      <w:tr>
+        <w:trPr>
+          <w:trHeight w:val="1134"/>
+        </w:trPr>
+        <w:tc>
+          <w:tcPr>
+            <w:tcW w:w="1008" w:type="dxa"/>
+            <w:vAlign w:val="center"/>
+          </w:tcPr>
+          <w:p>
+            <w:pPr>
+              <w:widowControl w:val="0"/>
+              <w:jc w:val="center"/>
+              <w:rPr>
+                <w:color w:val="000000" w:themeColor="text1"/>
+              </w:rPr>
+            </w:pPr>
+          </w:p>
+        </w:tc>
+        <w:tc>
+          <w:tcPr>
+            <w:tcW w:w="1260" w:type="dxa"/>
+            <w:vAlign w:val="center"/>
+          </w:tcPr>
+          <w:p>
+            <w:pPr>
+              <w:widowControl w:val="0"/>
+              <w:rPr>
+                <w:color w:val="000000" w:themeColor="text1"/>
+              </w:rPr>
+            </w:pPr>
+          </w:p>
+        </w:tc>
+        <w:tc>
+          <w:tcPr>
+            <w:tcW w:w="3060" w:type="dxa"/>
+            <w:vAlign w:val="center"/>
+          </w:tcPr>
+          <w:p>
+            <w:pPr>
+              <w:widowControl w:val="0"/>
+              <w:rPr>
+                <w:color w:val="000000" w:themeColor="text1"/>
+              </w:rPr>
+            </w:pPr>
+          </w:p>
+        </w:tc>
+        <w:tc>
+          <w:tcPr>
+            <w:tcW w:w="2293" w:type="dxa"/>
+            <w:vAlign w:val="center"/>
+          </w:tcPr>
           <w:p>
             <w:pPr>
               <w:widowControl w:val="0"/>
@@ -2010,6 +2316,7 @@
           <w:docPartUnique/>
         </w:docPartObj>
       </w:sdtPr>
+      <w:sdtEndPr/>
       <w:sdtContent>
         <w:p>
           <w:pPr>
@@ -3882,7 +4189,19 @@
         <w:rPr>
           <w:color w:val="000000" w:themeColor="text1"/>
         </w:rPr>
-        <w:t xml:space="preserve">Aplicación orientada a servicios farmacológicos desarrollada para ser utilizada en cualquier navegador web moderno, en donde los usuarios podrán ingresar mediante una acreditación individual acorde a su nivel de usuario para que, dependiendo de los permisos otorgados, puedan realizar acciones específicas. </w:t>
+        <w:t xml:space="preserve">Aplicación orientada a servicios </w:t>
+      </w:r>
+      <w:r>
+        <w:rPr>
+          <w:color w:val="000000" w:themeColor="text1"/>
+        </w:rPr>
+        <w:t>farmacéuticos</w:t>
+      </w:r>
+      <w:r>
+        <w:rPr>
+          <w:color w:val="000000" w:themeColor="text1"/>
+        </w:rPr>
+        <w:t xml:space="preserve"> desarrollada para ser utilizada en cualquier navegador web moderno, en donde los usuarios podrán ingresar mediante una acreditación individual acorde a su nivel de usuario para que, dependiendo de los permisos otorgados, puedan realizar acciones específicas. </w:t>
       </w:r>
     </w:p>
     <w:p>
@@ -3908,7 +4227,21 @@
         <w:rPr>
           <w:color w:val="000000" w:themeColor="text1"/>
         </w:rPr>
-        <w:t>Se desarrollará con tecnologías open-source y será de fácil acceso, así como también ligera para poder acceder desde cualquier dispositivo.</w:t>
+        <w:t>Se desarrollará con tecnologías open-</w:t>
+      </w:r>
+      <w:proofErr w:type="spellStart"/>
+      <w:r>
+        <w:rPr>
+          <w:color w:val="000000" w:themeColor="text1"/>
+        </w:rPr>
+        <w:t>source</w:t>
+      </w:r>
+      <w:proofErr w:type="spellEnd"/>
+      <w:r>
+        <w:rPr>
+          <w:color w:val="000000" w:themeColor="text1"/>
+        </w:rPr>
+        <w:t xml:space="preserve"> y será de fácil acceso, así como también ligera para poder acceder desde cualquier dispositivo.</w:t>
       </w:r>
     </w:p>
     <w:p>
@@ -4206,7 +4539,21 @@
         <w:rPr>
           <w:color w:val="000000" w:themeColor="text1"/>
         </w:rPr>
-        <w:t>Está dirigido a desarrolladores que se ocupen del análisis, diseño e implementación, así como también a quienes desarrollen el testing del software.</w:t>
+        <w:t xml:space="preserve">Está dirigido a desarrolladores que se ocupen del análisis, diseño e implementación, así como también a quienes desarrollen el </w:t>
+      </w:r>
+      <w:proofErr w:type="spellStart"/>
+      <w:r>
+        <w:rPr>
+          <w:color w:val="000000" w:themeColor="text1"/>
+        </w:rPr>
+        <w:t>testing</w:t>
+      </w:r>
+      <w:proofErr w:type="spellEnd"/>
+      <w:r>
+        <w:rPr>
+          <w:color w:val="000000" w:themeColor="text1"/>
+        </w:rPr>
+        <w:t xml:space="preserve"> del software.</w:t>
       </w:r>
     </w:p>
     <w:p>
@@ -4528,12 +4875,14 @@
                 <w:color w:val="000000" w:themeColor="text1"/>
               </w:rPr>
             </w:pPr>
+            <w:proofErr w:type="spellStart"/>
             <w:r>
               <w:rPr>
                 <w:color w:val="000000" w:themeColor="text1"/>
               </w:rPr>
               <w:t>Developer</w:t>
             </w:r>
+            <w:proofErr w:type="spellEnd"/>
           </w:p>
         </w:tc>
       </w:tr>
@@ -4745,8 +5094,16 @@
               <w:rPr>
                 <w:color w:val="000000" w:themeColor="text1"/>
               </w:rPr>
-              <w:t>Lorena Denhoff</w:t>
-            </w:r>
+              <w:t xml:space="preserve">Lorena </w:t>
+            </w:r>
+            <w:proofErr w:type="spellStart"/>
+            <w:r>
+              <w:rPr>
+                <w:color w:val="000000" w:themeColor="text1"/>
+              </w:rPr>
+              <w:t>Denhoff</w:t>
+            </w:r>
+            <w:proofErr w:type="spellEnd"/>
           </w:p>
         </w:tc>
       </w:tr>
@@ -4830,12 +5187,14 @@
                 <w:color w:val="000000" w:themeColor="text1"/>
               </w:rPr>
             </w:pPr>
+            <w:proofErr w:type="spellStart"/>
             <w:r>
               <w:rPr>
                 <w:color w:val="000000" w:themeColor="text1"/>
               </w:rPr>
               <w:t>Developer</w:t>
             </w:r>
+            <w:proofErr w:type="spellEnd"/>
           </w:p>
         </w:tc>
       </w:tr>
@@ -5051,8 +5410,16 @@
               <w:rPr>
                 <w:color w:val="000000" w:themeColor="text1"/>
               </w:rPr>
-              <w:t>Emanuel Gonzalez</w:t>
-            </w:r>
+              <w:t xml:space="preserve">Emanuel </w:t>
+            </w:r>
+            <w:proofErr w:type="spellStart"/>
+            <w:r>
+              <w:rPr>
+                <w:color w:val="000000" w:themeColor="text1"/>
+              </w:rPr>
+              <w:t>Gonzalez</w:t>
+            </w:r>
+            <w:proofErr w:type="spellEnd"/>
           </w:p>
         </w:tc>
       </w:tr>
@@ -5136,12 +5503,14 @@
                 <w:color w:val="000000" w:themeColor="text1"/>
               </w:rPr>
             </w:pPr>
+            <w:proofErr w:type="spellStart"/>
             <w:r>
               <w:rPr>
                 <w:color w:val="000000" w:themeColor="text1"/>
               </w:rPr>
               <w:t>Developer</w:t>
             </w:r>
+            <w:proofErr w:type="spellEnd"/>
           </w:p>
         </w:tc>
       </w:tr>
@@ -5375,8 +5744,16 @@
               <w:rPr>
                 <w:color w:val="000000" w:themeColor="text1"/>
               </w:rPr>
-              <w:t>Luciano Lopez</w:t>
-            </w:r>
+              <w:t xml:space="preserve">Luciano </w:t>
+            </w:r>
+            <w:proofErr w:type="spellStart"/>
+            <w:r>
+              <w:rPr>
+                <w:color w:val="000000" w:themeColor="text1"/>
+              </w:rPr>
+              <w:t>Lopez</w:t>
+            </w:r>
+            <w:proofErr w:type="spellEnd"/>
           </w:p>
         </w:tc>
       </w:tr>
@@ -5460,12 +5837,14 @@
                 <w:color w:val="000000" w:themeColor="text1"/>
               </w:rPr>
             </w:pPr>
+            <w:proofErr w:type="spellStart"/>
             <w:r>
               <w:rPr>
                 <w:color w:val="000000" w:themeColor="text1"/>
               </w:rPr>
               <w:t>Developer</w:t>
             </w:r>
+            <w:proofErr w:type="spellEnd"/>
           </w:p>
         </w:tc>
       </w:tr>
@@ -5681,8 +6060,16 @@
               <w:rPr>
                 <w:color w:val="000000" w:themeColor="text1"/>
               </w:rPr>
-              <w:t>Guadalupe Sanchez</w:t>
-            </w:r>
+              <w:t xml:space="preserve">Guadalupe </w:t>
+            </w:r>
+            <w:proofErr w:type="spellStart"/>
+            <w:r>
+              <w:rPr>
+                <w:color w:val="000000" w:themeColor="text1"/>
+              </w:rPr>
+              <w:t>Sanchez</w:t>
+            </w:r>
+            <w:proofErr w:type="spellEnd"/>
           </w:p>
         </w:tc>
       </w:tr>
@@ -5766,12 +6153,14 @@
                 <w:color w:val="000000" w:themeColor="text1"/>
               </w:rPr>
             </w:pPr>
+            <w:proofErr w:type="spellStart"/>
             <w:r>
               <w:rPr>
                 <w:color w:val="000000" w:themeColor="text1"/>
               </w:rPr>
               <w:t>Developer</w:t>
             </w:r>
+            <w:proofErr w:type="spellEnd"/>
           </w:p>
         </w:tc>
       </w:tr>
@@ -5996,8 +6385,16 @@
               <w:rPr>
                 <w:color w:val="000000" w:themeColor="text1"/>
               </w:rPr>
-              <w:t>Noemí Velazquez</w:t>
-            </w:r>
+              <w:t xml:space="preserve">Noemí </w:t>
+            </w:r>
+            <w:proofErr w:type="spellStart"/>
+            <w:r>
+              <w:rPr>
+                <w:color w:val="000000" w:themeColor="text1"/>
+              </w:rPr>
+              <w:t>Velazquez</w:t>
+            </w:r>
+            <w:proofErr w:type="spellEnd"/>
           </w:p>
         </w:tc>
       </w:tr>
@@ -6081,12 +6478,14 @@
                 <w:color w:val="000000" w:themeColor="text1"/>
               </w:rPr>
             </w:pPr>
+            <w:proofErr w:type="spellStart"/>
             <w:r>
               <w:rPr>
                 <w:color w:val="000000" w:themeColor="text1"/>
               </w:rPr>
               <w:t>Developer</w:t>
             </w:r>
+            <w:proofErr w:type="spellEnd"/>
           </w:p>
         </w:tc>
       </w:tr>
@@ -6315,8 +6714,16 @@
               <w:rPr>
                 <w:color w:val="000000" w:themeColor="text1"/>
               </w:rPr>
-              <w:t>Maximiliano Velazquez</w:t>
-            </w:r>
+              <w:t xml:space="preserve">Maximiliano </w:t>
+            </w:r>
+            <w:proofErr w:type="spellStart"/>
+            <w:r>
+              <w:rPr>
+                <w:color w:val="000000" w:themeColor="text1"/>
+              </w:rPr>
+              <w:t>Velazquez</w:t>
+            </w:r>
+            <w:proofErr w:type="spellEnd"/>
           </w:p>
         </w:tc>
       </w:tr>
@@ -6400,12 +6807,14 @@
                 <w:color w:val="000000" w:themeColor="text1"/>
               </w:rPr>
             </w:pPr>
+            <w:proofErr w:type="spellStart"/>
             <w:r>
               <w:rPr>
                 <w:color w:val="000000" w:themeColor="text1"/>
               </w:rPr>
               <w:t>Developer</w:t>
             </w:r>
+            <w:proofErr w:type="spellEnd"/>
           </w:p>
         </w:tc>
       </w:tr>
@@ -6864,8 +7273,16 @@
               <w:rPr>
                 <w:color w:val="000000" w:themeColor="text1"/>
               </w:rPr>
-              <w:t>Open Source</w:t>
-            </w:r>
+              <w:t xml:space="preserve">Open </w:t>
+            </w:r>
+            <w:proofErr w:type="spellStart"/>
+            <w:r>
+              <w:rPr>
+                <w:color w:val="000000" w:themeColor="text1"/>
+              </w:rPr>
+              <w:t>Source</w:t>
+            </w:r>
+            <w:proofErr w:type="spellEnd"/>
           </w:p>
         </w:tc>
         <w:tc>
@@ -6995,6 +7412,260 @@
               </w:rPr>
               <w:t>Instituto de Ingenieros Eléctricos y Electrónicos</w:t>
             </w:r>
+          </w:p>
+        </w:tc>
+      </w:tr>
+      <w:tr>
+        <w:trPr>
+          <w:jc w:val="center"/>
+        </w:trPr>
+        <w:tc>
+          <w:tcPr>
+            <w:tcW w:w="823" w:type="dxa"/>
+            <w:tcBorders>
+              <w:top w:val="single" w:sz="4" w:space="0" w:color="00000A"/>
+              <w:left w:val="single" w:sz="4" w:space="0" w:color="00000A"/>
+              <w:bottom w:val="single" w:sz="4" w:space="0" w:color="00000A"/>
+              <w:right w:val="single" w:sz="4" w:space="0" w:color="00000A"/>
+            </w:tcBorders>
+            <w:tcMar>
+              <w:top w:w="30" w:type="dxa"/>
+              <w:left w:w="30" w:type="dxa"/>
+              <w:bottom w:w="30" w:type="dxa"/>
+              <w:right w:w="30" w:type="dxa"/>
+            </w:tcMar>
+          </w:tcPr>
+          <w:p>
+            <w:pPr>
+              <w:pBdr>
+                <w:top w:val="nil"/>
+                <w:left w:val="nil"/>
+                <w:bottom w:val="nil"/>
+                <w:right w:val="nil"/>
+                <w:between w:val="nil"/>
+              </w:pBdr>
+              <w:tabs>
+                <w:tab w:val="left" w:pos="709"/>
+              </w:tabs>
+              <w:jc w:val="center"/>
+              <w:rPr>
+                <w:color w:val="000000" w:themeColor="text1"/>
+              </w:rPr>
+            </w:pPr>
+            <w:r>
+              <w:rPr>
+                <w:color w:val="000000" w:themeColor="text1"/>
+              </w:rPr>
+              <w:t>RF</w:t>
+            </w:r>
+          </w:p>
+        </w:tc>
+        <w:tc>
+          <w:tcPr>
+            <w:tcW w:w="5550" w:type="dxa"/>
+            <w:tcBorders>
+              <w:top w:val="single" w:sz="4" w:space="0" w:color="00000A"/>
+              <w:left w:val="single" w:sz="4" w:space="0" w:color="00000A"/>
+              <w:bottom w:val="single" w:sz="4" w:space="0" w:color="00000A"/>
+              <w:right w:val="single" w:sz="4" w:space="0" w:color="00000A"/>
+            </w:tcBorders>
+            <w:tcMar>
+              <w:top w:w="30" w:type="dxa"/>
+              <w:left w:w="30" w:type="dxa"/>
+              <w:bottom w:w="30" w:type="dxa"/>
+              <w:right w:w="30" w:type="dxa"/>
+            </w:tcMar>
+          </w:tcPr>
+          <w:p>
+            <w:pPr>
+              <w:pBdr>
+                <w:top w:val="nil"/>
+                <w:left w:val="nil"/>
+                <w:bottom w:val="nil"/>
+                <w:right w:val="nil"/>
+                <w:between w:val="nil"/>
+              </w:pBdr>
+              <w:tabs>
+                <w:tab w:val="left" w:pos="709"/>
+              </w:tabs>
+              <w:spacing w:before="28" w:after="28"/>
+              <w:jc w:val="both"/>
+              <w:rPr>
+                <w:color w:val="000000" w:themeColor="text1"/>
+              </w:rPr>
+            </w:pPr>
+            <w:r>
+              <w:rPr>
+                <w:color w:val="000000" w:themeColor="text1"/>
+              </w:rPr>
+              <w:t>Requerimiento funcional</w:t>
+            </w:r>
+          </w:p>
+        </w:tc>
+      </w:tr>
+      <w:tr>
+        <w:trPr>
+          <w:trHeight w:val="171"/>
+          <w:jc w:val="center"/>
+        </w:trPr>
+        <w:tc>
+          <w:tcPr>
+            <w:tcW w:w="823" w:type="dxa"/>
+            <w:tcBorders>
+              <w:top w:val="single" w:sz="4" w:space="0" w:color="00000A"/>
+              <w:left w:val="single" w:sz="4" w:space="0" w:color="00000A"/>
+              <w:bottom w:val="single" w:sz="4" w:space="0" w:color="00000A"/>
+              <w:right w:val="single" w:sz="4" w:space="0" w:color="00000A"/>
+            </w:tcBorders>
+            <w:tcMar>
+              <w:top w:w="30" w:type="dxa"/>
+              <w:left w:w="30" w:type="dxa"/>
+              <w:bottom w:w="30" w:type="dxa"/>
+              <w:right w:w="30" w:type="dxa"/>
+            </w:tcMar>
+          </w:tcPr>
+          <w:p>
+            <w:pPr>
+              <w:pBdr>
+                <w:top w:val="nil"/>
+                <w:left w:val="nil"/>
+                <w:bottom w:val="nil"/>
+                <w:right w:val="nil"/>
+                <w:between w:val="nil"/>
+              </w:pBdr>
+              <w:tabs>
+                <w:tab w:val="left" w:pos="709"/>
+              </w:tabs>
+              <w:jc w:val="center"/>
+              <w:rPr>
+                <w:color w:val="000000" w:themeColor="text1"/>
+              </w:rPr>
+            </w:pPr>
+            <w:r>
+              <w:rPr>
+                <w:color w:val="000000" w:themeColor="text1"/>
+              </w:rPr>
+              <w:t>RNF</w:t>
+            </w:r>
+          </w:p>
+        </w:tc>
+        <w:tc>
+          <w:tcPr>
+            <w:tcW w:w="5550" w:type="dxa"/>
+            <w:tcBorders>
+              <w:top w:val="single" w:sz="4" w:space="0" w:color="00000A"/>
+              <w:left w:val="single" w:sz="4" w:space="0" w:color="00000A"/>
+              <w:bottom w:val="single" w:sz="4" w:space="0" w:color="00000A"/>
+              <w:right w:val="single" w:sz="4" w:space="0" w:color="00000A"/>
+            </w:tcBorders>
+            <w:tcMar>
+              <w:top w:w="30" w:type="dxa"/>
+              <w:left w:w="30" w:type="dxa"/>
+              <w:bottom w:w="30" w:type="dxa"/>
+              <w:right w:w="30" w:type="dxa"/>
+            </w:tcMar>
+          </w:tcPr>
+          <w:p>
+            <w:pPr>
+              <w:pBdr>
+                <w:top w:val="nil"/>
+                <w:left w:val="nil"/>
+                <w:bottom w:val="nil"/>
+                <w:right w:val="nil"/>
+                <w:between w:val="nil"/>
+              </w:pBdr>
+              <w:tabs>
+                <w:tab w:val="left" w:pos="709"/>
+              </w:tabs>
+              <w:spacing w:before="28" w:after="28"/>
+              <w:jc w:val="both"/>
+              <w:rPr>
+                <w:color w:val="000000" w:themeColor="text1"/>
+              </w:rPr>
+            </w:pPr>
+            <w:r>
+              <w:rPr>
+                <w:color w:val="000000" w:themeColor="text1"/>
+              </w:rPr>
+              <w:t>Requerimiento no funcional</w:t>
+            </w:r>
+          </w:p>
+        </w:tc>
+      </w:tr>
+      <w:tr>
+        <w:trPr>
+          <w:trHeight w:val="171"/>
+          <w:jc w:val="center"/>
+        </w:trPr>
+        <w:tc>
+          <w:tcPr>
+            <w:tcW w:w="823" w:type="dxa"/>
+            <w:tcBorders>
+              <w:top w:val="single" w:sz="4" w:space="0" w:color="00000A"/>
+              <w:left w:val="single" w:sz="4" w:space="0" w:color="00000A"/>
+              <w:bottom w:val="single" w:sz="4" w:space="0" w:color="00000A"/>
+              <w:right w:val="single" w:sz="4" w:space="0" w:color="00000A"/>
+            </w:tcBorders>
+            <w:tcMar>
+              <w:top w:w="30" w:type="dxa"/>
+              <w:left w:w="30" w:type="dxa"/>
+              <w:bottom w:w="30" w:type="dxa"/>
+              <w:right w:w="30" w:type="dxa"/>
+            </w:tcMar>
+          </w:tcPr>
+          <w:p>
+            <w:pPr>
+              <w:pBdr>
+                <w:top w:val="nil"/>
+                <w:left w:val="nil"/>
+                <w:bottom w:val="nil"/>
+                <w:right w:val="nil"/>
+                <w:between w:val="nil"/>
+              </w:pBdr>
+              <w:tabs>
+                <w:tab w:val="left" w:pos="709"/>
+              </w:tabs>
+              <w:jc w:val="center"/>
+              <w:rPr>
+                <w:color w:val="000000" w:themeColor="text1"/>
+              </w:rPr>
+            </w:pPr>
+          </w:p>
+        </w:tc>
+        <w:tc>
+          <w:tcPr>
+            <w:tcW w:w="5550" w:type="dxa"/>
+            <w:tcBorders>
+              <w:top w:val="single" w:sz="4" w:space="0" w:color="00000A"/>
+              <w:left w:val="single" w:sz="4" w:space="0" w:color="00000A"/>
+              <w:bottom w:val="single" w:sz="4" w:space="0" w:color="00000A"/>
+              <w:right w:val="single" w:sz="4" w:space="0" w:color="00000A"/>
+            </w:tcBorders>
+            <w:tcMar>
+              <w:top w:w="30" w:type="dxa"/>
+              <w:left w:w="30" w:type="dxa"/>
+              <w:bottom w:w="30" w:type="dxa"/>
+              <w:right w:w="30" w:type="dxa"/>
+            </w:tcMar>
+          </w:tcPr>
+          <w:p>
+            <w:pPr>
+              <w:pBdr>
+                <w:top w:val="nil"/>
+                <w:left w:val="nil"/>
+                <w:bottom w:val="nil"/>
+                <w:right w:val="nil"/>
+                <w:between w:val="nil"/>
+              </w:pBdr>
+              <w:tabs>
+                <w:tab w:val="left" w:pos="709"/>
+              </w:tabs>
+              <w:spacing w:before="28" w:after="28"/>
+              <w:jc w:val="both"/>
+              <w:rPr>
+                <w:color w:val="000000" w:themeColor="text1"/>
+              </w:rPr>
+            </w:pPr>
           </w:p>
         </w:tc>
       </w:tr>
@@ -7149,12 +7820,21 @@
                 <w:color w:val="000000" w:themeColor="text1"/>
               </w:rPr>
             </w:pPr>
+            <w:proofErr w:type="spellStart"/>
             <w:r>
               <w:rPr>
                 <w:b/>
                 <w:color w:val="000000" w:themeColor="text1"/>
               </w:rPr>
-              <w:t>Titulo del Documento</w:t>
+              <w:t>Titulo</w:t>
+            </w:r>
+            <w:proofErr w:type="spellEnd"/>
+            <w:r>
+              <w:rPr>
+                <w:b/>
+                <w:color w:val="000000" w:themeColor="text1"/>
+              </w:rPr>
+              <w:t xml:space="preserve"> del Documento</w:t>
             </w:r>
           </w:p>
         </w:tc>
@@ -7307,6 +7987,38 @@
       </w:pPr>
       <w:bookmarkStart w:id="10" w:name="_17dp8vu" w:colFirst="0" w:colLast="0"/>
       <w:bookmarkEnd w:id="10"/>
+    </w:p>
+    <w:p>
+      <w:pPr>
+        <w:widowControl w:val="0"/>
+        <w:pBdr>
+          <w:top w:val="nil"/>
+          <w:left w:val="nil"/>
+          <w:bottom w:val="nil"/>
+          <w:right w:val="nil"/>
+          <w:between w:val="nil"/>
+        </w:pBdr>
+        <w:rPr>
+          <w:i/>
+          <w:color w:val="000000" w:themeColor="text1"/>
+        </w:rPr>
+      </w:pPr>
+    </w:p>
+    <w:p>
+      <w:pPr>
+        <w:widowControl w:val="0"/>
+        <w:pBdr>
+          <w:top w:val="nil"/>
+          <w:left w:val="nil"/>
+          <w:bottom w:val="nil"/>
+          <w:right w:val="nil"/>
+          <w:between w:val="nil"/>
+        </w:pBdr>
+        <w:rPr>
+          <w:i/>
+          <w:color w:val="000000" w:themeColor="text1"/>
+        </w:rPr>
+      </w:pPr>
     </w:p>
     <w:p>
       <w:pPr>
@@ -7338,6 +8050,7 @@
           <w:sz w:val="28"/>
           <w:szCs w:val="28"/>
         </w:rPr>
+        <w:lastRenderedPageBreak/>
         <w:t>Resumen</w:t>
       </w:r>
     </w:p>
@@ -7423,7 +8136,6 @@
           <w:bCs/>
           <w:color w:val="000000" w:themeColor="text1"/>
         </w:rPr>
-        <w:lastRenderedPageBreak/>
         <w:t>Requisitos específicos</w:t>
       </w:r>
       <w:r>
@@ -7438,7 +8150,23 @@
           <w:bCs/>
           <w:color w:val="000000" w:themeColor="text1"/>
         </w:rPr>
-        <w:t>, historial de usuarios y sprints.</w:t>
+        <w:t xml:space="preserve">, historial de usuarios y </w:t>
+      </w:r>
+      <w:proofErr w:type="spellStart"/>
+      <w:r>
+        <w:rPr>
+          <w:bCs/>
+          <w:color w:val="000000" w:themeColor="text1"/>
+        </w:rPr>
+        <w:t>sprints</w:t>
+      </w:r>
+      <w:proofErr w:type="spellEnd"/>
+      <w:r>
+        <w:rPr>
+          <w:bCs/>
+          <w:color w:val="000000" w:themeColor="text1"/>
+        </w:rPr>
+        <w:t>.</w:t>
       </w:r>
     </w:p>
     <w:p>
@@ -7542,8 +8270,8 @@
           <w:between w:val="nil"/>
         </w:pBdr>
         <w:spacing w:before="120" w:after="60"/>
-        <w:rPr>
-          <w:b/>
+        <w:ind w:left="792"/>
+        <w:rPr>
           <w:color w:val="000000" w:themeColor="text1"/>
           <w:sz w:val="28"/>
           <w:szCs w:val="28"/>
@@ -7551,76 +8279,11 @@
       </w:pPr>
       <w:r>
         <w:rPr>
-          <w:b/>
-          <w:noProof/>
           <w:color w:val="000000" w:themeColor="text1"/>
           <w:sz w:val="28"/>
           <w:szCs w:val="28"/>
-          <w:lang w:val="es-AR"/>
-        </w:rPr>
-        <w:drawing>
-          <wp:anchor distT="0" distB="0" distL="114300" distR="114300" simplePos="0" relativeHeight="251658240" behindDoc="1" locked="0" layoutInCell="1" allowOverlap="1" wp14:anchorId="366BEEC3" wp14:editId="65B37F89">
-            <wp:simplePos x="0" y="0"/>
-            <wp:positionH relativeFrom="column">
-              <wp:posOffset>320040</wp:posOffset>
-            </wp:positionH>
-            <wp:positionV relativeFrom="paragraph">
-              <wp:posOffset>142875</wp:posOffset>
-            </wp:positionV>
-            <wp:extent cx="5400040" cy="1630045"/>
-            <wp:effectExtent l="0" t="0" r="0" b="8255"/>
-            <wp:wrapTight wrapText="bothSides">
-              <wp:wrapPolygon edited="0">
-                <wp:start x="0" y="0"/>
-                <wp:lineTo x="0" y="21457"/>
-                <wp:lineTo x="21488" y="21457"/>
-                <wp:lineTo x="21488" y="0"/>
-                <wp:lineTo x="0" y="0"/>
-              </wp:wrapPolygon>
-            </wp:wrapTight>
-            <wp:docPr id="5" name="0 Imagen"/>
-            <wp:cNvGraphicFramePr>
-              <a:graphicFrameLocks xmlns:a="http://schemas.openxmlformats.org/drawingml/2006/main" noChangeAspect="1"/>
-            </wp:cNvGraphicFramePr>
-            <a:graphic xmlns:a="http://schemas.openxmlformats.org/drawingml/2006/main">
-              <a:graphicData uri="http://schemas.openxmlformats.org/drawingml/2006/picture">
-                <pic:pic xmlns:pic="http://schemas.openxmlformats.org/drawingml/2006/picture">
-                  <pic:nvPicPr>
-                    <pic:cNvPr id="0" name="WhatsApp Image 2022-10-02 at 13.15.24.jpeg"/>
-                    <pic:cNvPicPr/>
-                  </pic:nvPicPr>
-                  <pic:blipFill>
-                    <a:blip r:embed="rId16">
-                      <a:extLst>
-                        <a:ext uri="{28A0092B-C50C-407E-A947-70E740481C1C}">
-                          <a14:useLocalDpi xmlns:a14="http://schemas.microsoft.com/office/drawing/2010/main" val="0"/>
-                        </a:ext>
-                      </a:extLst>
-                    </a:blip>
-                    <a:stretch>
-                      <a:fillRect/>
-                    </a:stretch>
-                  </pic:blipFill>
-                  <pic:spPr>
-                    <a:xfrm>
-                      <a:off x="0" y="0"/>
-                      <a:ext cx="5400040" cy="1630045"/>
-                    </a:xfrm>
-                    <a:prstGeom prst="rect">
-                      <a:avLst/>
-                    </a:prstGeom>
-                  </pic:spPr>
-                </pic:pic>
-              </a:graphicData>
-            </a:graphic>
-            <wp14:sizeRelH relativeFrom="page">
-              <wp14:pctWidth>0</wp14:pctWidth>
-            </wp14:sizeRelH>
-            <wp14:sizeRelV relativeFrom="page">
-              <wp14:pctHeight>0</wp14:pctHeight>
-            </wp14:sizeRelV>
-          </wp:anchor>
-        </w:drawing>
+        </w:rPr>
+        <w:t xml:space="preserve">El producto en cuestión se encuentra enmarcado en un negocio o acuerdo comercial, entre clínicas y un hospital veterinaria en el área farmacéutica. </w:t>
       </w:r>
     </w:p>
     <w:p>
@@ -7634,13 +8297,21 @@
           <w:between w:val="nil"/>
         </w:pBdr>
         <w:spacing w:before="120" w:after="60"/>
-        <w:rPr>
-          <w:b/>
+        <w:ind w:left="792"/>
+        <w:rPr>
           <w:color w:val="000000" w:themeColor="text1"/>
           <w:sz w:val="28"/>
           <w:szCs w:val="28"/>
         </w:rPr>
       </w:pPr>
+      <w:r>
+        <w:rPr>
+          <w:color w:val="000000" w:themeColor="text1"/>
+          <w:sz w:val="28"/>
+          <w:szCs w:val="28"/>
+        </w:rPr>
+        <w:t xml:space="preserve">El siguiente diagrama muestra a grandes rasgos el alcance que tendrá la solución que proveeremos al cliente, dentro de su negocio. </w:t>
+      </w:r>
     </w:p>
     <w:p>
       <w:pPr>
@@ -7653,6 +8324,7 @@
           <w:between w:val="nil"/>
         </w:pBdr>
         <w:spacing w:before="120" w:after="60"/>
+        <w:jc w:val="center"/>
         <w:rPr>
           <w:b/>
           <w:color w:val="000000" w:themeColor="text1"/>
@@ -7660,6 +8332,51 @@
           <w:szCs w:val="28"/>
         </w:rPr>
       </w:pPr>
+      <w:r>
+        <w:rPr>
+          <w:b/>
+          <w:noProof/>
+          <w:color w:val="000000" w:themeColor="text1"/>
+          <w:sz w:val="28"/>
+          <w:szCs w:val="28"/>
+          <w:lang w:val="es-AR"/>
+        </w:rPr>
+        <w:drawing>
+          <wp:inline distT="0" distB="0" distL="0" distR="0" wp14:anchorId="7AE4ADBD" wp14:editId="00253406">
+            <wp:extent cx="5142015" cy="4022792"/>
+            <wp:effectExtent l="0" t="0" r="1905" b="0"/>
+            <wp:docPr id="4" name="Imagen 4"/>
+            <wp:cNvGraphicFramePr>
+              <a:graphicFrameLocks xmlns:a="http://schemas.openxmlformats.org/drawingml/2006/main" noChangeAspect="1"/>
+            </wp:cNvGraphicFramePr>
+            <a:graphic xmlns:a="http://schemas.openxmlformats.org/drawingml/2006/main">
+              <a:graphicData uri="http://schemas.openxmlformats.org/drawingml/2006/picture">
+                <pic:pic xmlns:pic="http://schemas.openxmlformats.org/drawingml/2006/picture">
+                  <pic:nvPicPr>
+                    <pic:cNvPr id="1" name=""/>
+                    <pic:cNvPicPr/>
+                  </pic:nvPicPr>
+                  <pic:blipFill>
+                    <a:blip r:embed="rId16"/>
+                    <a:stretch>
+                      <a:fillRect/>
+                    </a:stretch>
+                  </pic:blipFill>
+                  <pic:spPr>
+                    <a:xfrm>
+                      <a:off x="0" y="0"/>
+                      <a:ext cx="5147989" cy="4027466"/>
+                    </a:xfrm>
+                    <a:prstGeom prst="rect">
+                      <a:avLst/>
+                    </a:prstGeom>
+                  </pic:spPr>
+                </pic:pic>
+              </a:graphicData>
+            </a:graphic>
+          </wp:inline>
+        </w:drawing>
+      </w:r>
     </w:p>
     <w:p>
       <w:pPr>
@@ -7691,6 +8408,7 @@
           <w:sz w:val="28"/>
           <w:szCs w:val="28"/>
         </w:rPr>
+        <w:lastRenderedPageBreak/>
         <w:t>Funciones del producto</w:t>
       </w:r>
     </w:p>
@@ -7760,6 +8478,13 @@
         </w:rPr>
         <w:t>Ajuste de stock local: Modificación de stock en farmacia por recepción de envíos, ingreso por donaciones,</w:t>
       </w:r>
+      <w:r>
+        <w:rPr>
+          <w:rFonts w:ascii="Arial" w:hAnsi="Arial" w:cs="Arial"/>
+          <w:color w:val="000000" w:themeColor="text1"/>
+        </w:rPr>
+        <w:t xml:space="preserve"> devoluciones por envío erróneo o con lotes vencidos.</w:t>
+      </w:r>
     </w:p>
     <w:p>
       <w:pPr>
@@ -7782,7 +8507,7 @@
           <w:rFonts w:ascii="Arial" w:hAnsi="Arial" w:cs="Arial"/>
           <w:color w:val="000000" w:themeColor="text1"/>
         </w:rPr>
-        <w:t>Registro de proveedores</w:t>
+        <w:t>Registro de dispensa: Realización de dispensa y registro del mismo.</w:t>
       </w:r>
     </w:p>
     <w:p>
@@ -7806,7 +8531,14 @@
           <w:rFonts w:ascii="Arial" w:hAnsi="Arial" w:cs="Arial"/>
           <w:color w:val="000000" w:themeColor="text1"/>
         </w:rPr>
-        <w:t>Carga de pedidos de farmacias</w:t>
+        <w:t>Registro de proveedores</w:t>
+      </w:r>
+      <w:r>
+        <w:rPr>
+          <w:rFonts w:ascii="Arial" w:hAnsi="Arial" w:cs="Arial"/>
+          <w:color w:val="000000" w:themeColor="text1"/>
+        </w:rPr>
+        <w:t>: Lista de proveedores, registrado en los ingresos de stock de la farmacia central.</w:t>
       </w:r>
     </w:p>
     <w:p>
@@ -7830,7 +8562,28 @@
           <w:rFonts w:ascii="Arial" w:hAnsi="Arial" w:cs="Arial"/>
           <w:color w:val="000000" w:themeColor="text1"/>
         </w:rPr>
-        <w:t>Control de stock-auditoría</w:t>
+        <w:t>Carga de pedidos de farmacias</w:t>
+      </w:r>
+      <w:r>
+        <w:rPr>
+          <w:rFonts w:ascii="Arial" w:hAnsi="Arial" w:cs="Arial"/>
+          <w:color w:val="000000" w:themeColor="text1"/>
+        </w:rPr>
+        <w:t>: Lista de pedidos de las farmacias, sección de carga y edición de pedidos</w:t>
+      </w:r>
+      <w:r>
+        <w:rPr>
+          <w:rFonts w:ascii="Arial" w:hAnsi="Arial" w:cs="Arial"/>
+          <w:color w:val="000000" w:themeColor="text1"/>
+        </w:rPr>
+        <w:t>, envío y seguimiento</w:t>
+      </w:r>
+      <w:r>
+        <w:rPr>
+          <w:rFonts w:ascii="Arial" w:hAnsi="Arial" w:cs="Arial"/>
+          <w:color w:val="000000" w:themeColor="text1"/>
+        </w:rPr>
+        <w:t>.</w:t>
       </w:r>
     </w:p>
     <w:p>
@@ -7854,7 +8607,14 @@
           <w:rFonts w:ascii="Arial" w:hAnsi="Arial" w:cs="Arial"/>
           <w:color w:val="000000" w:themeColor="text1"/>
         </w:rPr>
-        <w:t>Aprobación de pedidos</w:t>
+        <w:t>Control de stock-auditoría</w:t>
+      </w:r>
+      <w:r>
+        <w:rPr>
+          <w:rFonts w:ascii="Arial" w:hAnsi="Arial" w:cs="Arial"/>
+          <w:color w:val="000000" w:themeColor="text1"/>
+        </w:rPr>
+        <w:t>: Lista de insumos, edición de lotes y vencimientos, indicadores, revisión y seguimiento de stock parcial o total.</w:t>
       </w:r>
     </w:p>
     <w:p>
@@ -7878,7 +8638,45 @@
           <w:rFonts w:ascii="Arial" w:hAnsi="Arial" w:cs="Arial"/>
           <w:color w:val="000000" w:themeColor="text1"/>
         </w:rPr>
+        <w:t>Aprobación de pedidos</w:t>
+      </w:r>
+      <w:r>
+        <w:rPr>
+          <w:rFonts w:ascii="Arial" w:hAnsi="Arial" w:cs="Arial"/>
+          <w:color w:val="000000" w:themeColor="text1"/>
+        </w:rPr>
+        <w:t>: Edición, autorización, revisión y monitoreo.</w:t>
+      </w:r>
+    </w:p>
+    <w:p>
+      <w:pPr>
+        <w:pStyle w:val="NormalWeb"/>
+        <w:numPr>
+          <w:ilvl w:val="0"/>
+          <w:numId w:val="3"/>
+        </w:numPr>
+        <w:spacing w:before="120" w:beforeAutospacing="0" w:after="120" w:afterAutospacing="0" w:line="360" w:lineRule="auto"/>
+        <w:ind w:left="1069"/>
+        <w:jc w:val="both"/>
+        <w:textAlignment w:val="baseline"/>
+        <w:rPr>
+          <w:rFonts w:ascii="Arial" w:hAnsi="Arial" w:cs="Arial"/>
+          <w:color w:val="000000" w:themeColor="text1"/>
+        </w:rPr>
+      </w:pPr>
+      <w:r>
+        <w:rPr>
+          <w:rFonts w:ascii="Arial" w:hAnsi="Arial" w:cs="Arial"/>
+          <w:color w:val="000000" w:themeColor="text1"/>
+        </w:rPr>
         <w:t>Armado y preparación de pedido</w:t>
+      </w:r>
+      <w:r>
+        <w:rPr>
+          <w:rFonts w:ascii="Arial" w:hAnsi="Arial" w:cs="Arial"/>
+          <w:color w:val="000000" w:themeColor="text1"/>
+        </w:rPr>
+        <w:t xml:space="preserve">: Creación de paquetes, armado, envío, registro de entrega. </w:t>
       </w:r>
     </w:p>
     <w:p>
@@ -7920,7 +8718,21 @@
           <w:rFonts w:ascii="Arial" w:hAnsi="Arial" w:cs="Arial"/>
           <w:color w:val="000000" w:themeColor="text1"/>
         </w:rPr>
-        <w:t>Control de contabilidad</w:t>
+        <w:t xml:space="preserve">Control </w:t>
+      </w:r>
+      <w:r>
+        <w:rPr>
+          <w:rFonts w:ascii="Arial" w:hAnsi="Arial" w:cs="Arial"/>
+          <w:color w:val="000000" w:themeColor="text1"/>
+        </w:rPr>
+        <w:t>contab</w:t>
+      </w:r>
+      <w:r>
+        <w:rPr>
+          <w:rFonts w:ascii="Arial" w:hAnsi="Arial" w:cs="Arial"/>
+          <w:color w:val="000000" w:themeColor="text1"/>
+        </w:rPr>
+        <w:t>le</w:t>
       </w:r>
     </w:p>
     <w:p>
@@ -7969,6 +8781,13 @@
           <w:color w:val="000000" w:themeColor="text1"/>
         </w:rPr>
         <w:t>Seguimiento de clientes</w:t>
+      </w:r>
+      <w:r>
+        <w:rPr>
+          <w:rFonts w:ascii="Arial" w:hAnsi="Arial" w:cs="Arial"/>
+          <w:color w:val="000000" w:themeColor="text1"/>
+        </w:rPr>
+        <w:t>/pacientes</w:t>
       </w:r>
     </w:p>
     <w:p>
@@ -8601,7 +9420,21 @@
               <w:rPr>
                 <w:color w:val="000000" w:themeColor="text1"/>
               </w:rPr>
-              <w:t>Observa e indaga información de ……</w:t>
+              <w:t xml:space="preserve">Observa e indaga información </w:t>
+            </w:r>
+            <w:proofErr w:type="gramStart"/>
+            <w:r>
+              <w:rPr>
+                <w:color w:val="000000" w:themeColor="text1"/>
+              </w:rPr>
+              <w:t>de …</w:t>
+            </w:r>
+            <w:proofErr w:type="gramEnd"/>
+            <w:r>
+              <w:rPr>
+                <w:color w:val="000000" w:themeColor="text1"/>
+              </w:rPr>
+              <w:t>…</w:t>
             </w:r>
           </w:p>
         </w:tc>
@@ -8684,10 +9517,11 @@
     </w:p>
     <w:p>
       <w:pPr>
+        <w:pStyle w:val="Prrafodelista"/>
         <w:widowControl w:val="0"/>
         <w:numPr>
           <w:ilvl w:val="0"/>
-          <w:numId w:val="2"/>
+          <w:numId w:val="11"/>
         </w:numPr>
         <w:pBdr>
           <w:top w:val="nil"/>
@@ -8696,23 +9530,177 @@
           <w:right w:val="nil"/>
           <w:between w:val="nil"/>
         </w:pBdr>
-        <w:rPr>
-          <w:i/>
-          <w:color w:val="000000" w:themeColor="text1"/>
+        <w:spacing w:before="120" w:after="60"/>
+        <w:rPr>
+          <w:b/>
+          <w:color w:val="000000" w:themeColor="text1"/>
+          <w:sz w:val="28"/>
+          <w:szCs w:val="28"/>
         </w:rPr>
       </w:pPr>
       <w:r>
         <w:rPr>
           <w:color w:val="000000" w:themeColor="text1"/>
         </w:rPr>
-        <w:t xml:space="preserve">Interfaz para ser usada con internet en un navegador web desde un celular, Tablet, ordenador portátil o </w:t>
+        <w:t>Interfaz para ser usada con internet en un navegador web desde un celular, Tablet, ordenador portátil o pc.</w:t>
+      </w:r>
+    </w:p>
+    <w:p>
+      <w:pPr>
+        <w:widowControl w:val="0"/>
+        <w:pBdr>
+          <w:top w:val="nil"/>
+          <w:left w:val="nil"/>
+          <w:bottom w:val="nil"/>
+          <w:right w:val="nil"/>
+          <w:between w:val="nil"/>
+        </w:pBdr>
+        <w:spacing w:before="120" w:after="60"/>
+        <w:ind w:left="1321"/>
+        <w:rPr>
+          <w:b/>
+          <w:color w:val="000000" w:themeColor="text1"/>
+          <w:sz w:val="28"/>
+          <w:szCs w:val="28"/>
+        </w:rPr>
+      </w:pPr>
+    </w:p>
+    <w:p>
+      <w:pPr>
+        <w:widowControl w:val="0"/>
+        <w:numPr>
+          <w:ilvl w:val="1"/>
+          <w:numId w:val="1"/>
+        </w:numPr>
+        <w:pBdr>
+          <w:top w:val="nil"/>
+          <w:left w:val="nil"/>
+          <w:bottom w:val="nil"/>
+          <w:right w:val="nil"/>
+          <w:between w:val="nil"/>
+        </w:pBdr>
+        <w:spacing w:before="120" w:after="60"/>
+        <w:ind w:left="1321"/>
+        <w:rPr>
+          <w:b/>
+          <w:color w:val="000000" w:themeColor="text1"/>
+          <w:sz w:val="28"/>
+          <w:szCs w:val="28"/>
+        </w:rPr>
+      </w:pPr>
+      <w:r>
+        <w:rPr>
+          <w:b/>
+          <w:color w:val="000000" w:themeColor="text1"/>
+          <w:sz w:val="28"/>
+          <w:szCs w:val="28"/>
+        </w:rPr>
+        <w:t>Requisitos Futuros</w:t>
+      </w:r>
+    </w:p>
+    <w:p>
+      <w:pPr>
+        <w:pStyle w:val="Prrafodelista"/>
+        <w:widowControl w:val="0"/>
+        <w:numPr>
+          <w:ilvl w:val="0"/>
+          <w:numId w:val="11"/>
+        </w:numPr>
+        <w:pBdr>
+          <w:top w:val="nil"/>
+          <w:left w:val="nil"/>
+          <w:bottom w:val="nil"/>
+          <w:right w:val="nil"/>
+          <w:between w:val="nil"/>
+        </w:pBdr>
+        <w:spacing w:before="120" w:after="60"/>
+        <w:rPr>
+          <w:color w:val="000000" w:themeColor="text1"/>
+          <w:sz w:val="28"/>
+          <w:szCs w:val="28"/>
+        </w:rPr>
+      </w:pPr>
+      <w:r>
+        <w:rPr>
+          <w:color w:val="000000" w:themeColor="text1"/>
+          <w:sz w:val="28"/>
+          <w:szCs w:val="28"/>
+        </w:rPr>
+        <w:t xml:space="preserve">El cliente estima la posibilidad de extender </w:t>
       </w:r>
       <w:r>
         <w:rPr>
           <w:color w:val="000000" w:themeColor="text1"/>
-        </w:rPr>
-        <w:t>pc.</w:t>
+          <w:sz w:val="28"/>
+          <w:szCs w:val="28"/>
+        </w:rPr>
+        <w:t>la</w:t>
       </w:r>
+      <w:r>
+        <w:rPr>
+          <w:color w:val="000000" w:themeColor="text1"/>
+          <w:sz w:val="28"/>
+          <w:szCs w:val="28"/>
+        </w:rPr>
+        <w:t xml:space="preserve"> vinculación </w:t>
+      </w:r>
+      <w:r>
+        <w:rPr>
+          <w:color w:val="000000" w:themeColor="text1"/>
+          <w:sz w:val="28"/>
+          <w:szCs w:val="28"/>
+        </w:rPr>
+        <w:t xml:space="preserve">de la aplicación web, </w:t>
+      </w:r>
+      <w:r>
+        <w:rPr>
+          <w:color w:val="000000" w:themeColor="text1"/>
+          <w:sz w:val="28"/>
+          <w:szCs w:val="28"/>
+        </w:rPr>
+        <w:t>con el área de compras</w:t>
+      </w:r>
+      <w:r>
+        <w:rPr>
+          <w:color w:val="000000" w:themeColor="text1"/>
+          <w:sz w:val="28"/>
+          <w:szCs w:val="28"/>
+        </w:rPr>
+        <w:t xml:space="preserve"> del Hospital.</w:t>
+      </w:r>
+    </w:p>
+    <w:p>
+      <w:pPr>
+        <w:widowControl w:val="0"/>
+        <w:pBdr>
+          <w:top w:val="nil"/>
+          <w:left w:val="nil"/>
+          <w:bottom w:val="nil"/>
+          <w:right w:val="nil"/>
+          <w:between w:val="nil"/>
+        </w:pBdr>
+        <w:ind w:left="960"/>
+        <w:rPr>
+          <w:color w:val="000000" w:themeColor="text1"/>
+        </w:rPr>
+      </w:pPr>
+    </w:p>
+    <w:p>
+      <w:pPr>
+        <w:widowControl w:val="0"/>
+        <w:pBdr>
+          <w:top w:val="nil"/>
+          <w:left w:val="nil"/>
+          <w:bottom w:val="nil"/>
+          <w:right w:val="nil"/>
+          <w:between w:val="nil"/>
+        </w:pBdr>
+        <w:ind w:left="960"/>
+        <w:rPr>
+          <w:i/>
+          <w:color w:val="000000" w:themeColor="text1"/>
+        </w:rPr>
+      </w:pPr>
     </w:p>
     <w:p>
       <w:pPr>
@@ -9502,7 +10490,27 @@
                 <w:sz w:val="20"/>
                 <w:szCs w:val="20"/>
               </w:rPr>
-              <w:t>El sistema permitirá al usuario (Amin) registrarse. El usuario debe suministrar datos como: nombre completo, correo electrónico, usuario y contraseña.</w:t>
+              <w:t>El sistema permitirá al usuario (</w:t>
+            </w:r>
+            <w:proofErr w:type="spellStart"/>
+            <w:r>
+              <w:rPr>
+                <w:rFonts w:ascii="Arial" w:hAnsi="Arial" w:cs="Arial"/>
+                <w:color w:val="000000" w:themeColor="text1"/>
+                <w:sz w:val="20"/>
+                <w:szCs w:val="20"/>
+              </w:rPr>
+              <w:t>Amin</w:t>
+            </w:r>
+            <w:proofErr w:type="spellEnd"/>
+            <w:r>
+              <w:rPr>
+                <w:rFonts w:ascii="Arial" w:hAnsi="Arial" w:cs="Arial"/>
+                <w:color w:val="000000" w:themeColor="text1"/>
+                <w:sz w:val="20"/>
+                <w:szCs w:val="20"/>
+              </w:rPr>
+              <w:t>) registrarse. El usuario debe suministrar datos como: nombre completo, correo electrónico, usuario y contraseña.</w:t>
             </w:r>
           </w:p>
         </w:tc>
@@ -9769,7 +10777,17 @@
                 <w:sz w:val="20"/>
                 <w:szCs w:val="20"/>
               </w:rPr>
-              <w:t>Las farmacias podrán realizar pedidos/encargos de una manera directa a la Farmacia central.</w:t>
+              <w:t xml:space="preserve">Las farmacias podrán realizar pedidos/encargos de una manera directa a </w:t>
+            </w:r>
+            <w:r>
+              <w:rPr>
+                <w:rFonts w:ascii="Arial" w:hAnsi="Arial" w:cs="Arial"/>
+                <w:color w:val="000000" w:themeColor="text1"/>
+                <w:sz w:val="20"/>
+                <w:szCs w:val="20"/>
+              </w:rPr>
+              <w:lastRenderedPageBreak/>
+              <w:t>la Farmacia central.</w:t>
             </w:r>
           </w:p>
         </w:tc>
@@ -9813,6 +10831,7 @@
                 <w:sz w:val="20"/>
                 <w:szCs w:val="20"/>
               </w:rPr>
+              <w:lastRenderedPageBreak/>
               <w:t>Descripción</w:t>
             </w:r>
           </w:p>
@@ -11710,7 +12729,6 @@
                 <w:sz w:val="20"/>
                 <w:szCs w:val="20"/>
               </w:rPr>
-              <w:lastRenderedPageBreak/>
               <w:t>Id del requerimiento</w:t>
             </w:r>
           </w:p>
@@ -12432,17 +13450,48 @@
     <w:p>
       <w:pPr>
         <w:rPr>
-          <w:color w:val="000000" w:themeColor="text1"/>
-        </w:rPr>
-      </w:pPr>
-      <w:r>
-        <w:rPr>
           <w:b/>
           <w:color w:val="000000" w:themeColor="text1"/>
           <w:sz w:val="24"/>
           <w:szCs w:val="24"/>
         </w:rPr>
-        <w:t>Product Backlog</w:t>
+      </w:pPr>
+      <w:r>
+        <w:rPr>
+          <w:b/>
+          <w:color w:val="000000" w:themeColor="text1"/>
+          <w:sz w:val="24"/>
+          <w:szCs w:val="24"/>
+        </w:rPr>
+        <w:t>APENDICES</w:t>
+      </w:r>
+    </w:p>
+    <w:p>
+      <w:pPr>
+        <w:rPr>
+          <w:b/>
+          <w:color w:val="000000" w:themeColor="text1"/>
+          <w:sz w:val="24"/>
+          <w:szCs w:val="24"/>
+        </w:rPr>
+      </w:pPr>
+      <w:bookmarkStart w:id="18" w:name="_GoBack"/>
+      <w:bookmarkEnd w:id="18"/>
+    </w:p>
+    <w:p>
+      <w:pPr>
+        <w:rPr>
+          <w:color w:val="000000" w:themeColor="text1"/>
+        </w:rPr>
+      </w:pPr>
+      <w:r>
+        <w:rPr>
+          <w:b/>
+          <w:color w:val="000000" w:themeColor="text1"/>
+          <w:sz w:val="24"/>
+          <w:szCs w:val="24"/>
+        </w:rPr>
+        <w:t>Historias de usuario</w:t>
       </w:r>
     </w:p>
     <w:p>
@@ -13667,11 +14716,19 @@
                 <w:color w:val="000000" w:themeColor="text1"/>
               </w:rPr>
             </w:pPr>
-            <w:r>
-              <w:rPr>
-                <w:color w:val="000000" w:themeColor="text1"/>
-              </w:rPr>
-              <w:t>una guía de uso o una ayuda de uso del software.</w:t>
+            <w:proofErr w:type="gramStart"/>
+            <w:r>
+              <w:rPr>
+                <w:color w:val="000000" w:themeColor="text1"/>
+              </w:rPr>
+              <w:t>una</w:t>
+            </w:r>
+            <w:proofErr w:type="gramEnd"/>
+            <w:r>
+              <w:rPr>
+                <w:color w:val="000000" w:themeColor="text1"/>
+              </w:rPr>
+              <w:t xml:space="preserve"> guía de uso o una ayuda de uso del software.</w:t>
             </w:r>
           </w:p>
           <w:p>
@@ -14018,14 +15075,7 @@
               <w:rPr>
                 <w:color w:val="000000" w:themeColor="text1"/>
               </w:rPr>
-              <w:t xml:space="preserve">tener la seguridad de que mi stock o mis pedidos no </w:t>
-            </w:r>
-            <w:r>
-              <w:rPr>
-                <w:color w:val="000000" w:themeColor="text1"/>
-              </w:rPr>
-              <w:lastRenderedPageBreak/>
-              <w:t>saldrán de mi plataforma a terceros sin permiso</w:t>
+              <w:t>tener la seguridad de que mi stock o mis pedidos no saldrán de mi plataforma a terceros sin permiso</w:t>
             </w:r>
           </w:p>
         </w:tc>
@@ -14074,7 +15124,6 @@
                 <w:b/>
                 <w:color w:val="000000" w:themeColor="text1"/>
               </w:rPr>
-              <w:lastRenderedPageBreak/>
               <w:t>para</w:t>
             </w:r>
           </w:p>
@@ -17715,6 +18764,7 @@
                 <w:b/>
                 <w:color w:val="000000" w:themeColor="text1"/>
               </w:rPr>
+              <w:lastRenderedPageBreak/>
               <w:t>Q</w:t>
             </w:r>
             <w:r>
@@ -17853,7 +18903,21 @@
               <w:rPr>
                 <w:color w:val="000000" w:themeColor="text1"/>
               </w:rPr>
-              <w:t>rehacer la orden, y aclarar el porque de la devolución</w:t>
+              <w:t xml:space="preserve">rehacer la orden, y aclarar el </w:t>
+            </w:r>
+            <w:proofErr w:type="spellStart"/>
+            <w:r>
+              <w:rPr>
+                <w:color w:val="000000" w:themeColor="text1"/>
+              </w:rPr>
+              <w:t>porque</w:t>
+            </w:r>
+            <w:proofErr w:type="spellEnd"/>
+            <w:r>
+              <w:rPr>
+                <w:color w:val="000000" w:themeColor="text1"/>
+              </w:rPr>
+              <w:t xml:space="preserve"> de la devolución</w:t>
             </w:r>
           </w:p>
         </w:tc>
@@ -17892,6 +18956,7 @@
           <w:szCs w:val="24"/>
         </w:rPr>
       </w:pPr>
+      <w:proofErr w:type="spellStart"/>
       <w:r>
         <w:rPr>
           <w:b/>
@@ -17899,7 +18964,17 @@
           <w:sz w:val="24"/>
           <w:szCs w:val="24"/>
         </w:rPr>
-        <w:t>Sprints.</w:t>
+        <w:t>Sprints</w:t>
+      </w:r>
+      <w:proofErr w:type="spellEnd"/>
+      <w:r>
+        <w:rPr>
+          <w:b/>
+          <w:color w:val="000000" w:themeColor="text1"/>
+          <w:sz w:val="24"/>
+          <w:szCs w:val="24"/>
+        </w:rPr>
+        <w:t>.</w:t>
       </w:r>
     </w:p>
     <w:p>
@@ -18008,8 +19083,17 @@
                 <w:b/>
                 <w:color w:val="000000" w:themeColor="text1"/>
               </w:rPr>
-              <w:t>Sprint Backlog</w:t>
-            </w:r>
+              <w:t xml:space="preserve">Sprint </w:t>
+            </w:r>
+            <w:proofErr w:type="spellStart"/>
+            <w:r>
+              <w:rPr>
+                <w:b/>
+                <w:color w:val="000000" w:themeColor="text1"/>
+              </w:rPr>
+              <w:t>Backlog</w:t>
+            </w:r>
+            <w:proofErr w:type="spellEnd"/>
           </w:p>
         </w:tc>
         <w:tc>
@@ -18362,7 +19446,21 @@
         <w:rPr>
           <w:color w:val="000000" w:themeColor="text1"/>
         </w:rPr>
-        <w:t>Realizar la carga de la tabla teniendo en cuenta todos los sprint que se realicen para este espacio curricular.</w:t>
+        <w:t xml:space="preserve">Realizar la carga de la tabla teniendo en cuenta </w:t>
+      </w:r>
+      <w:proofErr w:type="gramStart"/>
+      <w:r>
+        <w:rPr>
+          <w:color w:val="000000" w:themeColor="text1"/>
+        </w:rPr>
+        <w:t>todos los</w:t>
+      </w:r>
+      <w:proofErr w:type="gramEnd"/>
+      <w:r>
+        <w:rPr>
+          <w:color w:val="000000" w:themeColor="text1"/>
+        </w:rPr>
+        <w:t xml:space="preserve"> sprint que se realicen para este espacio curricular.</w:t>
       </w:r>
     </w:p>
     <w:p>
@@ -18424,7 +19522,7 @@
 </file>
 
 <file path=word/endnotes.xml><?xml version="1.0" encoding="utf-8"?>
-<w:endnotes xmlns:wpc="http://schemas.microsoft.com/office/word/2010/wordprocessingCanvas" xmlns:cx="http://schemas.microsoft.com/office/drawing/2014/chartex" xmlns:cx1="http://schemas.microsoft.com/office/drawing/2015/9/8/chartex" xmlns:cx2="http://schemas.microsoft.com/office/drawing/2015/10/21/chartex" xmlns:cx3="http://schemas.microsoft.com/office/drawing/2016/5/9/chartex" xmlns:cx4="http://schemas.microsoft.com/office/drawing/2016/5/10/chartex" xmlns:cx5="http://schemas.microsoft.com/office/drawing/2016/5/11/chartex" xmlns:cx6="http://schemas.microsoft.com/office/drawing/2016/5/12/chartex" xmlns:cx7="http://schemas.microsoft.com/office/drawing/2016/5/13/chartex" xmlns:cx8="http://schemas.microsoft.com/office/drawing/2016/5/14/chartex" xmlns:mc="http://schemas.openxmlformats.org/markup-compatibility/2006" xmlns:aink="http://schemas.microsoft.com/office/drawing/2016/ink" xmlns:am3d="http://schemas.microsoft.com/office/drawing/2017/model3d" xmlns:o="urn:schemas-microsoft-com:office:office" xmlns:oel="http://schemas.microsoft.com/office/2019/extlst" xmlns:r="http://schemas.openxmlformats.org/officeDocument/2006/relationships" xmlns:m="http://schemas.openxmlformats.org/officeDocument/2006/math" xmlns:v="urn:schemas-microsoft-com:vml" xmlns:wp14="http://schemas.microsoft.com/office/word/2010/wordprocessingDrawing" xmlns:wp="http://schemas.openxmlformats.org/drawingml/2006/wordprocessingDrawing" xmlns:w10="urn:schemas-microsoft-com:office:word" xmlns:w="http://schemas.openxmlformats.org/wordprocessingml/2006/main" xmlns:w14="http://schemas.microsoft.com/office/word/2010/wordml" xmlns:w15="http://schemas.microsoft.com/office/word/2012/wordml" xmlns:w16cex="http://schemas.microsoft.com/office/word/2018/wordml/cex" xmlns:w16cid="http://schemas.microsoft.com/office/word/2016/wordml/cid" xmlns:w16="http://schemas.microsoft.com/office/word/2018/wordml" xmlns:w16sdtdh="http://schemas.microsoft.com/office/word/2020/wordml/sdtdatahash" xmlns:w16se="http://schemas.microsoft.com/office/word/2015/wordml/symex" xmlns:wpg="http://schemas.microsoft.com/office/word/2010/wordprocessingGroup" xmlns:wpi="http://schemas.microsoft.com/office/word/2010/wordprocessingInk" xmlns:wne="http://schemas.microsoft.com/office/word/2006/wordml" xmlns:wps="http://schemas.microsoft.com/office/word/2010/wordprocessingShape" mc:Ignorable="w14 w15 w16se w16cid w16 w16cex w16sdtdh wp14">
+<w:endnotes xmlns:wpc="http://schemas.microsoft.com/office/word/2010/wordprocessingCanvas" xmlns:mc="http://schemas.openxmlformats.org/markup-compatibility/2006" xmlns:o="urn:schemas-microsoft-com:office:office" xmlns:r="http://schemas.openxmlformats.org/officeDocument/2006/relationships" xmlns:m="http://schemas.openxmlformats.org/officeDocument/2006/math" xmlns:v="urn:schemas-microsoft-com:vml" xmlns:wp14="http://schemas.microsoft.com/office/word/2010/wordprocessingDrawing" xmlns:wp="http://schemas.openxmlformats.org/drawingml/2006/wordprocessingDrawing" xmlns:w10="urn:schemas-microsoft-com:office:word" xmlns:w="http://schemas.openxmlformats.org/wordprocessingml/2006/main" xmlns:w14="http://schemas.microsoft.com/office/word/2010/wordml" xmlns:w15="http://schemas.microsoft.com/office/word/2012/wordml" xmlns:wpg="http://schemas.microsoft.com/office/word/2010/wordprocessingGroup" xmlns:wpi="http://schemas.microsoft.com/office/word/2010/wordprocessingInk" xmlns:wne="http://schemas.microsoft.com/office/word/2006/wordml" xmlns:wps="http://schemas.microsoft.com/office/word/2010/wordprocessingShape" mc:Ignorable="w14 w15 wp14">
   <w:endnote w:type="separator" w:id="-1">
     <w:p>
       <w:r>
@@ -18443,7 +19541,7 @@
 </file>
 
 <file path=word/footer1.xml><?xml version="1.0" encoding="utf-8"?>
-<w:ftr xmlns:wpc="http://schemas.microsoft.com/office/word/2010/wordprocessingCanvas" xmlns:cx="http://schemas.microsoft.com/office/drawing/2014/chartex" xmlns:cx1="http://schemas.microsoft.com/office/drawing/2015/9/8/chartex" xmlns:cx2="http://schemas.microsoft.com/office/drawing/2015/10/21/chartex" xmlns:cx3="http://schemas.microsoft.com/office/drawing/2016/5/9/chartex" xmlns:cx4="http://schemas.microsoft.com/office/drawing/2016/5/10/chartex" xmlns:cx5="http://schemas.microsoft.com/office/drawing/2016/5/11/chartex" xmlns:cx6="http://schemas.microsoft.com/office/drawing/2016/5/12/chartex" xmlns:cx7="http://schemas.microsoft.com/office/drawing/2016/5/13/chartex" xmlns:cx8="http://schemas.microsoft.com/office/drawing/2016/5/14/chartex" xmlns:mc="http://schemas.openxmlformats.org/markup-compatibility/2006" xmlns:aink="http://schemas.microsoft.com/office/drawing/2016/ink" xmlns:am3d="http://schemas.microsoft.com/office/drawing/2017/model3d" xmlns:o="urn:schemas-microsoft-com:office:office" xmlns:oel="http://schemas.microsoft.com/office/2019/extlst" xmlns:r="http://schemas.openxmlformats.org/officeDocument/2006/relationships" xmlns:m="http://schemas.openxmlformats.org/officeDocument/2006/math" xmlns:v="urn:schemas-microsoft-com:vml" xmlns:wp14="http://schemas.microsoft.com/office/word/2010/wordprocessingDrawing" xmlns:wp="http://schemas.openxmlformats.org/drawingml/2006/wordprocessingDrawing" xmlns:w10="urn:schemas-microsoft-com:office:word" xmlns:w="http://schemas.openxmlformats.org/wordprocessingml/2006/main" xmlns:w14="http://schemas.microsoft.com/office/word/2010/wordml" xmlns:w15="http://schemas.microsoft.com/office/word/2012/wordml" xmlns:w16cex="http://schemas.microsoft.com/office/word/2018/wordml/cex" xmlns:w16cid="http://schemas.microsoft.com/office/word/2016/wordml/cid" xmlns:w16="http://schemas.microsoft.com/office/word/2018/wordml" xmlns:w16sdtdh="http://schemas.microsoft.com/office/word/2020/wordml/sdtdatahash" xmlns:w16se="http://schemas.microsoft.com/office/word/2015/wordml/symex" xmlns:wpg="http://schemas.microsoft.com/office/word/2010/wordprocessingGroup" xmlns:wpi="http://schemas.microsoft.com/office/word/2010/wordprocessingInk" xmlns:wne="http://schemas.microsoft.com/office/word/2006/wordml" xmlns:wps="http://schemas.microsoft.com/office/word/2010/wordprocessingShape" mc:Ignorable="w14 w15 w16se w16cid w16 w16cex w16sdtdh wp14">
+<w:ftr xmlns:wpc="http://schemas.microsoft.com/office/word/2010/wordprocessingCanvas" xmlns:mc="http://schemas.openxmlformats.org/markup-compatibility/2006" xmlns:o="urn:schemas-microsoft-com:office:office" xmlns:r="http://schemas.openxmlformats.org/officeDocument/2006/relationships" xmlns:m="http://schemas.openxmlformats.org/officeDocument/2006/math" xmlns:v="urn:schemas-microsoft-com:vml" xmlns:wp14="http://schemas.microsoft.com/office/word/2010/wordprocessingDrawing" xmlns:wp="http://schemas.openxmlformats.org/drawingml/2006/wordprocessingDrawing" xmlns:w10="urn:schemas-microsoft-com:office:word" xmlns:w="http://schemas.openxmlformats.org/wordprocessingml/2006/main" xmlns:w14="http://schemas.microsoft.com/office/word/2010/wordml" xmlns:w15="http://schemas.microsoft.com/office/word/2012/wordml" xmlns:wpg="http://schemas.microsoft.com/office/word/2010/wordprocessingGroup" xmlns:wpi="http://schemas.microsoft.com/office/word/2010/wordprocessingInk" xmlns:wne="http://schemas.microsoft.com/office/word/2006/wordml" xmlns:wps="http://schemas.microsoft.com/office/word/2010/wordprocessingShape" mc:Ignorable="w14 w15 wp14">
   <w:p>
     <w:pPr>
       <w:ind w:right="260"/>
@@ -18505,7 +19603,23 @@
                               <w:color w:val="0F243E"/>
                               <w:sz w:val="26"/>
                             </w:rPr>
-                            <w:t>PAGE  \* Arabic  \* MERGEFORMAT4</w:t>
+                            <w:t xml:space="preserve">PAGE  \* </w:t>
+                          </w:r>
+                          <w:proofErr w:type="spellStart"/>
+                          <w:r>
+                            <w:rPr>
+                              <w:color w:val="0F243E"/>
+                              <w:sz w:val="26"/>
+                            </w:rPr>
+                            <w:t>Arabic</w:t>
+                          </w:r>
+                          <w:proofErr w:type="spellEnd"/>
+                          <w:r>
+                            <w:rPr>
+                              <w:color w:val="0F243E"/>
+                              <w:sz w:val="26"/>
+                            </w:rPr>
+                            <w:t xml:space="preserve">  \* MERGEFORMAT4</w:t>
                           </w:r>
                         </w:p>
                         <w:p>
@@ -18526,7 +19640,7 @@
         </mc:Choice>
         <mc:Fallback>
           <w:pict>
-            <v:rect w14:anchorId="440165B8" id="1 Rectángulo" o:spid="_x0000_s1026" style="position:absolute;margin-left:471pt;margin-top:736pt;width:31.2pt;height:22.9pt;z-index:251658240;visibility:visible;mso-wrap-style:square;mso-wrap-distance-left:9pt;mso-wrap-distance-top:0;mso-wrap-distance-right:9pt;mso-wrap-distance-bottom:0;mso-position-horizontal:absolute;mso-position-horizontal-relative:text;mso-position-vertical:absolute;mso-position-vertical-relative:text;v-text-anchor:middle" o:gfxdata="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" stroked="f">
+            <v:rect w14:anchorId="440165B8" id="1 Rectángulo" o:spid="_x0000_s1026" style="position:absolute;margin-left:471pt;margin-top:736pt;width:31.2pt;height:22.9pt;z-index:251658240;visibility:visible;mso-wrap-style:square;mso-wrap-distance-left:9pt;mso-wrap-distance-top:0;mso-wrap-distance-right:9pt;mso-wrap-distance-bottom:0;mso-position-horizontal:absolute;mso-position-horizontal-relative:text;mso-position-vertical:absolute;mso-position-vertical-relative:text;v-text-anchor:middle" o:gfxdata="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" stroked="f">
               <v:textbox inset="0,1.2694mm,0,1.2694mm">
                 <w:txbxContent>
                   <w:p>
@@ -18539,7 +19653,23 @@
                         <w:color w:val="0F243E"/>
                         <w:sz w:val="26"/>
                       </w:rPr>
-                      <w:t>PAGE  \* Arabic  \* MERGEFORMAT4</w:t>
+                      <w:t xml:space="preserve">PAGE  \* </w:t>
+                    </w:r>
+                    <w:proofErr w:type="spellStart"/>
+                    <w:r>
+                      <w:rPr>
+                        <w:color w:val="0F243E"/>
+                        <w:sz w:val="26"/>
+                      </w:rPr>
+                      <w:t>Arabic</w:t>
+                    </w:r>
+                    <w:proofErr w:type="spellEnd"/>
+                    <w:r>
+                      <w:rPr>
+                        <w:color w:val="0F243E"/>
+                        <w:sz w:val="26"/>
+                      </w:rPr>
+                      <w:t xml:space="preserve">  \* MERGEFORMAT4</w:t>
                     </w:r>
                   </w:p>
                   <w:p>
@@ -18577,7 +19707,7 @@
 </file>
 
 <file path=word/footer2.xml><?xml version="1.0" encoding="utf-8"?>
-<w:ftr xmlns:wpc="http://schemas.microsoft.com/office/word/2010/wordprocessingCanvas" xmlns:cx="http://schemas.microsoft.com/office/drawing/2014/chartex" xmlns:cx1="http://schemas.microsoft.com/office/drawing/2015/9/8/chartex" xmlns:cx2="http://schemas.microsoft.com/office/drawing/2015/10/21/chartex" xmlns:cx3="http://schemas.microsoft.com/office/drawing/2016/5/9/chartex" xmlns:cx4="http://schemas.microsoft.com/office/drawing/2016/5/10/chartex" xmlns:cx5="http://schemas.microsoft.com/office/drawing/2016/5/11/chartex" xmlns:cx6="http://schemas.microsoft.com/office/drawing/2016/5/12/chartex" xmlns:cx7="http://schemas.microsoft.com/office/drawing/2016/5/13/chartex" xmlns:cx8="http://schemas.microsoft.com/office/drawing/2016/5/14/chartex" xmlns:mc="http://schemas.openxmlformats.org/markup-compatibility/2006" xmlns:aink="http://schemas.microsoft.com/office/drawing/2016/ink" xmlns:am3d="http://schemas.microsoft.com/office/drawing/2017/model3d" xmlns:o="urn:schemas-microsoft-com:office:office" xmlns:oel="http://schemas.microsoft.com/office/2019/extlst" xmlns:r="http://schemas.openxmlformats.org/officeDocument/2006/relationships" xmlns:m="http://schemas.openxmlformats.org/officeDocument/2006/math" xmlns:v="urn:schemas-microsoft-com:vml" xmlns:wp14="http://schemas.microsoft.com/office/word/2010/wordprocessingDrawing" xmlns:wp="http://schemas.openxmlformats.org/drawingml/2006/wordprocessingDrawing" xmlns:w10="urn:schemas-microsoft-com:office:word" xmlns:w="http://schemas.openxmlformats.org/wordprocessingml/2006/main" xmlns:w14="http://schemas.microsoft.com/office/word/2010/wordml" xmlns:w15="http://schemas.microsoft.com/office/word/2012/wordml" xmlns:w16cex="http://schemas.microsoft.com/office/word/2018/wordml/cex" xmlns:w16cid="http://schemas.microsoft.com/office/word/2016/wordml/cid" xmlns:w16="http://schemas.microsoft.com/office/word/2018/wordml" xmlns:w16sdtdh="http://schemas.microsoft.com/office/word/2020/wordml/sdtdatahash" xmlns:w16se="http://schemas.microsoft.com/office/word/2015/wordml/symex" xmlns:wpg="http://schemas.microsoft.com/office/word/2010/wordprocessingGroup" xmlns:wpi="http://schemas.microsoft.com/office/word/2010/wordprocessingInk" xmlns:wne="http://schemas.microsoft.com/office/word/2006/wordml" xmlns:wps="http://schemas.microsoft.com/office/word/2010/wordprocessingShape" mc:Ignorable="w14 w15 w16se w16cid w16 w16cex w16sdtdh wp14">
+<w:ftr xmlns:wpc="http://schemas.microsoft.com/office/word/2010/wordprocessingCanvas" xmlns:mc="http://schemas.openxmlformats.org/markup-compatibility/2006" xmlns:o="urn:schemas-microsoft-com:office:office" xmlns:r="http://schemas.openxmlformats.org/officeDocument/2006/relationships" xmlns:m="http://schemas.openxmlformats.org/officeDocument/2006/math" xmlns:v="urn:schemas-microsoft-com:vml" xmlns:wp14="http://schemas.microsoft.com/office/word/2010/wordprocessingDrawing" xmlns:wp="http://schemas.openxmlformats.org/drawingml/2006/wordprocessingDrawing" xmlns:w10="urn:schemas-microsoft-com:office:word" xmlns:w="http://schemas.openxmlformats.org/wordprocessingml/2006/main" xmlns:w14="http://schemas.microsoft.com/office/word/2010/wordml" xmlns:w15="http://schemas.microsoft.com/office/word/2012/wordml" xmlns:wpg="http://schemas.microsoft.com/office/word/2010/wordprocessingGroup" xmlns:wpi="http://schemas.microsoft.com/office/word/2010/wordprocessingInk" xmlns:wne="http://schemas.microsoft.com/office/word/2006/wordml" xmlns:wps="http://schemas.microsoft.com/office/word/2010/wordprocessingShape" mc:Ignorable="w14 w15 wp14">
   <w:p>
     <w:pPr>
       <w:pBdr>
@@ -18600,7 +19730,7 @@
 </file>
 
 <file path=word/footer3.xml><?xml version="1.0" encoding="utf-8"?>
-<w:ftr xmlns:wpc="http://schemas.microsoft.com/office/word/2010/wordprocessingCanvas" xmlns:cx="http://schemas.microsoft.com/office/drawing/2014/chartex" xmlns:cx1="http://schemas.microsoft.com/office/drawing/2015/9/8/chartex" xmlns:cx2="http://schemas.microsoft.com/office/drawing/2015/10/21/chartex" xmlns:cx3="http://schemas.microsoft.com/office/drawing/2016/5/9/chartex" xmlns:cx4="http://schemas.microsoft.com/office/drawing/2016/5/10/chartex" xmlns:cx5="http://schemas.microsoft.com/office/drawing/2016/5/11/chartex" xmlns:cx6="http://schemas.microsoft.com/office/drawing/2016/5/12/chartex" xmlns:cx7="http://schemas.microsoft.com/office/drawing/2016/5/13/chartex" xmlns:cx8="http://schemas.microsoft.com/office/drawing/2016/5/14/chartex" xmlns:mc="http://schemas.openxmlformats.org/markup-compatibility/2006" xmlns:aink="http://schemas.microsoft.com/office/drawing/2016/ink" xmlns:am3d="http://schemas.microsoft.com/office/drawing/2017/model3d" xmlns:o="urn:schemas-microsoft-com:office:office" xmlns:oel="http://schemas.microsoft.com/office/2019/extlst" xmlns:r="http://schemas.openxmlformats.org/officeDocument/2006/relationships" xmlns:m="http://schemas.openxmlformats.org/officeDocument/2006/math" xmlns:v="urn:schemas-microsoft-com:vml" xmlns:wp14="http://schemas.microsoft.com/office/word/2010/wordprocessingDrawing" xmlns:wp="http://schemas.openxmlformats.org/drawingml/2006/wordprocessingDrawing" xmlns:w10="urn:schemas-microsoft-com:office:word" xmlns:w="http://schemas.openxmlformats.org/wordprocessingml/2006/main" xmlns:w14="http://schemas.microsoft.com/office/word/2010/wordml" xmlns:w15="http://schemas.microsoft.com/office/word/2012/wordml" xmlns:w16cex="http://schemas.microsoft.com/office/word/2018/wordml/cex" xmlns:w16cid="http://schemas.microsoft.com/office/word/2016/wordml/cid" xmlns:w16="http://schemas.microsoft.com/office/word/2018/wordml" xmlns:w16sdtdh="http://schemas.microsoft.com/office/word/2020/wordml/sdtdatahash" xmlns:w16se="http://schemas.microsoft.com/office/word/2015/wordml/symex" xmlns:wpg="http://schemas.microsoft.com/office/word/2010/wordprocessingGroup" xmlns:wpi="http://schemas.microsoft.com/office/word/2010/wordprocessingInk" xmlns:wne="http://schemas.microsoft.com/office/word/2006/wordml" xmlns:wps="http://schemas.microsoft.com/office/word/2010/wordprocessingShape" mc:Ignorable="w14 w15 w16se w16cid w16 w16cex w16sdtdh wp14">
+<w:ftr xmlns:wpc="http://schemas.microsoft.com/office/word/2010/wordprocessingCanvas" xmlns:mc="http://schemas.openxmlformats.org/markup-compatibility/2006" xmlns:o="urn:schemas-microsoft-com:office:office" xmlns:r="http://schemas.openxmlformats.org/officeDocument/2006/relationships" xmlns:m="http://schemas.openxmlformats.org/officeDocument/2006/math" xmlns:v="urn:schemas-microsoft-com:vml" xmlns:wp14="http://schemas.microsoft.com/office/word/2010/wordprocessingDrawing" xmlns:wp="http://schemas.openxmlformats.org/drawingml/2006/wordprocessingDrawing" xmlns:w10="urn:schemas-microsoft-com:office:word" xmlns:w="http://schemas.openxmlformats.org/wordprocessingml/2006/main" xmlns:w14="http://schemas.microsoft.com/office/word/2010/wordml" xmlns:w15="http://schemas.microsoft.com/office/word/2012/wordml" xmlns:wpg="http://schemas.microsoft.com/office/word/2010/wordprocessingGroup" xmlns:wpi="http://schemas.microsoft.com/office/word/2010/wordprocessingInk" xmlns:wne="http://schemas.microsoft.com/office/word/2006/wordml" xmlns:wps="http://schemas.microsoft.com/office/word/2010/wordprocessingShape" mc:Ignorable="w14 w15 wp14">
   <w:p>
     <w:pPr>
       <w:pBdr>
@@ -18623,7 +19753,7 @@
 </file>
 
 <file path=word/footnotes.xml><?xml version="1.0" encoding="utf-8"?>
-<w:footnotes xmlns:wpc="http://schemas.microsoft.com/office/word/2010/wordprocessingCanvas" xmlns:cx="http://schemas.microsoft.com/office/drawing/2014/chartex" xmlns:cx1="http://schemas.microsoft.com/office/drawing/2015/9/8/chartex" xmlns:cx2="http://schemas.microsoft.com/office/drawing/2015/10/21/chartex" xmlns:cx3="http://schemas.microsoft.com/office/drawing/2016/5/9/chartex" xmlns:cx4="http://schemas.microsoft.com/office/drawing/2016/5/10/chartex" xmlns:cx5="http://schemas.microsoft.com/office/drawing/2016/5/11/chartex" xmlns:cx6="http://schemas.microsoft.com/office/drawing/2016/5/12/chartex" xmlns:cx7="http://schemas.microsoft.com/office/drawing/2016/5/13/chartex" xmlns:cx8="http://schemas.microsoft.com/office/drawing/2016/5/14/chartex" xmlns:mc="http://schemas.openxmlformats.org/markup-compatibility/2006" xmlns:aink="http://schemas.microsoft.com/office/drawing/2016/ink" xmlns:am3d="http://schemas.microsoft.com/office/drawing/2017/model3d" xmlns:o="urn:schemas-microsoft-com:office:office" xmlns:oel="http://schemas.microsoft.com/office/2019/extlst" xmlns:r="http://schemas.openxmlformats.org/officeDocument/2006/relationships" xmlns:m="http://schemas.openxmlformats.org/officeDocument/2006/math" xmlns:v="urn:schemas-microsoft-com:vml" xmlns:wp14="http://schemas.microsoft.com/office/word/2010/wordprocessingDrawing" xmlns:wp="http://schemas.openxmlformats.org/drawingml/2006/wordprocessingDrawing" xmlns:w10="urn:schemas-microsoft-com:office:word" xmlns:w="http://schemas.openxmlformats.org/wordprocessingml/2006/main" xmlns:w14="http://schemas.microsoft.com/office/word/2010/wordml" xmlns:w15="http://schemas.microsoft.com/office/word/2012/wordml" xmlns:w16cex="http://schemas.microsoft.com/office/word/2018/wordml/cex" xmlns:w16cid="http://schemas.microsoft.com/office/word/2016/wordml/cid" xmlns:w16="http://schemas.microsoft.com/office/word/2018/wordml" xmlns:w16sdtdh="http://schemas.microsoft.com/office/word/2020/wordml/sdtdatahash" xmlns:w16se="http://schemas.microsoft.com/office/word/2015/wordml/symex" xmlns:wpg="http://schemas.microsoft.com/office/word/2010/wordprocessingGroup" xmlns:wpi="http://schemas.microsoft.com/office/word/2010/wordprocessingInk" xmlns:wne="http://schemas.microsoft.com/office/word/2006/wordml" xmlns:wps="http://schemas.microsoft.com/office/word/2010/wordprocessingShape" mc:Ignorable="w14 w15 w16se w16cid w16 w16cex w16sdtdh wp14">
+<w:footnotes xmlns:wpc="http://schemas.microsoft.com/office/word/2010/wordprocessingCanvas" xmlns:mc="http://schemas.openxmlformats.org/markup-compatibility/2006" xmlns:o="urn:schemas-microsoft-com:office:office" xmlns:r="http://schemas.openxmlformats.org/officeDocument/2006/relationships" xmlns:m="http://schemas.openxmlformats.org/officeDocument/2006/math" xmlns:v="urn:schemas-microsoft-com:vml" xmlns:wp14="http://schemas.microsoft.com/office/word/2010/wordprocessingDrawing" xmlns:wp="http://schemas.openxmlformats.org/drawingml/2006/wordprocessingDrawing" xmlns:w10="urn:schemas-microsoft-com:office:word" xmlns:w="http://schemas.openxmlformats.org/wordprocessingml/2006/main" xmlns:w14="http://schemas.microsoft.com/office/word/2010/wordml" xmlns:w15="http://schemas.microsoft.com/office/word/2012/wordml" xmlns:wpg="http://schemas.microsoft.com/office/word/2010/wordprocessingGroup" xmlns:wpi="http://schemas.microsoft.com/office/word/2010/wordprocessingInk" xmlns:wne="http://schemas.microsoft.com/office/word/2006/wordml" xmlns:wps="http://schemas.microsoft.com/office/word/2010/wordprocessingShape" mc:Ignorable="w14 w15 wp14">
   <w:footnote w:type="separator" w:id="-1">
     <w:p>
       <w:r>
@@ -18642,7 +19772,7 @@
 </file>
 
 <file path=word/header1.xml><?xml version="1.0" encoding="utf-8"?>
-<w:hdr xmlns:wpc="http://schemas.microsoft.com/office/word/2010/wordprocessingCanvas" xmlns:cx="http://schemas.microsoft.com/office/drawing/2014/chartex" xmlns:cx1="http://schemas.microsoft.com/office/drawing/2015/9/8/chartex" xmlns:cx2="http://schemas.microsoft.com/office/drawing/2015/10/21/chartex" xmlns:cx3="http://schemas.microsoft.com/office/drawing/2016/5/9/chartex" xmlns:cx4="http://schemas.microsoft.com/office/drawing/2016/5/10/chartex" xmlns:cx5="http://schemas.microsoft.com/office/drawing/2016/5/11/chartex" xmlns:cx6="http://schemas.microsoft.com/office/drawing/2016/5/12/chartex" xmlns:cx7="http://schemas.microsoft.com/office/drawing/2016/5/13/chartex" xmlns:cx8="http://schemas.microsoft.com/office/drawing/2016/5/14/chartex" xmlns:mc="http://schemas.openxmlformats.org/markup-compatibility/2006" xmlns:aink="http://schemas.microsoft.com/office/drawing/2016/ink" xmlns:am3d="http://schemas.microsoft.com/office/drawing/2017/model3d" xmlns:o="urn:schemas-microsoft-com:office:office" xmlns:oel="http://schemas.microsoft.com/office/2019/extlst" xmlns:r="http://schemas.openxmlformats.org/officeDocument/2006/relationships" xmlns:m="http://schemas.openxmlformats.org/officeDocument/2006/math" xmlns:v="urn:schemas-microsoft-com:vml" xmlns:wp14="http://schemas.microsoft.com/office/word/2010/wordprocessingDrawing" xmlns:wp="http://schemas.openxmlformats.org/drawingml/2006/wordprocessingDrawing" xmlns:w10="urn:schemas-microsoft-com:office:word" xmlns:w="http://schemas.openxmlformats.org/wordprocessingml/2006/main" xmlns:w14="http://schemas.microsoft.com/office/word/2010/wordml" xmlns:w15="http://schemas.microsoft.com/office/word/2012/wordml" xmlns:w16cex="http://schemas.microsoft.com/office/word/2018/wordml/cex" xmlns:w16cid="http://schemas.microsoft.com/office/word/2016/wordml/cid" xmlns:w16="http://schemas.microsoft.com/office/word/2018/wordml" xmlns:w16sdtdh="http://schemas.microsoft.com/office/word/2020/wordml/sdtdatahash" xmlns:w16se="http://schemas.microsoft.com/office/word/2015/wordml/symex" xmlns:wpg="http://schemas.microsoft.com/office/word/2010/wordprocessingGroup" xmlns:wpi="http://schemas.microsoft.com/office/word/2010/wordprocessingInk" xmlns:wne="http://schemas.microsoft.com/office/word/2006/wordml" xmlns:wps="http://schemas.microsoft.com/office/word/2010/wordprocessingShape" mc:Ignorable="w14 w15 w16se w16cid w16 w16cex w16sdtdh wp14">
+<w:hdr xmlns:wpc="http://schemas.microsoft.com/office/word/2010/wordprocessingCanvas" xmlns:mc="http://schemas.openxmlformats.org/markup-compatibility/2006" xmlns:o="urn:schemas-microsoft-com:office:office" xmlns:r="http://schemas.openxmlformats.org/officeDocument/2006/relationships" xmlns:m="http://schemas.openxmlformats.org/officeDocument/2006/math" xmlns:v="urn:schemas-microsoft-com:vml" xmlns:wp14="http://schemas.microsoft.com/office/word/2010/wordprocessingDrawing" xmlns:wp="http://schemas.openxmlformats.org/drawingml/2006/wordprocessingDrawing" xmlns:w10="urn:schemas-microsoft-com:office:word" xmlns:w="http://schemas.openxmlformats.org/wordprocessingml/2006/main" xmlns:w14="http://schemas.microsoft.com/office/word/2010/wordml" xmlns:w15="http://schemas.microsoft.com/office/word/2012/wordml" xmlns:wpg="http://schemas.microsoft.com/office/word/2010/wordprocessingGroup" xmlns:wpi="http://schemas.microsoft.com/office/word/2010/wordprocessingInk" xmlns:wne="http://schemas.microsoft.com/office/word/2006/wordml" xmlns:wps="http://schemas.microsoft.com/office/word/2010/wordprocessingShape" mc:Ignorable="w14 w15 wp14">
   <w:p>
     <w:pPr>
       <w:widowControl w:val="0"/>
@@ -18917,7 +20047,7 @@
 </file>
 
 <file path=word/header2.xml><?xml version="1.0" encoding="utf-8"?>
-<w:hdr xmlns:wpc="http://schemas.microsoft.com/office/word/2010/wordprocessingCanvas" xmlns:cx="http://schemas.microsoft.com/office/drawing/2014/chartex" xmlns:cx1="http://schemas.microsoft.com/office/drawing/2015/9/8/chartex" xmlns:cx2="http://schemas.microsoft.com/office/drawing/2015/10/21/chartex" xmlns:cx3="http://schemas.microsoft.com/office/drawing/2016/5/9/chartex" xmlns:cx4="http://schemas.microsoft.com/office/drawing/2016/5/10/chartex" xmlns:cx5="http://schemas.microsoft.com/office/drawing/2016/5/11/chartex" xmlns:cx6="http://schemas.microsoft.com/office/drawing/2016/5/12/chartex" xmlns:cx7="http://schemas.microsoft.com/office/drawing/2016/5/13/chartex" xmlns:cx8="http://schemas.microsoft.com/office/drawing/2016/5/14/chartex" xmlns:mc="http://schemas.openxmlformats.org/markup-compatibility/2006" xmlns:aink="http://schemas.microsoft.com/office/drawing/2016/ink" xmlns:am3d="http://schemas.microsoft.com/office/drawing/2017/model3d" xmlns:o="urn:schemas-microsoft-com:office:office" xmlns:oel="http://schemas.microsoft.com/office/2019/extlst" xmlns:r="http://schemas.openxmlformats.org/officeDocument/2006/relationships" xmlns:m="http://schemas.openxmlformats.org/officeDocument/2006/math" xmlns:v="urn:schemas-microsoft-com:vml" xmlns:wp14="http://schemas.microsoft.com/office/word/2010/wordprocessingDrawing" xmlns:wp="http://schemas.openxmlformats.org/drawingml/2006/wordprocessingDrawing" xmlns:w10="urn:schemas-microsoft-com:office:word" xmlns:w="http://schemas.openxmlformats.org/wordprocessingml/2006/main" xmlns:w14="http://schemas.microsoft.com/office/word/2010/wordml" xmlns:w15="http://schemas.microsoft.com/office/word/2012/wordml" xmlns:w16cex="http://schemas.microsoft.com/office/word/2018/wordml/cex" xmlns:w16cid="http://schemas.microsoft.com/office/word/2016/wordml/cid" xmlns:w16="http://schemas.microsoft.com/office/word/2018/wordml" xmlns:w16sdtdh="http://schemas.microsoft.com/office/word/2020/wordml/sdtdatahash" xmlns:w16se="http://schemas.microsoft.com/office/word/2015/wordml/symex" xmlns:wpg="http://schemas.microsoft.com/office/word/2010/wordprocessingGroup" xmlns:wpi="http://schemas.microsoft.com/office/word/2010/wordprocessingInk" xmlns:wne="http://schemas.microsoft.com/office/word/2006/wordml" xmlns:wps="http://schemas.microsoft.com/office/word/2010/wordprocessingShape" mc:Ignorable="w14 w15 w16se w16cid w16 w16cex w16sdtdh wp14">
+<w:hdr xmlns:wpc="http://schemas.microsoft.com/office/word/2010/wordprocessingCanvas" xmlns:mc="http://schemas.openxmlformats.org/markup-compatibility/2006" xmlns:o="urn:schemas-microsoft-com:office:office" xmlns:r="http://schemas.openxmlformats.org/officeDocument/2006/relationships" xmlns:m="http://schemas.openxmlformats.org/officeDocument/2006/math" xmlns:v="urn:schemas-microsoft-com:vml" xmlns:wp14="http://schemas.microsoft.com/office/word/2010/wordprocessingDrawing" xmlns:wp="http://schemas.openxmlformats.org/drawingml/2006/wordprocessingDrawing" xmlns:w10="urn:schemas-microsoft-com:office:word" xmlns:w="http://schemas.openxmlformats.org/wordprocessingml/2006/main" xmlns:w14="http://schemas.microsoft.com/office/word/2010/wordml" xmlns:w15="http://schemas.microsoft.com/office/word/2012/wordml" xmlns:wpg="http://schemas.microsoft.com/office/word/2010/wordprocessingGroup" xmlns:wpi="http://schemas.microsoft.com/office/word/2010/wordprocessingInk" xmlns:wne="http://schemas.microsoft.com/office/word/2006/wordml" xmlns:wps="http://schemas.microsoft.com/office/word/2010/wordprocessingShape" mc:Ignorable="w14 w15 wp14">
   <w:p>
     <w:pPr>
       <w:pBdr>
@@ -18941,7 +20071,7 @@
 </file>
 
 <file path=word/header3.xml><?xml version="1.0" encoding="utf-8"?>
-<w:hdr xmlns:wpc="http://schemas.microsoft.com/office/word/2010/wordprocessingCanvas" xmlns:cx="http://schemas.microsoft.com/office/drawing/2014/chartex" xmlns:cx1="http://schemas.microsoft.com/office/drawing/2015/9/8/chartex" xmlns:cx2="http://schemas.microsoft.com/office/drawing/2015/10/21/chartex" xmlns:cx3="http://schemas.microsoft.com/office/drawing/2016/5/9/chartex" xmlns:cx4="http://schemas.microsoft.com/office/drawing/2016/5/10/chartex" xmlns:cx5="http://schemas.microsoft.com/office/drawing/2016/5/11/chartex" xmlns:cx6="http://schemas.microsoft.com/office/drawing/2016/5/12/chartex" xmlns:cx7="http://schemas.microsoft.com/office/drawing/2016/5/13/chartex" xmlns:cx8="http://schemas.microsoft.com/office/drawing/2016/5/14/chartex" xmlns:mc="http://schemas.openxmlformats.org/markup-compatibility/2006" xmlns:aink="http://schemas.microsoft.com/office/drawing/2016/ink" xmlns:am3d="http://schemas.microsoft.com/office/drawing/2017/model3d" xmlns:o="urn:schemas-microsoft-com:office:office" xmlns:oel="http://schemas.microsoft.com/office/2019/extlst" xmlns:r="http://schemas.openxmlformats.org/officeDocument/2006/relationships" xmlns:m="http://schemas.openxmlformats.org/officeDocument/2006/math" xmlns:v="urn:schemas-microsoft-com:vml" xmlns:wp14="http://schemas.microsoft.com/office/word/2010/wordprocessingDrawing" xmlns:wp="http://schemas.openxmlformats.org/drawingml/2006/wordprocessingDrawing" xmlns:w10="urn:schemas-microsoft-com:office:word" xmlns:w="http://schemas.openxmlformats.org/wordprocessingml/2006/main" xmlns:w14="http://schemas.microsoft.com/office/word/2010/wordml" xmlns:w15="http://schemas.microsoft.com/office/word/2012/wordml" xmlns:w16cex="http://schemas.microsoft.com/office/word/2018/wordml/cex" xmlns:w16cid="http://schemas.microsoft.com/office/word/2016/wordml/cid" xmlns:w16="http://schemas.microsoft.com/office/word/2018/wordml" xmlns:w16sdtdh="http://schemas.microsoft.com/office/word/2020/wordml/sdtdatahash" xmlns:w16se="http://schemas.microsoft.com/office/word/2015/wordml/symex" xmlns:wpg="http://schemas.microsoft.com/office/word/2010/wordprocessingGroup" xmlns:wpi="http://schemas.microsoft.com/office/word/2010/wordprocessingInk" xmlns:wne="http://schemas.microsoft.com/office/word/2006/wordml" xmlns:wps="http://schemas.microsoft.com/office/word/2010/wordprocessingShape" mc:Ignorable="w14 w15 w16se w16cid w16 w16cex w16sdtdh wp14">
+<w:hdr xmlns:wpc="http://schemas.microsoft.com/office/word/2010/wordprocessingCanvas" xmlns:mc="http://schemas.openxmlformats.org/markup-compatibility/2006" xmlns:o="urn:schemas-microsoft-com:office:office" xmlns:r="http://schemas.openxmlformats.org/officeDocument/2006/relationships" xmlns:m="http://schemas.openxmlformats.org/officeDocument/2006/math" xmlns:v="urn:schemas-microsoft-com:vml" xmlns:wp14="http://schemas.microsoft.com/office/word/2010/wordprocessingDrawing" xmlns:wp="http://schemas.openxmlformats.org/drawingml/2006/wordprocessingDrawing" xmlns:w10="urn:schemas-microsoft-com:office:word" xmlns:w="http://schemas.openxmlformats.org/wordprocessingml/2006/main" xmlns:w14="http://schemas.microsoft.com/office/word/2010/wordml" xmlns:w15="http://schemas.microsoft.com/office/word/2012/wordml" xmlns:wpg="http://schemas.microsoft.com/office/word/2010/wordprocessingGroup" xmlns:wpi="http://schemas.microsoft.com/office/word/2010/wordprocessingInk" xmlns:wne="http://schemas.microsoft.com/office/word/2006/wordml" xmlns:wps="http://schemas.microsoft.com/office/word/2010/wordprocessingShape" mc:Ignorable="w14 w15 wp14">
   <w:p>
     <w:pPr>
       <w:pBdr>
@@ -18964,7 +20094,7 @@
 </file>
 
 <file path=word/header4.xml><?xml version="1.0" encoding="utf-8"?>
-<w:hdr xmlns:wpc="http://schemas.microsoft.com/office/word/2010/wordprocessingCanvas" xmlns:cx="http://schemas.microsoft.com/office/drawing/2014/chartex" xmlns:cx1="http://schemas.microsoft.com/office/drawing/2015/9/8/chartex" xmlns:cx2="http://schemas.microsoft.com/office/drawing/2015/10/21/chartex" xmlns:cx3="http://schemas.microsoft.com/office/drawing/2016/5/9/chartex" xmlns:cx4="http://schemas.microsoft.com/office/drawing/2016/5/10/chartex" xmlns:cx5="http://schemas.microsoft.com/office/drawing/2016/5/11/chartex" xmlns:cx6="http://schemas.microsoft.com/office/drawing/2016/5/12/chartex" xmlns:cx7="http://schemas.microsoft.com/office/drawing/2016/5/13/chartex" xmlns:cx8="http://schemas.microsoft.com/office/drawing/2016/5/14/chartex" xmlns:mc="http://schemas.openxmlformats.org/markup-compatibility/2006" xmlns:aink="http://schemas.microsoft.com/office/drawing/2016/ink" xmlns:am3d="http://schemas.microsoft.com/office/drawing/2017/model3d" xmlns:o="urn:schemas-microsoft-com:office:office" xmlns:oel="http://schemas.microsoft.com/office/2019/extlst" xmlns:r="http://schemas.openxmlformats.org/officeDocument/2006/relationships" xmlns:m="http://schemas.openxmlformats.org/officeDocument/2006/math" xmlns:v="urn:schemas-microsoft-com:vml" xmlns:wp14="http://schemas.microsoft.com/office/word/2010/wordprocessingDrawing" xmlns:wp="http://schemas.openxmlformats.org/drawingml/2006/wordprocessingDrawing" xmlns:w10="urn:schemas-microsoft-com:office:word" xmlns:w="http://schemas.openxmlformats.org/wordprocessingml/2006/main" xmlns:w14="http://schemas.microsoft.com/office/word/2010/wordml" xmlns:w15="http://schemas.microsoft.com/office/word/2012/wordml" xmlns:w16cex="http://schemas.microsoft.com/office/word/2018/wordml/cex" xmlns:w16cid="http://schemas.microsoft.com/office/word/2016/wordml/cid" xmlns:w16="http://schemas.microsoft.com/office/word/2018/wordml" xmlns:w16sdtdh="http://schemas.microsoft.com/office/word/2020/wordml/sdtdatahash" xmlns:w16se="http://schemas.microsoft.com/office/word/2015/wordml/symex" xmlns:wpg="http://schemas.microsoft.com/office/word/2010/wordprocessingGroup" xmlns:wpi="http://schemas.microsoft.com/office/word/2010/wordprocessingInk" xmlns:wne="http://schemas.microsoft.com/office/word/2006/wordml" xmlns:wps="http://schemas.microsoft.com/office/word/2010/wordprocessingShape" mc:Ignorable="w14 w15 w16se w16cid w16 w16cex w16sdtdh wp14">
+<w:hdr xmlns:wpc="http://schemas.microsoft.com/office/word/2010/wordprocessingCanvas" xmlns:mc="http://schemas.openxmlformats.org/markup-compatibility/2006" xmlns:o="urn:schemas-microsoft-com:office:office" xmlns:r="http://schemas.openxmlformats.org/officeDocument/2006/relationships" xmlns:m="http://schemas.openxmlformats.org/officeDocument/2006/math" xmlns:v="urn:schemas-microsoft-com:vml" xmlns:wp14="http://schemas.microsoft.com/office/word/2010/wordprocessingDrawing" xmlns:wp="http://schemas.openxmlformats.org/drawingml/2006/wordprocessingDrawing" xmlns:w10="urn:schemas-microsoft-com:office:word" xmlns:w="http://schemas.openxmlformats.org/wordprocessingml/2006/main" xmlns:w14="http://schemas.microsoft.com/office/word/2010/wordml" xmlns:w15="http://schemas.microsoft.com/office/word/2012/wordml" xmlns:wpg="http://schemas.microsoft.com/office/word/2010/wordprocessingGroup" xmlns:wpi="http://schemas.microsoft.com/office/word/2010/wordprocessingInk" xmlns:wne="http://schemas.microsoft.com/office/word/2006/wordml" xmlns:wps="http://schemas.microsoft.com/office/word/2010/wordprocessingShape" mc:Ignorable="w14 w15 wp14">
   <w:p>
     <w:pPr>
       <w:widowControl w:val="0"/>
@@ -19187,7 +20317,7 @@
 </file>
 
 <file path=word/header5.xml><?xml version="1.0" encoding="utf-8"?>
-<w:hdr xmlns:wpc="http://schemas.microsoft.com/office/word/2010/wordprocessingCanvas" xmlns:cx="http://schemas.microsoft.com/office/drawing/2014/chartex" xmlns:cx1="http://schemas.microsoft.com/office/drawing/2015/9/8/chartex" xmlns:cx2="http://schemas.microsoft.com/office/drawing/2015/10/21/chartex" xmlns:cx3="http://schemas.microsoft.com/office/drawing/2016/5/9/chartex" xmlns:cx4="http://schemas.microsoft.com/office/drawing/2016/5/10/chartex" xmlns:cx5="http://schemas.microsoft.com/office/drawing/2016/5/11/chartex" xmlns:cx6="http://schemas.microsoft.com/office/drawing/2016/5/12/chartex" xmlns:cx7="http://schemas.microsoft.com/office/drawing/2016/5/13/chartex" xmlns:cx8="http://schemas.microsoft.com/office/drawing/2016/5/14/chartex" xmlns:mc="http://schemas.openxmlformats.org/markup-compatibility/2006" xmlns:aink="http://schemas.microsoft.com/office/drawing/2016/ink" xmlns:am3d="http://schemas.microsoft.com/office/drawing/2017/model3d" xmlns:o="urn:schemas-microsoft-com:office:office" xmlns:oel="http://schemas.microsoft.com/office/2019/extlst" xmlns:r="http://schemas.openxmlformats.org/officeDocument/2006/relationships" xmlns:m="http://schemas.openxmlformats.org/officeDocument/2006/math" xmlns:v="urn:schemas-microsoft-com:vml" xmlns:wp14="http://schemas.microsoft.com/office/word/2010/wordprocessingDrawing" xmlns:wp="http://schemas.openxmlformats.org/drawingml/2006/wordprocessingDrawing" xmlns:w10="urn:schemas-microsoft-com:office:word" xmlns:w="http://schemas.openxmlformats.org/wordprocessingml/2006/main" xmlns:w14="http://schemas.microsoft.com/office/word/2010/wordml" xmlns:w15="http://schemas.microsoft.com/office/word/2012/wordml" xmlns:w16cex="http://schemas.microsoft.com/office/word/2018/wordml/cex" xmlns:w16cid="http://schemas.microsoft.com/office/word/2016/wordml/cid" xmlns:w16="http://schemas.microsoft.com/office/word/2018/wordml" xmlns:w16sdtdh="http://schemas.microsoft.com/office/word/2020/wordml/sdtdatahash" xmlns:w16se="http://schemas.microsoft.com/office/word/2015/wordml/symex" xmlns:wpg="http://schemas.microsoft.com/office/word/2010/wordprocessingGroup" xmlns:wpi="http://schemas.microsoft.com/office/word/2010/wordprocessingInk" xmlns:wne="http://schemas.microsoft.com/office/word/2006/wordml" xmlns:wps="http://schemas.microsoft.com/office/word/2010/wordprocessingShape" mc:Ignorable="w14 w15 w16se w16cid w16 w16cex w16sdtdh wp14">
+<w:hdr xmlns:wpc="http://schemas.microsoft.com/office/word/2010/wordprocessingCanvas" xmlns:mc="http://schemas.openxmlformats.org/markup-compatibility/2006" xmlns:o="urn:schemas-microsoft-com:office:office" xmlns:r="http://schemas.openxmlformats.org/officeDocument/2006/relationships" xmlns:m="http://schemas.openxmlformats.org/officeDocument/2006/math" xmlns:v="urn:schemas-microsoft-com:vml" xmlns:wp14="http://schemas.microsoft.com/office/word/2010/wordprocessingDrawing" xmlns:wp="http://schemas.openxmlformats.org/drawingml/2006/wordprocessingDrawing" xmlns:w10="urn:schemas-microsoft-com:office:word" xmlns:w="http://schemas.openxmlformats.org/wordprocessingml/2006/main" xmlns:w14="http://schemas.microsoft.com/office/word/2010/wordml" xmlns:w15="http://schemas.microsoft.com/office/word/2012/wordml" xmlns:wpg="http://schemas.microsoft.com/office/word/2010/wordprocessingGroup" xmlns:wpi="http://schemas.microsoft.com/office/word/2010/wordprocessingInk" xmlns:wne="http://schemas.microsoft.com/office/word/2006/wordml" xmlns:wps="http://schemas.microsoft.com/office/word/2010/wordprocessingShape" mc:Ignorable="w14 w15 wp14">
   <w:p>
     <w:pPr>
       <w:pBdr>
@@ -19211,7 +20341,7 @@
 </file>
 
 <file path=word/header6.xml><?xml version="1.0" encoding="utf-8"?>
-<w:hdr xmlns:wpc="http://schemas.microsoft.com/office/word/2010/wordprocessingCanvas" xmlns:cx="http://schemas.microsoft.com/office/drawing/2014/chartex" xmlns:cx1="http://schemas.microsoft.com/office/drawing/2015/9/8/chartex" xmlns:cx2="http://schemas.microsoft.com/office/drawing/2015/10/21/chartex" xmlns:cx3="http://schemas.microsoft.com/office/drawing/2016/5/9/chartex" xmlns:cx4="http://schemas.microsoft.com/office/drawing/2016/5/10/chartex" xmlns:cx5="http://schemas.microsoft.com/office/drawing/2016/5/11/chartex" xmlns:cx6="http://schemas.microsoft.com/office/drawing/2016/5/12/chartex" xmlns:cx7="http://schemas.microsoft.com/office/drawing/2016/5/13/chartex" xmlns:cx8="http://schemas.microsoft.com/office/drawing/2016/5/14/chartex" xmlns:mc="http://schemas.openxmlformats.org/markup-compatibility/2006" xmlns:aink="http://schemas.microsoft.com/office/drawing/2016/ink" xmlns:am3d="http://schemas.microsoft.com/office/drawing/2017/model3d" xmlns:o="urn:schemas-microsoft-com:office:office" xmlns:oel="http://schemas.microsoft.com/office/2019/extlst" xmlns:r="http://schemas.openxmlformats.org/officeDocument/2006/relationships" xmlns:m="http://schemas.openxmlformats.org/officeDocument/2006/math" xmlns:v="urn:schemas-microsoft-com:vml" xmlns:wp14="http://schemas.microsoft.com/office/word/2010/wordprocessingDrawing" xmlns:wp="http://schemas.openxmlformats.org/drawingml/2006/wordprocessingDrawing" xmlns:w10="urn:schemas-microsoft-com:office:word" xmlns:w="http://schemas.openxmlformats.org/wordprocessingml/2006/main" xmlns:w14="http://schemas.microsoft.com/office/word/2010/wordml" xmlns:w15="http://schemas.microsoft.com/office/word/2012/wordml" xmlns:w16cex="http://schemas.microsoft.com/office/word/2018/wordml/cex" xmlns:w16cid="http://schemas.microsoft.com/office/word/2016/wordml/cid" xmlns:w16="http://schemas.microsoft.com/office/word/2018/wordml" xmlns:w16sdtdh="http://schemas.microsoft.com/office/word/2020/wordml/sdtdatahash" xmlns:w16se="http://schemas.microsoft.com/office/word/2015/wordml/symex" xmlns:wpg="http://schemas.microsoft.com/office/word/2010/wordprocessingGroup" xmlns:wpi="http://schemas.microsoft.com/office/word/2010/wordprocessingInk" xmlns:wne="http://schemas.microsoft.com/office/word/2006/wordml" xmlns:wps="http://schemas.microsoft.com/office/word/2010/wordprocessingShape" mc:Ignorable="w14 w15 w16se w16cid w16 w16cex w16sdtdh wp14">
+<w:hdr xmlns:wpc="http://schemas.microsoft.com/office/word/2010/wordprocessingCanvas" xmlns:mc="http://schemas.openxmlformats.org/markup-compatibility/2006" xmlns:o="urn:schemas-microsoft-com:office:office" xmlns:r="http://schemas.openxmlformats.org/officeDocument/2006/relationships" xmlns:m="http://schemas.openxmlformats.org/officeDocument/2006/math" xmlns:v="urn:schemas-microsoft-com:vml" xmlns:wp14="http://schemas.microsoft.com/office/word/2010/wordprocessingDrawing" xmlns:wp="http://schemas.openxmlformats.org/drawingml/2006/wordprocessingDrawing" xmlns:w10="urn:schemas-microsoft-com:office:word" xmlns:w="http://schemas.openxmlformats.org/wordprocessingml/2006/main" xmlns:w14="http://schemas.microsoft.com/office/word/2010/wordml" xmlns:w15="http://schemas.microsoft.com/office/word/2012/wordml" xmlns:wpg="http://schemas.microsoft.com/office/word/2010/wordprocessingGroup" xmlns:wpi="http://schemas.microsoft.com/office/word/2010/wordprocessingInk" xmlns:wne="http://schemas.microsoft.com/office/word/2006/wordml" xmlns:wps="http://schemas.microsoft.com/office/word/2010/wordprocessingShape" mc:Ignorable="w14 w15 wp14">
   <w:p>
     <w:pPr>
       <w:widowControl w:val="0"/>
@@ -19480,8 +20610,8 @@
 </file>
 
 <file path=word/numbering.xml><?xml version="1.0" encoding="utf-8"?>
-<w:numbering xmlns:wpc="http://schemas.microsoft.com/office/word/2010/wordprocessingCanvas" xmlns:cx="http://schemas.microsoft.com/office/drawing/2014/chartex" xmlns:cx1="http://schemas.microsoft.com/office/drawing/2015/9/8/chartex" xmlns:cx2="http://schemas.microsoft.com/office/drawing/2015/10/21/chartex" xmlns:cx3="http://schemas.microsoft.com/office/drawing/2016/5/9/chartex" xmlns:cx4="http://schemas.microsoft.com/office/drawing/2016/5/10/chartex" xmlns:cx5="http://schemas.microsoft.com/office/drawing/2016/5/11/chartex" xmlns:cx6="http://schemas.microsoft.com/office/drawing/2016/5/12/chartex" xmlns:cx7="http://schemas.microsoft.com/office/drawing/2016/5/13/chartex" xmlns:cx8="http://schemas.microsoft.com/office/drawing/2016/5/14/chartex" xmlns:mc="http://schemas.openxmlformats.org/markup-compatibility/2006" xmlns:aink="http://schemas.microsoft.com/office/drawing/2016/ink" xmlns:am3d="http://schemas.microsoft.com/office/drawing/2017/model3d" xmlns:o="urn:schemas-microsoft-com:office:office" xmlns:oel="http://schemas.microsoft.com/office/2019/extlst" xmlns:r="http://schemas.openxmlformats.org/officeDocument/2006/relationships" xmlns:m="http://schemas.openxmlformats.org/officeDocument/2006/math" xmlns:v="urn:schemas-microsoft-com:vml" xmlns:wp14="http://schemas.microsoft.com/office/word/2010/wordprocessingDrawing" xmlns:wp="http://schemas.openxmlformats.org/drawingml/2006/wordprocessingDrawing" xmlns:w10="urn:schemas-microsoft-com:office:word" xmlns:w="http://schemas.openxmlformats.org/wordprocessingml/2006/main" xmlns:w14="http://schemas.microsoft.com/office/word/2010/wordml" xmlns:w15="http://schemas.microsoft.com/office/word/2012/wordml" xmlns:w16cex="http://schemas.microsoft.com/office/word/2018/wordml/cex" xmlns:w16cid="http://schemas.microsoft.com/office/word/2016/wordml/cid" xmlns:w16="http://schemas.microsoft.com/office/word/2018/wordml" xmlns:w16sdtdh="http://schemas.microsoft.com/office/word/2020/wordml/sdtdatahash" xmlns:w16se="http://schemas.microsoft.com/office/word/2015/wordml/symex" xmlns:wpg="http://schemas.microsoft.com/office/word/2010/wordprocessingGroup" xmlns:wpi="http://schemas.microsoft.com/office/word/2010/wordprocessingInk" xmlns:wne="http://schemas.microsoft.com/office/word/2006/wordml" xmlns:wps="http://schemas.microsoft.com/office/word/2010/wordprocessingShape" mc:Ignorable="w14 w15 w16se w16cid w16 w16cex w16sdtdh wp14">
-  <w:abstractNum w:abstractNumId="0" w15:restartNumberingAfterBreak="0">
+<w:numbering xmlns:wpc="http://schemas.microsoft.com/office/word/2010/wordprocessingCanvas" xmlns:mc="http://schemas.openxmlformats.org/markup-compatibility/2006" xmlns:o="urn:schemas-microsoft-com:office:office" xmlns:r="http://schemas.openxmlformats.org/officeDocument/2006/relationships" xmlns:m="http://schemas.openxmlformats.org/officeDocument/2006/math" xmlns:v="urn:schemas-microsoft-com:vml" xmlns:wp14="http://schemas.microsoft.com/office/word/2010/wordprocessingDrawing" xmlns:wp="http://schemas.openxmlformats.org/drawingml/2006/wordprocessingDrawing" xmlns:w10="urn:schemas-microsoft-com:office:word" xmlns:w="http://schemas.openxmlformats.org/wordprocessingml/2006/main" xmlns:w14="http://schemas.microsoft.com/office/word/2010/wordml" xmlns:w15="http://schemas.microsoft.com/office/word/2012/wordml" xmlns:wpg="http://schemas.microsoft.com/office/word/2010/wordprocessingGroup" xmlns:wpi="http://schemas.microsoft.com/office/word/2010/wordprocessingInk" xmlns:wne="http://schemas.microsoft.com/office/word/2006/wordml" xmlns:wps="http://schemas.microsoft.com/office/word/2010/wordprocessingShape" mc:Ignorable="w14 w15 wp14">
+  <w:abstractNum w:abstractNumId="0">
     <w:nsid w:val="0BCF354E"/>
     <w:multiLevelType w:val="multilevel"/>
     <w:tmpl w:val="2C0A001F"/>
@@ -19594,7 +20724,120 @@
       </w:rPr>
     </w:lvl>
   </w:abstractNum>
-  <w:abstractNum w:abstractNumId="1" w15:restartNumberingAfterBreak="0">
+  <w:abstractNum w:abstractNumId="1">
+    <w:nsid w:val="16223E2F"/>
+    <w:multiLevelType w:val="hybridMultilevel"/>
+    <w:tmpl w:val="540CDB84"/>
+    <w:lvl w:ilvl="0" w:tplc="2C0A0001">
+      <w:start w:val="1"/>
+      <w:numFmt w:val="bullet"/>
+      <w:lvlText w:val=""/>
+      <w:lvlJc w:val="left"/>
+      <w:pPr>
+        <w:ind w:left="2041" w:hanging="360"/>
+      </w:pPr>
+      <w:rPr>
+        <w:rFonts w:ascii="Symbol" w:hAnsi="Symbol" w:hint="default"/>
+      </w:rPr>
+    </w:lvl>
+    <w:lvl w:ilvl="1" w:tplc="2C0A0003" w:tentative="1">
+      <w:start w:val="1"/>
+      <w:numFmt w:val="bullet"/>
+      <w:lvlText w:val="o"/>
+      <w:lvlJc w:val="left"/>
+      <w:pPr>
+        <w:ind w:left="2761" w:hanging="360"/>
+      </w:pPr>
+      <w:rPr>
+        <w:rFonts w:ascii="Courier New" w:hAnsi="Courier New" w:cs="Courier New" w:hint="default"/>
+      </w:rPr>
+    </w:lvl>
+    <w:lvl w:ilvl="2" w:tplc="2C0A0005" w:tentative="1">
+      <w:start w:val="1"/>
+      <w:numFmt w:val="bullet"/>
+      <w:lvlText w:val=""/>
+      <w:lvlJc w:val="left"/>
+      <w:pPr>
+        <w:ind w:left="3481" w:hanging="360"/>
+      </w:pPr>
+      <w:rPr>
+        <w:rFonts w:ascii="Wingdings" w:hAnsi="Wingdings" w:hint="default"/>
+      </w:rPr>
+    </w:lvl>
+    <w:lvl w:ilvl="3" w:tplc="2C0A0001" w:tentative="1">
+      <w:start w:val="1"/>
+      <w:numFmt w:val="bullet"/>
+      <w:lvlText w:val=""/>
+      <w:lvlJc w:val="left"/>
+      <w:pPr>
+        <w:ind w:left="4201" w:hanging="360"/>
+      </w:pPr>
+      <w:rPr>
+        <w:rFonts w:ascii="Symbol" w:hAnsi="Symbol" w:hint="default"/>
+      </w:rPr>
+    </w:lvl>
+    <w:lvl w:ilvl="4" w:tplc="2C0A0003" w:tentative="1">
+      <w:start w:val="1"/>
+      <w:numFmt w:val="bullet"/>
+      <w:lvlText w:val="o"/>
+      <w:lvlJc w:val="left"/>
+      <w:pPr>
+        <w:ind w:left="4921" w:hanging="360"/>
+      </w:pPr>
+      <w:rPr>
+        <w:rFonts w:ascii="Courier New" w:hAnsi="Courier New" w:cs="Courier New" w:hint="default"/>
+      </w:rPr>
+    </w:lvl>
+    <w:lvl w:ilvl="5" w:tplc="2C0A0005" w:tentative="1">
+      <w:start w:val="1"/>
+      <w:numFmt w:val="bullet"/>
+      <w:lvlText w:val=""/>
+      <w:lvlJc w:val="left"/>
+      <w:pPr>
+        <w:ind w:left="5641" w:hanging="360"/>
+      </w:pPr>
+      <w:rPr>
+        <w:rFonts w:ascii="Wingdings" w:hAnsi="Wingdings" w:hint="default"/>
+      </w:rPr>
+    </w:lvl>
+    <w:lvl w:ilvl="6" w:tplc="2C0A0001" w:tentative="1">
+      <w:start w:val="1"/>
+      <w:numFmt w:val="bullet"/>
+      <w:lvlText w:val=""/>
+      <w:lvlJc w:val="left"/>
+      <w:pPr>
+        <w:ind w:left="6361" w:hanging="360"/>
+      </w:pPr>
+      <w:rPr>
+        <w:rFonts w:ascii="Symbol" w:hAnsi="Symbol" w:hint="default"/>
+      </w:rPr>
+    </w:lvl>
+    <w:lvl w:ilvl="7" w:tplc="2C0A0003" w:tentative="1">
+      <w:start w:val="1"/>
+      <w:numFmt w:val="bullet"/>
+      <w:lvlText w:val="o"/>
+      <w:lvlJc w:val="left"/>
+      <w:pPr>
+        <w:ind w:left="7081" w:hanging="360"/>
+      </w:pPr>
+      <w:rPr>
+        <w:rFonts w:ascii="Courier New" w:hAnsi="Courier New" w:cs="Courier New" w:hint="default"/>
+      </w:rPr>
+    </w:lvl>
+    <w:lvl w:ilvl="8" w:tplc="2C0A0005" w:tentative="1">
+      <w:start w:val="1"/>
+      <w:numFmt w:val="bullet"/>
+      <w:lvlText w:val=""/>
+      <w:lvlJc w:val="left"/>
+      <w:pPr>
+        <w:ind w:left="7801" w:hanging="360"/>
+      </w:pPr>
+      <w:rPr>
+        <w:rFonts w:ascii="Wingdings" w:hAnsi="Wingdings" w:hint="default"/>
+      </w:rPr>
+    </w:lvl>
+  </w:abstractNum>
+  <w:abstractNum w:abstractNumId="2">
     <w:nsid w:val="16E87BB3"/>
     <w:multiLevelType w:val="multilevel"/>
     <w:tmpl w:val="AC3292D4"/>
@@ -19743,7 +20986,7 @@
       </w:rPr>
     </w:lvl>
   </w:abstractNum>
-  <w:abstractNum w:abstractNumId="2" w15:restartNumberingAfterBreak="0">
+  <w:abstractNum w:abstractNumId="3">
     <w:nsid w:val="2FFC162E"/>
     <w:multiLevelType w:val="hybridMultilevel"/>
     <w:tmpl w:val="45E254AE"/>
@@ -19856,7 +21099,7 @@
       </w:rPr>
     </w:lvl>
   </w:abstractNum>
-  <w:abstractNum w:abstractNumId="3" w15:restartNumberingAfterBreak="0">
+  <w:abstractNum w:abstractNumId="4">
     <w:nsid w:val="3420701B"/>
     <w:multiLevelType w:val="multilevel"/>
     <w:tmpl w:val="05E2167C"/>
@@ -20005,7 +21248,7 @@
       </w:rPr>
     </w:lvl>
   </w:abstractNum>
-  <w:abstractNum w:abstractNumId="4" w15:restartNumberingAfterBreak="0">
+  <w:abstractNum w:abstractNumId="5">
     <w:nsid w:val="40F95D62"/>
     <w:multiLevelType w:val="hybridMultilevel"/>
     <w:tmpl w:val="AA24ACAE"/>
@@ -20118,7 +21361,7 @@
       </w:rPr>
     </w:lvl>
   </w:abstractNum>
-  <w:abstractNum w:abstractNumId="5" w15:restartNumberingAfterBreak="0">
+  <w:abstractNum w:abstractNumId="6">
     <w:nsid w:val="41F060CD"/>
     <w:multiLevelType w:val="hybridMultilevel"/>
     <w:tmpl w:val="AA6687AA"/>
@@ -20231,7 +21474,7 @@
       </w:rPr>
     </w:lvl>
   </w:abstractNum>
-  <w:abstractNum w:abstractNumId="6" w15:restartNumberingAfterBreak="0">
+  <w:abstractNum w:abstractNumId="7">
     <w:nsid w:val="42253FA7"/>
     <w:multiLevelType w:val="multilevel"/>
     <w:tmpl w:val="6278EFC6"/>
@@ -20353,7 +21596,7 @@
       </w:rPr>
     </w:lvl>
   </w:abstractNum>
-  <w:abstractNum w:abstractNumId="7" w15:restartNumberingAfterBreak="0">
+  <w:abstractNum w:abstractNumId="8">
     <w:nsid w:val="5D3C1365"/>
     <w:multiLevelType w:val="multilevel"/>
     <w:tmpl w:val="911C7366"/>
@@ -20466,7 +21709,7 @@
       </w:pPr>
     </w:lvl>
   </w:abstractNum>
-  <w:abstractNum w:abstractNumId="8" w15:restartNumberingAfterBreak="0">
+  <w:abstractNum w:abstractNumId="9">
     <w:nsid w:val="709B36E5"/>
     <w:multiLevelType w:val="multilevel"/>
     <w:tmpl w:val="3E104E80"/>
@@ -20579,7 +21822,7 @@
       </w:rPr>
     </w:lvl>
   </w:abstractNum>
-  <w:abstractNum w:abstractNumId="9" w15:restartNumberingAfterBreak="0">
+  <w:abstractNum w:abstractNumId="10">
     <w:nsid w:val="7AB424AF"/>
     <w:multiLevelType w:val="multilevel"/>
     <w:tmpl w:val="F592713C"/>
@@ -20692,23 +21935,23 @@
       </w:pPr>
     </w:lvl>
   </w:abstractNum>
-  <w:num w:numId="1" w16cid:durableId="1545748368">
+  <w:num w:numId="1">
     <w:abstractNumId w:val="0"/>
   </w:num>
-  <w:num w:numId="2" w16cid:durableId="585844517">
-    <w:abstractNumId w:val="6"/>
-  </w:num>
-  <w:num w:numId="3" w16cid:durableId="1156259403">
-    <w:abstractNumId w:val="1"/>
-  </w:num>
-  <w:num w:numId="4" w16cid:durableId="4863235">
-    <w:abstractNumId w:val="3"/>
-  </w:num>
-  <w:num w:numId="5" w16cid:durableId="980885118">
+  <w:num w:numId="2">
     <w:abstractNumId w:val="7"/>
   </w:num>
-  <w:num w:numId="6" w16cid:durableId="533426892">
-    <w:abstractNumId w:val="9"/>
+  <w:num w:numId="3">
+    <w:abstractNumId w:val="2"/>
+  </w:num>
+  <w:num w:numId="4">
+    <w:abstractNumId w:val="4"/>
+  </w:num>
+  <w:num w:numId="5">
+    <w:abstractNumId w:val="8"/>
+  </w:num>
+  <w:num w:numId="6">
+    <w:abstractNumId w:val="10"/>
     <w:lvlOverride w:ilvl="0">
       <w:lvl w:ilvl="0">
         <w:numFmt w:val="decimal"/>
@@ -20717,23 +21960,26 @@
       </w:lvl>
     </w:lvlOverride>
   </w:num>
-  <w:num w:numId="7" w16cid:durableId="275604578">
-    <w:abstractNumId w:val="8"/>
+  <w:num w:numId="7">
+    <w:abstractNumId w:val="9"/>
   </w:num>
-  <w:num w:numId="8" w16cid:durableId="935481361">
-    <w:abstractNumId w:val="4"/>
-  </w:num>
-  <w:num w:numId="9" w16cid:durableId="327711215">
+  <w:num w:numId="8">
     <w:abstractNumId w:val="5"/>
   </w:num>
-  <w:num w:numId="10" w16cid:durableId="197016072">
-    <w:abstractNumId w:val="2"/>
+  <w:num w:numId="9">
+    <w:abstractNumId w:val="6"/>
+  </w:num>
+  <w:num w:numId="10">
+    <w:abstractNumId w:val="3"/>
+  </w:num>
+  <w:num w:numId="11">
+    <w:abstractNumId w:val="1"/>
   </w:num>
 </w:numbering>
 </file>
 
 <file path=word/styles.xml><?xml version="1.0" encoding="utf-8"?>
-<w:styles xmlns:mc="http://schemas.openxmlformats.org/markup-compatibility/2006" xmlns:r="http://schemas.openxmlformats.org/officeDocument/2006/relationships" xmlns:w="http://schemas.openxmlformats.org/wordprocessingml/2006/main" xmlns:w14="http://schemas.microsoft.com/office/word/2010/wordml" xmlns:w15="http://schemas.microsoft.com/office/word/2012/wordml" xmlns:w16cex="http://schemas.microsoft.com/office/word/2018/wordml/cex" xmlns:w16cid="http://schemas.microsoft.com/office/word/2016/wordml/cid" xmlns:w16="http://schemas.microsoft.com/office/word/2018/wordml" xmlns:w16sdtdh="http://schemas.microsoft.com/office/word/2020/wordml/sdtdatahash" xmlns:w16se="http://schemas.microsoft.com/office/word/2015/wordml/symex" mc:Ignorable="w14 w15 w16se w16cid w16 w16cex w16sdtdh">
+<w:styles xmlns:mc="http://schemas.openxmlformats.org/markup-compatibility/2006" xmlns:r="http://schemas.openxmlformats.org/officeDocument/2006/relationships" xmlns:w="http://schemas.openxmlformats.org/wordprocessingml/2006/main" xmlns:w14="http://schemas.microsoft.com/office/word/2010/wordml" xmlns:w15="http://schemas.microsoft.com/office/word/2012/wordml" mc:Ignorable="w14 w15">
   <w:docDefaults>
     <w:rPrDefault>
       <w:rPr>
@@ -20743,7 +21989,7 @@
     </w:rPrDefault>
     <w:pPrDefault/>
   </w:docDefaults>
-  <w:latentStyles w:defLockedState="0" w:defUIPriority="99" w:defSemiHidden="0" w:defUnhideWhenUsed="0" w:defQFormat="0" w:count="376">
+  <w:latentStyles w:defLockedState="0" w:defUIPriority="99" w:defSemiHidden="0" w:defUnhideWhenUsed="0" w:defQFormat="0" w:count="371">
     <w:lsdException w:name="Normal" w:uiPriority="0" w:qFormat="1"/>
     <w:lsdException w:name="heading 1" w:uiPriority="9" w:qFormat="1"/>
     <w:lsdException w:name="heading 2" w:semiHidden="1" w:uiPriority="9" w:unhideWhenUsed="1" w:qFormat="1"/>
@@ -21115,11 +22361,6 @@
     <w:lsdException w:name="List Table 5 Dark Accent 6" w:uiPriority="50"/>
     <w:lsdException w:name="List Table 6 Colorful Accent 6" w:uiPriority="51"/>
     <w:lsdException w:name="List Table 7 Colorful Accent 6" w:uiPriority="52"/>
-    <w:lsdException w:name="Mention" w:semiHidden="1" w:unhideWhenUsed="1"/>
-    <w:lsdException w:name="Smart Hyperlink" w:semiHidden="1" w:unhideWhenUsed="1"/>
-    <w:lsdException w:name="Hashtag" w:semiHidden="1" w:unhideWhenUsed="1"/>
-    <w:lsdException w:name="Unresolved Mention" w:semiHidden="1" w:unhideWhenUsed="1"/>
-    <w:lsdException w:name="Smart Link" w:semiHidden="1" w:unhideWhenUsed="1"/>
   </w:latentStyles>
   <w:style w:type="paragraph" w:default="1" w:styleId="Normal">
     <w:name w:val="Normal"/>
@@ -21257,7 +22498,7 @@
       </w:tblCellMar>
     </w:tblPr>
   </w:style>
-  <w:style w:type="paragraph" w:styleId="Ttulo">
+  <w:style w:type="paragraph" w:styleId="Puesto">
     <w:name w:val="Title"/>
     <w:basedOn w:val="Normal"/>
     <w:next w:val="Normal"/>
@@ -21295,7 +22536,9 @@
       <w:tblStyleRowBandSize w:val="1"/>
       <w:tblStyleColBandSize w:val="1"/>
       <w:tblCellMar>
+        <w:top w:w="0" w:type="dxa"/>
         <w:left w:w="70" w:type="dxa"/>
+        <w:bottom w:w="0" w:type="dxa"/>
         <w:right w:w="70" w:type="dxa"/>
       </w:tblCellMar>
     </w:tblPr>
@@ -21306,7 +22549,9 @@
       <w:tblStyleRowBandSize w:val="1"/>
       <w:tblStyleColBandSize w:val="1"/>
       <w:tblCellMar>
+        <w:top w:w="0" w:type="dxa"/>
         <w:left w:w="70" w:type="dxa"/>
+        <w:bottom w:w="0" w:type="dxa"/>
         <w:right w:w="70" w:type="dxa"/>
       </w:tblCellMar>
     </w:tblPr>
@@ -21317,7 +22562,9 @@
       <w:tblStyleRowBandSize w:val="1"/>
       <w:tblStyleColBandSize w:val="1"/>
       <w:tblCellMar>
+        <w:top w:w="0" w:type="dxa"/>
         <w:left w:w="108" w:type="dxa"/>
+        <w:bottom w:w="0" w:type="dxa"/>
         <w:right w:w="108" w:type="dxa"/>
       </w:tblCellMar>
     </w:tblPr>
@@ -21328,8 +22575,10 @@
       <w:tblStyleRowBandSize w:val="1"/>
       <w:tblStyleColBandSize w:val="1"/>
       <w:tblCellMar>
-        <w:left w:w="10" w:type="dxa"/>
-        <w:right w:w="10" w:type="dxa"/>
+        <w:top w:w="0" w:type="dxa"/>
+        <w:left w:w="0" w:type="dxa"/>
+        <w:bottom w:w="0" w:type="dxa"/>
+        <w:right w:w="0" w:type="dxa"/>
       </w:tblCellMar>
     </w:tblPr>
   </w:style>
@@ -21339,8 +22588,10 @@
       <w:tblStyleRowBandSize w:val="1"/>
       <w:tblStyleColBandSize w:val="1"/>
       <w:tblCellMar>
-        <w:left w:w="10" w:type="dxa"/>
-        <w:right w:w="10" w:type="dxa"/>
+        <w:top w:w="0" w:type="dxa"/>
+        <w:left w:w="0" w:type="dxa"/>
+        <w:bottom w:w="0" w:type="dxa"/>
+        <w:right w:w="0" w:type="dxa"/>
       </w:tblCellMar>
     </w:tblPr>
   </w:style>
@@ -21350,8 +22601,10 @@
       <w:tblStyleRowBandSize w:val="1"/>
       <w:tblStyleColBandSize w:val="1"/>
       <w:tblCellMar>
-        <w:left w:w="10" w:type="dxa"/>
-        <w:right w:w="10" w:type="dxa"/>
+        <w:top w:w="0" w:type="dxa"/>
+        <w:left w:w="0" w:type="dxa"/>
+        <w:bottom w:w="0" w:type="dxa"/>
+        <w:right w:w="0" w:type="dxa"/>
       </w:tblCellMar>
     </w:tblPr>
   </w:style>
@@ -21361,7 +22614,9 @@
       <w:tblStyleRowBandSize w:val="1"/>
       <w:tblStyleColBandSize w:val="1"/>
       <w:tblCellMar>
+        <w:top w:w="0" w:type="dxa"/>
         <w:left w:w="70" w:type="dxa"/>
+        <w:bottom w:w="0" w:type="dxa"/>
         <w:right w:w="70" w:type="dxa"/>
       </w:tblCellMar>
     </w:tblPr>
@@ -21372,7 +22627,9 @@
       <w:tblStyleRowBandSize w:val="1"/>
       <w:tblStyleColBandSize w:val="1"/>
       <w:tblCellMar>
+        <w:top w:w="0" w:type="dxa"/>
         <w:left w:w="70" w:type="dxa"/>
+        <w:bottom w:w="0" w:type="dxa"/>
         <w:right w:w="70" w:type="dxa"/>
       </w:tblCellMar>
     </w:tblPr>
@@ -21383,7 +22640,9 @@
       <w:tblStyleRowBandSize w:val="1"/>
       <w:tblStyleColBandSize w:val="1"/>
       <w:tblCellMar>
+        <w:top w:w="0" w:type="dxa"/>
         <w:left w:w="108" w:type="dxa"/>
+        <w:bottom w:w="0" w:type="dxa"/>
         <w:right w:w="108" w:type="dxa"/>
       </w:tblCellMar>
     </w:tblPr>
@@ -21394,7 +22653,9 @@
       <w:tblStyleRowBandSize w:val="1"/>
       <w:tblStyleColBandSize w:val="1"/>
       <w:tblCellMar>
+        <w:top w:w="0" w:type="dxa"/>
         <w:left w:w="70" w:type="dxa"/>
+        <w:bottom w:w="0" w:type="dxa"/>
         <w:right w:w="70" w:type="dxa"/>
       </w:tblCellMar>
     </w:tblPr>
@@ -21405,7 +22666,9 @@
       <w:tblStyleRowBandSize w:val="1"/>
       <w:tblStyleColBandSize w:val="1"/>
       <w:tblCellMar>
+        <w:top w:w="0" w:type="dxa"/>
         <w:left w:w="70" w:type="dxa"/>
+        <w:bottom w:w="0" w:type="dxa"/>
         <w:right w:w="70" w:type="dxa"/>
       </w:tblCellMar>
     </w:tblPr>
@@ -21416,7 +22679,9 @@
       <w:tblStyleRowBandSize w:val="1"/>
       <w:tblStyleColBandSize w:val="1"/>
       <w:tblCellMar>
+        <w:top w:w="0" w:type="dxa"/>
         <w:left w:w="70" w:type="dxa"/>
+        <w:bottom w:w="0" w:type="dxa"/>
         <w:right w:w="70" w:type="dxa"/>
       </w:tblCellMar>
     </w:tblPr>
@@ -21857,7 +23122,7 @@
 </file>
 
 <file path=customXml/itemProps1.xml><?xml version="1.0" encoding="utf-8"?>
-<ds:datastoreItem xmlns:ds="http://schemas.openxmlformats.org/officeDocument/2006/customXml" ds:itemID="{636E74DB-0C6E-495A-AC37-FC54E4E7C18F}">
+<ds:datastoreItem xmlns:ds="http://schemas.openxmlformats.org/officeDocument/2006/customXml" ds:itemID="{6912C251-E434-4605-9108-9F111A0C6013}">
   <ds:schemaRefs>
     <ds:schemaRef ds:uri="http://schemas.openxmlformats.org/officeDocument/2006/bibliography"/>
   </ds:schemaRefs>

</xml_diff>